<commit_message>
[bugfix] fix export bug underneath the table 5a there is a line with just the word “repositories” #75753
</commit_message>
<xml_diff>
--- a/src/main/resources/template/scienceEuropeTemplate.docx
+++ b/src/main/resources/template/scienceEuropeTemplate.docx
@@ -114,14 +114,26 @@
           <w:lang w:val="en-GB"/>
         </w:rPr>
       </w:pPr>
+      <w:r>
+        <w:rPr>
+          <w:lang w:val="en-GB"/>
+        </w:rPr>
+        <w:t>[</w:t>
+      </w:r>
       <w:proofErr w:type="spellStart"/>
       <w:r>
         <w:rPr>
           <w:lang w:val="en-GB"/>
         </w:rPr>
-        <w:t>[coverspace]</w:t>
+        <w:t>coverspace</w:t>
       </w:r>
       <w:proofErr w:type="spellEnd"/>
+      <w:r>
+        <w:rPr>
+          <w:lang w:val="en-GB"/>
+        </w:rPr>
+        <w:t>]</w:t>
+      </w:r>
     </w:p>
     <w:tbl>
       <w:tblPr>
@@ -1063,6 +1075,14 @@
                 <w:lang w:val="en-GB"/>
               </w:rPr>
             </w:pPr>
+            <w:r>
+              <w:rPr>
+                <w:sz w:val="20"/>
+                <w:szCs w:val="20"/>
+                <w:lang w:val="en-GB"/>
+              </w:rPr>
+              <w:t>[</w:t>
+            </w:r>
             <w:proofErr w:type="spellStart"/>
             <w:r>
               <w:rPr>
@@ -1070,9 +1090,17 @@
                 <w:szCs w:val="20"/>
                 <w:lang w:val="en-GB"/>
               </w:rPr>
-              <w:t>[startdate]</w:t>
+              <w:t>startdate</w:t>
             </w:r>
             <w:proofErr w:type="spellEnd"/>
+            <w:r>
+              <w:rPr>
+                <w:sz w:val="20"/>
+                <w:szCs w:val="20"/>
+                <w:lang w:val="en-GB"/>
+              </w:rPr>
+              <w:t>]</w:t>
+            </w:r>
           </w:p>
         </w:tc>
       </w:tr>
@@ -1118,6 +1146,14 @@
                 <w:lang w:val="en-GB"/>
               </w:rPr>
             </w:pPr>
+            <w:r>
+              <w:rPr>
+                <w:sz w:val="20"/>
+                <w:szCs w:val="20"/>
+                <w:lang w:val="en-GB"/>
+              </w:rPr>
+              <w:t>[</w:t>
+            </w:r>
             <w:proofErr w:type="spellStart"/>
             <w:r>
               <w:rPr>
@@ -1125,9 +1161,17 @@
                 <w:szCs w:val="20"/>
                 <w:lang w:val="en-GB"/>
               </w:rPr>
-              <w:t>[enddate]</w:t>
+              <w:t>enddate</w:t>
             </w:r>
             <w:proofErr w:type="spellEnd"/>
+            <w:r>
+              <w:rPr>
+                <w:sz w:val="20"/>
+                <w:szCs w:val="20"/>
+                <w:lang w:val="en-GB"/>
+              </w:rPr>
+              <w:t>]</w:t>
+            </w:r>
           </w:p>
         </w:tc>
       </w:tr>
@@ -1237,6 +1281,14 @@
                 <w:lang w:val="en-GB"/>
               </w:rPr>
             </w:pPr>
+            <w:r>
+              <w:rPr>
+                <w:sz w:val="20"/>
+                <w:szCs w:val="20"/>
+                <w:lang w:val="en-GB"/>
+              </w:rPr>
+              <w:t>[</w:t>
+            </w:r>
             <w:proofErr w:type="spellStart"/>
             <w:r>
               <w:rPr>
@@ -1244,9 +1296,17 @@
                 <w:szCs w:val="20"/>
                 <w:lang w:val="en-GB"/>
               </w:rPr>
-              <w:t>[grantid]</w:t>
+              <w:t>grantid</w:t>
             </w:r>
             <w:proofErr w:type="spellEnd"/>
+            <w:r>
+              <w:rPr>
+                <w:sz w:val="20"/>
+                <w:szCs w:val="20"/>
+                <w:lang w:val="en-GB"/>
+              </w:rPr>
+              <w:t>]</w:t>
+            </w:r>
           </w:p>
         </w:tc>
       </w:tr>
@@ -5473,14 +5533,26 @@
           <w:lang w:val="en-GB"/>
         </w:rPr>
       </w:pPr>
+      <w:r>
+        <w:rPr>
+          <w:lang w:val="en-GB"/>
+        </w:rPr>
+        <w:t>[</w:t>
+      </w:r>
       <w:proofErr w:type="spellStart"/>
       <w:r>
         <w:rPr>
           <w:lang w:val="en-GB"/>
         </w:rPr>
-        <w:t>[datageneration]</w:t>
+        <w:t>datageneration</w:t>
       </w:r>
       <w:proofErr w:type="spellEnd"/>
+      <w:r>
+        <w:rPr>
+          <w:lang w:val="en-GB"/>
+        </w:rPr>
+        <w:t>]</w:t>
+      </w:r>
     </w:p>
     <w:p>
       <w:pPr>
@@ -5794,7 +5866,7 @@
         <w:rPr>
           <w:lang w:val="en-GB"/>
         </w:rPr>
-        <w:t>document.</w:t>
+        <w:t>document.[</w:t>
       </w:r>
       <w:proofErr w:type="spellStart"/>
       <w:proofErr w:type="gramEnd"/>
@@ -5802,9 +5874,15 @@
         <w:rPr>
           <w:lang w:val="en-GB"/>
         </w:rPr>
-        <w:t>[sensitivedata]</w:t>
+        <w:t>sensitivedata</w:t>
       </w:r>
       <w:proofErr w:type="spellEnd"/>
+      <w:r>
+        <w:rPr>
+          <w:lang w:val="en-GB"/>
+        </w:rPr>
+        <w:t>]</w:t>
+      </w:r>
     </w:p>
     <w:p>
       <w:pPr>
@@ -6273,14 +6351,26 @@
           <w:lang w:val="en-GB"/>
         </w:rPr>
       </w:pPr>
+      <w:r>
+        <w:rPr>
+          <w:lang w:val="en-GB"/>
+        </w:rPr>
+        <w:t>[</w:t>
+      </w:r>
       <w:proofErr w:type="spellStart"/>
       <w:r>
         <w:rPr>
           <w:lang w:val="en-GB"/>
         </w:rPr>
-        <w:t>[personaldata]</w:t>
+        <w:t>personaldata</w:t>
       </w:r>
       <w:proofErr w:type="spellEnd"/>
+      <w:r>
+        <w:rPr>
+          <w:lang w:val="en-GB"/>
+        </w:rPr>
+        <w:t>]</w:t>
+      </w:r>
     </w:p>
     <w:p>
       <w:pPr>
@@ -6305,14 +6395,26 @@
           <w:lang w:val="en-GB"/>
         </w:rPr>
       </w:pPr>
+      <w:r>
+        <w:rPr>
+          <w:lang w:val="en-GB"/>
+        </w:rPr>
+        <w:t>[</w:t>
+      </w:r>
       <w:proofErr w:type="spellStart"/>
       <w:r>
         <w:rPr>
           <w:lang w:val="en-GB"/>
         </w:rPr>
-        <w:t>[legalrestriction]</w:t>
+        <w:t>legalrestriction</w:t>
       </w:r>
       <w:proofErr w:type="spellEnd"/>
+      <w:r>
+        <w:rPr>
+          <w:lang w:val="en-GB"/>
+        </w:rPr>
+        <w:t>]</w:t>
+      </w:r>
     </w:p>
     <w:p>
       <w:pPr>
@@ -6334,14 +6436,26 @@
           <w:lang w:val="en-GB"/>
         </w:rPr>
       </w:pPr>
+      <w:r>
+        <w:rPr>
+          <w:lang w:val="en-GB"/>
+        </w:rPr>
+        <w:t>[</w:t>
+      </w:r>
       <w:proofErr w:type="spellStart"/>
       <w:r>
         <w:rPr>
           <w:lang w:val="en-GB"/>
         </w:rPr>
-        <w:t>[ethicalissues]</w:t>
+        <w:t>ethicalissues</w:t>
       </w:r>
       <w:proofErr w:type="spellEnd"/>
+      <w:r>
+        <w:rPr>
+          <w:lang w:val="en-GB"/>
+        </w:rPr>
+        <w:t>]</w:t>
+      </w:r>
     </w:p>
     <w:p>
       <w:pPr>
@@ -7022,39 +7136,34 @@
         </w:rPr>
         <w:t>[repoinformation]</w:t>
       </w:r>
+      <w:bookmarkStart w:id="26" w:name="_GoBack"/>
+      <w:bookmarkEnd w:id="26"/>
+      <w:r>
+        <w:rPr>
+          <w:lang w:val="en-GB"/>
+        </w:rPr>
+        <w:t>[tools]</w:t>
+      </w:r>
     </w:p>
     <w:p>
-      <w:pPr>
+      <w:r>
         <w:rPr>
           <w:lang w:val="en-GB"/>
         </w:rPr>
-      </w:pPr>
+        <w:t>Description of protocol to access restricted data</w:t>
+      </w:r>
       <w:r>
         <w:rPr>
           <w:lang w:val="en-GB"/>
         </w:rPr>
-        <w:t>[tools]</w:t>
+        <w:t>:</w:t>
       </w:r>
     </w:p>
     <w:p>
-      <w:r>
-        <w:rPr>
-          <w:lang w:val="en-GB"/>
-        </w:rPr>
-        <w:t>Description of protocol to access restricted data</w:t>
-      </w:r>
-      <w:r>
-        <w:rPr>
-          <w:lang w:val="en-GB"/>
-        </w:rPr>
-        <w:t>:</w:t>
-      </w:r>
-    </w:p>
-    <w:p>
       <w:pPr>
         <w:pStyle w:val="Heading3"/>
       </w:pPr>
-      <w:bookmarkStart w:id="26" w:name="_Toc66691678"/>
+      <w:bookmarkStart w:id="27" w:name="_Toc66691678"/>
       <w:r>
         <w:t>5b</w:t>
       </w:r>
@@ -7070,7 +7179,7 @@
       <w:r>
         <w:t>eusability</w:t>
       </w:r>
-      <w:bookmarkEnd w:id="26"/>
+      <w:bookmarkEnd w:id="27"/>
     </w:p>
     <w:tbl>
       <w:tblPr>
@@ -7356,6 +7465,14 @@
                 <w:lang w:val="en-GB"/>
               </w:rPr>
             </w:pPr>
+            <w:r>
+              <w:rPr>
+                <w:sz w:val="20"/>
+                <w:szCs w:val="20"/>
+                <w:lang w:val="en-GB"/>
+              </w:rPr>
+              <w:t>[</w:t>
+            </w:r>
             <w:proofErr w:type="spellStart"/>
             <w:r>
               <w:rPr>
@@ -7363,9 +7480,17 @@
                 <w:szCs w:val="20"/>
                 <w:lang w:val="en-GB"/>
               </w:rPr>
-              <w:t>[targetaudience]</w:t>
+              <w:t>targetaudience</w:t>
             </w:r>
             <w:proofErr w:type="spellEnd"/>
+            <w:r>
+              <w:rPr>
+                <w:sz w:val="20"/>
+                <w:szCs w:val="20"/>
+                <w:lang w:val="en-GB"/>
+              </w:rPr>
+              <w:t>]</w:t>
+            </w:r>
           </w:p>
         </w:tc>
       </w:tr>
@@ -7868,83 +7993,83 @@
       <w:pPr>
         <w:pStyle w:val="Heading1"/>
       </w:pPr>
-      <w:bookmarkStart w:id="27" w:name="_Toc66691679"/>
+      <w:bookmarkStart w:id="28" w:name="_Toc66691679"/>
       <w:r>
         <w:t>RDM</w:t>
       </w:r>
       <w:r>
         <w:t xml:space="preserve"> responsibilities and resources</w:t>
-      </w:r>
-      <w:bookmarkEnd w:id="27"/>
-    </w:p>
-    <w:p>
-      <w:pPr>
-        <w:pStyle w:val="Heading3"/>
-      </w:pPr>
-      <w:bookmarkStart w:id="28" w:name="_Toc66691680"/>
-      <w:r>
-        <w:t>6a</w:t>
-      </w:r>
-      <w:r>
-        <w:tab/>
-        <w:t>RDM-roles and responsibilities</w:t>
       </w:r>
       <w:bookmarkEnd w:id="28"/>
     </w:p>
     <w:p>
       <w:pPr>
-        <w:rPr>
-          <w:lang w:val="en-GB"/>
-        </w:rPr>
-      </w:pPr>
-      <w:r>
-        <w:rPr>
-          <w:lang w:val="en-GB"/>
-        </w:rPr>
-        <w:t xml:space="preserve">The [PI] </w:t>
-      </w:r>
-      <w:r>
-        <w:rPr>
-          <w:lang w:val="en-GB"/>
-        </w:rPr>
-        <w:t xml:space="preserve">/ </w:t>
-      </w:r>
-      <w:r>
-        <w:rPr>
-          <w:lang w:val="en-GB"/>
-        </w:rPr>
-        <w:t xml:space="preserve">[data </w:t>
-      </w:r>
-      <w:r>
-        <w:rPr>
-          <w:lang w:val="en-GB"/>
-        </w:rPr>
-        <w:t>officer</w:t>
-      </w:r>
-      <w:r>
-        <w:rPr>
-          <w:lang w:val="en-GB"/>
-        </w:rPr>
-        <w:t xml:space="preserve"> XY] will direct the data management process overall, with the research assistant</w:t>
-      </w:r>
-      <w:r>
-        <w:rPr>
-          <w:lang w:val="en-GB"/>
-        </w:rPr>
-        <w:t>s</w:t>
-      </w:r>
-      <w:r>
-        <w:rPr>
-          <w:lang w:val="en-GB"/>
-        </w:rPr>
-        <w:t xml:space="preserve"> responsible for ensuring metadata production, day-to-day cross-checks, back-up and other quality control activities are maintained. The lead country researchers will be responsible for routine supervision of the dataset development. </w:t>
-      </w:r>
+        <w:pStyle w:val="Heading3"/>
+      </w:pPr>
+      <w:bookmarkStart w:id="29" w:name="_Toc66691680"/>
+      <w:r>
+        <w:t>6a</w:t>
+      </w:r>
+      <w:r>
+        <w:tab/>
+        <w:t>RDM-roles and responsibilities</w:t>
+      </w:r>
+      <w:bookmarkEnd w:id="29"/>
     </w:p>
     <w:p>
       <w:pPr>
+        <w:rPr>
+          <w:lang w:val="en-GB"/>
+        </w:rPr>
+      </w:pPr>
+      <w:r>
+        <w:rPr>
+          <w:lang w:val="en-GB"/>
+        </w:rPr>
+        <w:t xml:space="preserve">The [PI] </w:t>
+      </w:r>
+      <w:r>
+        <w:rPr>
+          <w:lang w:val="en-GB"/>
+        </w:rPr>
+        <w:t xml:space="preserve">/ </w:t>
+      </w:r>
+      <w:r>
+        <w:rPr>
+          <w:lang w:val="en-GB"/>
+        </w:rPr>
+        <w:t xml:space="preserve">[data </w:t>
+      </w:r>
+      <w:r>
+        <w:rPr>
+          <w:lang w:val="en-GB"/>
+        </w:rPr>
+        <w:t>officer</w:t>
+      </w:r>
+      <w:r>
+        <w:rPr>
+          <w:lang w:val="en-GB"/>
+        </w:rPr>
+        <w:t xml:space="preserve"> XY] will direct the data management process overall, with the research assistant</w:t>
+      </w:r>
+      <w:r>
+        <w:rPr>
+          <w:lang w:val="en-GB"/>
+        </w:rPr>
+        <w:t>s</w:t>
+      </w:r>
+      <w:r>
+        <w:rPr>
+          <w:lang w:val="en-GB"/>
+        </w:rPr>
+        <w:t xml:space="preserve"> responsible for ensuring metadata production, day-to-day cross-checks, back-up and other quality control activities are maintained. The lead country researchers will be responsible for routine supervision of the dataset development. </w:t>
+      </w:r>
+    </w:p>
+    <w:p>
+      <w:pPr>
         <w:pStyle w:val="Heading3"/>
       </w:pPr>
-      <w:bookmarkStart w:id="29" w:name="_Toc66691681"/>
+      <w:bookmarkStart w:id="30" w:name="_Toc66691681"/>
       <w:r>
         <w:t>6b</w:t>
       </w:r>
@@ -7958,7 +8083,7 @@
       <w:r>
         <w:t>sources</w:t>
       </w:r>
-      <w:bookmarkEnd w:id="29"/>
+      <w:bookmarkEnd w:id="30"/>
     </w:p>
     <w:p>
       <w:pPr>
@@ -8486,6 +8611,15 @@
                 <w:lang w:val="en-GB"/>
               </w:rPr>
             </w:pPr>
+            <w:r>
+              <w:rPr>
+                <w:b/>
+                <w:sz w:val="20"/>
+                <w:szCs w:val="20"/>
+                <w:lang w:val="en-GB"/>
+              </w:rPr>
+              <w:t>[</w:t>
+            </w:r>
             <w:proofErr w:type="spellStart"/>
             <w:r>
               <w:rPr>
@@ -8494,9 +8628,18 @@
                 <w:szCs w:val="20"/>
                 <w:lang w:val="en-GB"/>
               </w:rPr>
-              <w:t>[costcurrency]</w:t>
+              <w:t>costcurrency</w:t>
             </w:r>
             <w:proofErr w:type="spellEnd"/>
+            <w:r>
+              <w:rPr>
+                <w:b/>
+                <w:sz w:val="20"/>
+                <w:szCs w:val="20"/>
+                <w:lang w:val="en-GB"/>
+              </w:rPr>
+              <w:t>]</w:t>
+            </w:r>
           </w:p>
         </w:tc>
         <w:tc>
@@ -8517,6 +8660,15 @@
                 <w:lang w:val="en-GB"/>
               </w:rPr>
             </w:pPr>
+            <w:r>
+              <w:rPr>
+                <w:b/>
+                <w:sz w:val="20"/>
+                <w:szCs w:val="20"/>
+                <w:lang w:val="en-GB"/>
+              </w:rPr>
+              <w:t>[</w:t>
+            </w:r>
             <w:proofErr w:type="spellStart"/>
             <w:r>
               <w:rPr>
@@ -8525,9 +8677,18 @@
                 <w:szCs w:val="20"/>
                 <w:lang w:val="en-GB"/>
               </w:rPr>
-              <w:t>[costtotal]</w:t>
+              <w:t>costtotal</w:t>
             </w:r>
             <w:proofErr w:type="spellEnd"/>
+            <w:r>
+              <w:rPr>
+                <w:b/>
+                <w:sz w:val="20"/>
+                <w:szCs w:val="20"/>
+                <w:lang w:val="en-GB"/>
+              </w:rPr>
+              <w:t>]</w:t>
+            </w:r>
           </w:p>
         </w:tc>
       </w:tr>
@@ -8538,8 +8699,6 @@
           <w:lang w:val="en-GB"/>
         </w:rPr>
       </w:pPr>
-      <w:bookmarkStart w:id="30" w:name="_GoBack"/>
-      <w:bookmarkEnd w:id="30"/>
     </w:p>
     <w:sectPr>
       <w:footerReference w:type="even" r:id="rId17"/>
@@ -14850,7 +15009,7 @@
 </file>
 
 <file path=customXml/itemProps2.xml><?xml version="1.0" encoding="utf-8"?>
-<ds:datastoreItem xmlns:ds="http://schemas.openxmlformats.org/officeDocument/2006/customXml" ds:itemID="{58CF4449-A512-497F-B4B8-A7C3FA8178D4}">
+<ds:datastoreItem xmlns:ds="http://schemas.openxmlformats.org/officeDocument/2006/customXml" ds:itemID="{8F8A7C69-1885-41D7-977E-E8211C94FB99}">
   <ds:schemaRefs>
     <ds:schemaRef ds:uri="http://schemas.openxmlformats.org/officeDocument/2006/bibliography"/>
   </ds:schemaRefs>

</xml_diff>

<commit_message>
[task] generalization of word export template,
fixes #77223
</commit_message>
<xml_diff>
--- a/src/main/resources/template/scienceEuropeTemplate.docx
+++ b/src/main/resources/template/scienceEuropeTemplate.docx
@@ -1,6 +1,6 @@
 
 <file path=word/document.xml><?xml version="1.0" encoding="utf-8"?>
-<w:document xmlns:wpc="http://schemas.microsoft.com/office/word/2010/wordprocessingCanvas" xmlns:cx="http://schemas.microsoft.com/office/drawing/2014/chartex" xmlns:cx1="http://schemas.microsoft.com/office/drawing/2015/9/8/chartex" xmlns:cx2="http://schemas.microsoft.com/office/drawing/2015/10/21/chartex" xmlns:cx3="http://schemas.microsoft.com/office/drawing/2016/5/9/chartex" xmlns:cx4="http://schemas.microsoft.com/office/drawing/2016/5/10/chartex" xmlns:cx5="http://schemas.microsoft.com/office/drawing/2016/5/11/chartex" xmlns:cx6="http://schemas.microsoft.com/office/drawing/2016/5/12/chartex" xmlns:cx7="http://schemas.microsoft.com/office/drawing/2016/5/13/chartex" xmlns:cx8="http://schemas.microsoft.com/office/drawing/2016/5/14/chartex" xmlns:mc="http://schemas.openxmlformats.org/markup-compatibility/2006" xmlns:aink="http://schemas.microsoft.com/office/drawing/2016/ink" xmlns:am3d="http://schemas.microsoft.com/office/drawing/2017/model3d" xmlns:o="urn:schemas-microsoft-com:office:office" xmlns:r="http://schemas.openxmlformats.org/officeDocument/2006/relationships" xmlns:m="http://schemas.openxmlformats.org/officeDocument/2006/math" xmlns:v="urn:schemas-microsoft-com:vml" xmlns:wp14="http://schemas.microsoft.com/office/word/2010/wordprocessingDrawing" xmlns:wp="http://schemas.openxmlformats.org/drawingml/2006/wordprocessingDrawing" xmlns:w10="urn:schemas-microsoft-com:office:word" xmlns:w="http://schemas.openxmlformats.org/wordprocessingml/2006/main" xmlns:w14="http://schemas.microsoft.com/office/word/2010/wordml" xmlns:w15="http://schemas.microsoft.com/office/word/2012/wordml" xmlns:w16cid="http://schemas.microsoft.com/office/word/2016/wordml/cid" xmlns:w16se="http://schemas.microsoft.com/office/word/2015/wordml/symex" xmlns:wpg="http://schemas.microsoft.com/office/word/2010/wordprocessingGroup" xmlns:wpi="http://schemas.microsoft.com/office/word/2010/wordprocessingInk" xmlns:wne="http://schemas.microsoft.com/office/word/2006/wordml" xmlns:wps="http://schemas.microsoft.com/office/word/2010/wordprocessingShape" mc:Ignorable="w14 w15 w16se w16cid wp14">
+<w:document xmlns:wpc="http://schemas.microsoft.com/office/word/2010/wordprocessingCanvas" xmlns:cx="http://schemas.microsoft.com/office/drawing/2014/chartex" xmlns:cx1="http://schemas.microsoft.com/office/drawing/2015/9/8/chartex" xmlns:mc="http://schemas.openxmlformats.org/markup-compatibility/2006" xmlns:o="urn:schemas-microsoft-com:office:office" xmlns:r="http://schemas.openxmlformats.org/officeDocument/2006/relationships" xmlns:m="http://schemas.openxmlformats.org/officeDocument/2006/math" xmlns:v="urn:schemas-microsoft-com:vml" xmlns:wp14="http://schemas.microsoft.com/office/word/2010/wordprocessingDrawing" xmlns:wp="http://schemas.openxmlformats.org/drawingml/2006/wordprocessingDrawing" xmlns:w10="urn:schemas-microsoft-com:office:word" xmlns:w="http://schemas.openxmlformats.org/wordprocessingml/2006/main" xmlns:w14="http://schemas.microsoft.com/office/word/2010/wordml" xmlns:w15="http://schemas.microsoft.com/office/word/2012/wordml" xmlns:w16se="http://schemas.microsoft.com/office/word/2015/wordml/symex" xmlns:wpg="http://schemas.microsoft.com/office/word/2010/wordprocessingGroup" xmlns:wpi="http://schemas.microsoft.com/office/word/2010/wordprocessingInk" xmlns:wne="http://schemas.microsoft.com/office/word/2006/wordml" xmlns:wps="http://schemas.microsoft.com/office/word/2010/wordprocessingShape" mc:Ignorable="w14 w15 w16se wp14">
   <w:body>
     <w:p>
       <w:pPr>
@@ -28,7 +28,7 @@
     </w:p>
     <w:p>
       <w:pPr>
-        <w:pStyle w:val="Title"/>
+        <w:pStyle w:val="Titel"/>
         <w:spacing w:after="840"/>
         <w:jc w:val="center"/>
         <w:rPr>
@@ -623,7 +623,7 @@
               <w:rPr>
                 <w:noProof/>
                 <w:szCs w:val="20"/>
-                <w:lang w:val="en-US"/>
+                <w:lang w:val="de-AT" w:eastAsia="de-AT"/>
               </w:rPr>
               <w:drawing>
                 <wp:anchor distT="0" distB="0" distL="114300" distR="114300" simplePos="0" relativeHeight="251739136" behindDoc="0" locked="0" layoutInCell="1" hidden="0" allowOverlap="1" wp14:anchorId="1CA41E44" wp14:editId="7E989E02">
@@ -693,7 +693,25 @@
                 <w:szCs w:val="20"/>
                 <w:lang w:val="en-GB"/>
               </w:rPr>
-              <w:t xml:space="preserve">This DMP is licensed under a </w:t>
+              <w:t xml:space="preserve">This DMP </w:t>
+            </w:r>
+            <w:proofErr w:type="gramStart"/>
+            <w:r>
+              <w:rPr>
+                <w:sz w:val="20"/>
+                <w:szCs w:val="20"/>
+                <w:lang w:val="en-GB"/>
+              </w:rPr>
+              <w:t>is licensed</w:t>
+            </w:r>
+            <w:proofErr w:type="gramEnd"/>
+            <w:r>
+              <w:rPr>
+                <w:sz w:val="20"/>
+                <w:szCs w:val="20"/>
+                <w:lang w:val="en-GB"/>
+              </w:rPr>
+              <w:t xml:space="preserve"> under a </w:t>
             </w:r>
             <w:hyperlink r:id="rId10">
               <w:r>
@@ -1350,17 +1368,6 @@
               </w:rPr>
               <w:t xml:space="preserve"> </w:t>
             </w:r>
-            <w:r>
-              <w:rPr>
-                <w:bCs/>
-                <w:color w:val="006AAB"/>
-                <w:sz w:val="20"/>
-                <w:szCs w:val="20"/>
-                <w:lang w:val="en-GB"/>
-              </w:rPr>
-              <w:br/>
-              <w:t>TU Wien</w:t>
-            </w:r>
           </w:p>
         </w:tc>
         <w:tc>
@@ -1956,7 +1963,7 @@
       <w:sdtContent>
         <w:p>
           <w:pPr>
-            <w:pStyle w:val="TOC1"/>
+            <w:pStyle w:val="Verzeichnis1"/>
             <w:rPr>
               <w:rFonts w:asciiTheme="minorHAnsi" w:eastAsiaTheme="minorEastAsia" w:hAnsiTheme="minorHAnsi" w:cstheme="minorBidi"/>
               <w:caps w:val="0"/>
@@ -2026,7 +2033,7 @@
         </w:p>
         <w:p>
           <w:pPr>
-            <w:pStyle w:val="TOC3"/>
+            <w:pStyle w:val="Verzeichnis3"/>
             <w:rPr>
               <w:rFonts w:asciiTheme="minorHAnsi" w:eastAsiaTheme="minorEastAsia" w:hAnsiTheme="minorHAnsi" w:cstheme="minorBidi"/>
               <w:noProof/>
@@ -2094,7 +2101,7 @@
         </w:p>
         <w:p>
           <w:pPr>
-            <w:pStyle w:val="TOC3"/>
+            <w:pStyle w:val="Verzeichnis3"/>
             <w:rPr>
               <w:rFonts w:asciiTheme="minorHAnsi" w:eastAsiaTheme="minorEastAsia" w:hAnsiTheme="minorHAnsi" w:cstheme="minorBidi"/>
               <w:noProof/>
@@ -2162,7 +2169,7 @@
         </w:p>
         <w:p>
           <w:pPr>
-            <w:pStyle w:val="TOC1"/>
+            <w:pStyle w:val="Verzeichnis1"/>
             <w:rPr>
               <w:rFonts w:asciiTheme="minorHAnsi" w:eastAsiaTheme="minorEastAsia" w:hAnsiTheme="minorHAnsi" w:cstheme="minorBidi"/>
               <w:caps w:val="0"/>
@@ -2239,7 +2246,7 @@
         </w:p>
         <w:p>
           <w:pPr>
-            <w:pStyle w:val="TOC3"/>
+            <w:pStyle w:val="Verzeichnis3"/>
             <w:rPr>
               <w:rFonts w:asciiTheme="minorHAnsi" w:eastAsiaTheme="minorEastAsia" w:hAnsiTheme="minorHAnsi" w:cstheme="minorBidi"/>
               <w:noProof/>
@@ -2323,7 +2330,7 @@
         </w:p>
         <w:p>
           <w:pPr>
-            <w:pStyle w:val="TOC3"/>
+            <w:pStyle w:val="Verzeichnis3"/>
             <w:rPr>
               <w:rFonts w:asciiTheme="minorHAnsi" w:eastAsiaTheme="minorEastAsia" w:hAnsiTheme="minorHAnsi" w:cstheme="minorBidi"/>
               <w:noProof/>
@@ -2407,7 +2414,7 @@
         </w:p>
         <w:p>
           <w:pPr>
-            <w:pStyle w:val="TOC1"/>
+            <w:pStyle w:val="Verzeichnis1"/>
             <w:rPr>
               <w:rFonts w:asciiTheme="minorHAnsi" w:eastAsiaTheme="minorEastAsia" w:hAnsiTheme="minorHAnsi" w:cstheme="minorBidi"/>
               <w:caps w:val="0"/>
@@ -2484,7 +2491,7 @@
         </w:p>
         <w:p>
           <w:pPr>
-            <w:pStyle w:val="TOC3"/>
+            <w:pStyle w:val="Verzeichnis3"/>
             <w:rPr>
               <w:rFonts w:asciiTheme="minorHAnsi" w:eastAsiaTheme="minorEastAsia" w:hAnsiTheme="minorHAnsi" w:cstheme="minorBidi"/>
               <w:noProof/>
@@ -2568,7 +2575,7 @@
         </w:p>
         <w:p>
           <w:pPr>
-            <w:pStyle w:val="TOC3"/>
+            <w:pStyle w:val="Verzeichnis3"/>
             <w:rPr>
               <w:rFonts w:asciiTheme="minorHAnsi" w:eastAsiaTheme="minorEastAsia" w:hAnsiTheme="minorHAnsi" w:cstheme="minorBidi"/>
               <w:noProof/>
@@ -2652,7 +2659,7 @@
         </w:p>
         <w:p>
           <w:pPr>
-            <w:pStyle w:val="TOC1"/>
+            <w:pStyle w:val="Verzeichnis1"/>
             <w:rPr>
               <w:rFonts w:asciiTheme="minorHAnsi" w:eastAsiaTheme="minorEastAsia" w:hAnsiTheme="minorHAnsi" w:cstheme="minorBidi"/>
               <w:caps w:val="0"/>
@@ -2729,7 +2736,7 @@
         </w:p>
         <w:p>
           <w:pPr>
-            <w:pStyle w:val="TOC3"/>
+            <w:pStyle w:val="Verzeichnis3"/>
             <w:rPr>
               <w:rFonts w:asciiTheme="minorHAnsi" w:eastAsiaTheme="minorEastAsia" w:hAnsiTheme="minorHAnsi" w:cstheme="minorBidi"/>
               <w:noProof/>
@@ -2813,7 +2820,7 @@
         </w:p>
         <w:p>
           <w:pPr>
-            <w:pStyle w:val="TOC3"/>
+            <w:pStyle w:val="Verzeichnis3"/>
             <w:rPr>
               <w:rFonts w:asciiTheme="minorHAnsi" w:eastAsiaTheme="minorEastAsia" w:hAnsiTheme="minorHAnsi" w:cstheme="minorBidi"/>
               <w:noProof/>
@@ -2897,7 +2904,7 @@
         </w:p>
         <w:p>
           <w:pPr>
-            <w:pStyle w:val="TOC1"/>
+            <w:pStyle w:val="Verzeichnis1"/>
             <w:rPr>
               <w:rFonts w:asciiTheme="minorHAnsi" w:eastAsiaTheme="minorEastAsia" w:hAnsiTheme="minorHAnsi" w:cstheme="minorBidi"/>
               <w:caps w:val="0"/>
@@ -2974,7 +2981,7 @@
         </w:p>
         <w:p>
           <w:pPr>
-            <w:pStyle w:val="TOC3"/>
+            <w:pStyle w:val="Verzeichnis3"/>
             <w:rPr>
               <w:rFonts w:asciiTheme="minorHAnsi" w:eastAsiaTheme="minorEastAsia" w:hAnsiTheme="minorHAnsi" w:cstheme="minorBidi"/>
               <w:noProof/>
@@ -3058,7 +3065,7 @@
         </w:p>
         <w:p>
           <w:pPr>
-            <w:pStyle w:val="TOC3"/>
+            <w:pStyle w:val="Verzeichnis3"/>
             <w:rPr>
               <w:rFonts w:asciiTheme="minorHAnsi" w:eastAsiaTheme="minorEastAsia" w:hAnsiTheme="minorHAnsi" w:cstheme="minorBidi"/>
               <w:noProof/>
@@ -3142,7 +3149,7 @@
         </w:p>
         <w:p>
           <w:pPr>
-            <w:pStyle w:val="TOC3"/>
+            <w:pStyle w:val="Verzeichnis3"/>
             <w:rPr>
               <w:rFonts w:asciiTheme="minorHAnsi" w:eastAsiaTheme="minorEastAsia" w:hAnsiTheme="minorHAnsi" w:cstheme="minorBidi"/>
               <w:noProof/>
@@ -3226,7 +3233,7 @@
         </w:p>
         <w:p>
           <w:pPr>
-            <w:pStyle w:val="TOC1"/>
+            <w:pStyle w:val="Verzeichnis1"/>
             <w:rPr>
               <w:rFonts w:asciiTheme="minorHAnsi" w:eastAsiaTheme="minorEastAsia" w:hAnsiTheme="minorHAnsi" w:cstheme="minorBidi"/>
               <w:caps w:val="0"/>
@@ -3303,7 +3310,7 @@
         </w:p>
         <w:p>
           <w:pPr>
-            <w:pStyle w:val="TOC3"/>
+            <w:pStyle w:val="Verzeichnis3"/>
             <w:rPr>
               <w:rFonts w:asciiTheme="minorHAnsi" w:eastAsiaTheme="minorEastAsia" w:hAnsiTheme="minorHAnsi" w:cstheme="minorBidi"/>
               <w:noProof/>
@@ -3387,7 +3394,7 @@
         </w:p>
         <w:p>
           <w:pPr>
-            <w:pStyle w:val="TOC3"/>
+            <w:pStyle w:val="Verzeichnis3"/>
             <w:rPr>
               <w:rFonts w:asciiTheme="minorHAnsi" w:eastAsiaTheme="minorEastAsia" w:hAnsiTheme="minorHAnsi" w:cstheme="minorBidi"/>
               <w:noProof/>
@@ -3471,7 +3478,7 @@
         </w:p>
         <w:p>
           <w:pPr>
-            <w:pStyle w:val="TOC1"/>
+            <w:pStyle w:val="Verzeichnis1"/>
             <w:rPr>
               <w:rFonts w:asciiTheme="minorHAnsi" w:eastAsiaTheme="minorEastAsia" w:hAnsiTheme="minorHAnsi" w:cstheme="minorBidi"/>
               <w:caps w:val="0"/>
@@ -3548,7 +3555,7 @@
         </w:p>
         <w:p>
           <w:pPr>
-            <w:pStyle w:val="TOC3"/>
+            <w:pStyle w:val="Verzeichnis3"/>
             <w:rPr>
               <w:rFonts w:asciiTheme="minorHAnsi" w:eastAsiaTheme="minorEastAsia" w:hAnsiTheme="minorHAnsi" w:cstheme="minorBidi"/>
               <w:noProof/>
@@ -3632,7 +3639,7 @@
         </w:p>
         <w:p>
           <w:pPr>
-            <w:pStyle w:val="TOC3"/>
+            <w:pStyle w:val="Verzeichnis3"/>
             <w:rPr>
               <w:rFonts w:asciiTheme="minorHAnsi" w:eastAsiaTheme="minorEastAsia" w:hAnsiTheme="minorHAnsi" w:cstheme="minorBidi"/>
               <w:noProof/>
@@ -3716,7 +3723,7 @@
         </w:p>
         <w:p>
           <w:pPr>
-            <w:pStyle w:val="TOC2"/>
+            <w:pStyle w:val="Verzeichnis2"/>
             <w:jc w:val="left"/>
             <w:rPr>
               <w:b/>
@@ -3738,7 +3745,7 @@
     </w:p>
     <w:p>
       <w:pPr>
-        <w:pStyle w:val="Heading1"/>
+        <w:pStyle w:val="berschrift1"/>
         <w:numPr>
           <w:ilvl w:val="0"/>
           <w:numId w:val="0"/>
@@ -3753,7 +3760,7 @@
     </w:p>
     <w:p>
       <w:pPr>
-        <w:pStyle w:val="Heading3"/>
+        <w:pStyle w:val="berschrift3"/>
       </w:pPr>
       <w:bookmarkStart w:id="5" w:name="_Toc66691661"/>
       <w:r>
@@ -3976,7 +3983,7 @@
     </w:p>
     <w:p>
       <w:pPr>
-        <w:pStyle w:val="ListParagraph"/>
+        <w:pStyle w:val="Listenabsatz"/>
         <w:numPr>
           <w:ilvl w:val="0"/>
           <w:numId w:val="30"/>
@@ -3995,7 +4002,7 @@
     </w:p>
     <w:p>
       <w:pPr>
-        <w:pStyle w:val="ListParagraph"/>
+        <w:pStyle w:val="Listenabsatz"/>
         <w:numPr>
           <w:ilvl w:val="0"/>
           <w:numId w:val="30"/>
@@ -4014,7 +4021,7 @@
     </w:p>
     <w:p>
       <w:pPr>
-        <w:pStyle w:val="ListParagraph"/>
+        <w:pStyle w:val="Listenabsatz"/>
         <w:numPr>
           <w:ilvl w:val="0"/>
           <w:numId w:val="30"/>
@@ -4033,7 +4040,7 @@
     </w:p>
     <w:p>
       <w:pPr>
-        <w:pStyle w:val="ListParagraph"/>
+        <w:pStyle w:val="Listenabsatz"/>
         <w:numPr>
           <w:ilvl w:val="0"/>
           <w:numId w:val="30"/>
@@ -4064,7 +4071,7 @@
     </w:p>
     <w:p>
       <w:pPr>
-        <w:pStyle w:val="Heading3"/>
+        <w:pStyle w:val="berschrift3"/>
       </w:pPr>
       <w:bookmarkStart w:id="6" w:name="_Toc66691662"/>
       <w:r>
@@ -4081,74 +4088,41 @@
         <w:jc w:val="left"/>
         <w:rPr>
           <w:rStyle w:val="Hyperlink"/>
-          <w:color w:val="auto"/>
+          <w:color w:val="A6A6A6" w:themeColor="background1" w:themeShade="A6"/>
+          <w:lang w:val="en-GB"/>
+        </w:rPr>
+      </w:pPr>
+      <w:r>
+        <w:rPr>
+          <w:color w:val="A6A6A6" w:themeColor="background1" w:themeShade="A6"/>
+          <w:lang w:val="en-GB"/>
+        </w:rPr>
+        <w:t>A List of your institutions Policies and Guidelines, with links to relevant documents.</w:t>
+      </w:r>
+      <w:r>
+        <w:rPr>
+          <w:rStyle w:val="Hyperlink"/>
+          <w:color w:val="A6A6A6" w:themeColor="background1" w:themeShade="A6"/>
+          <w:lang w:val="en-GB"/>
+        </w:rPr>
+        <w:t xml:space="preserve"> </w:t>
+      </w:r>
+      <w:r>
+        <w:rPr>
+          <w:rStyle w:val="Hyperlink"/>
+          <w:color w:val="A6A6A6" w:themeColor="background1" w:themeShade="A6"/>
+          <w:lang w:val="en-GB"/>
+        </w:rPr>
+        <w:br/>
+      </w:r>
+      <w:r>
+        <w:rPr>
+          <w:rStyle w:val="Hyperlink"/>
+          <w:color w:val="A6A6A6" w:themeColor="background1" w:themeShade="A6"/>
           <w:u w:val="none"/>
           <w:lang w:val="en-GB"/>
         </w:rPr>
-      </w:pPr>
-      <w:r>
-        <w:rPr>
-          <w:lang w:val="en-GB"/>
-        </w:rPr>
-        <w:t xml:space="preserve">TU Wien Policy for Research Data Management: </w:t>
-      </w:r>
-      <w:hyperlink r:id="rId12" w:history="1">
-        <w:r>
-          <w:rPr>
-            <w:rStyle w:val="Hyperlink"/>
-            <w:lang w:val="en-GB"/>
-          </w:rPr>
-          <w:t>https://www.tuwien.at/index.php?eID=dms&amp;s=4&amp;path=Directives%20and%20Regulations%20of%20the%20Rectorate/Policy%20for%20Research%20Data%20Management.pdf</w:t>
-        </w:r>
-      </w:hyperlink>
-    </w:p>
-    <w:p>
-      <w:pPr>
-        <w:pStyle w:val="ListParagraph"/>
-        <w:numPr>
-          <w:ilvl w:val="0"/>
-          <w:numId w:val="31"/>
-        </w:numPr>
-        <w:spacing w:before="0" w:after="0" w:line="240" w:lineRule="auto"/>
-        <w:jc w:val="left"/>
-        <w:rPr>
-          <w:rFonts w:ascii="Times New Roman" w:hAnsi="Times New Roman" w:cs="Times New Roman"/>
-          <w:sz w:val="24"/>
-          <w:szCs w:val="24"/>
-          <w:lang w:val="en-AT" w:eastAsia="en-AT"/>
-        </w:rPr>
-      </w:pPr>
-      <w:r>
-        <w:rPr>
-          <w:u w:val="single"/>
-          <w:lang w:val="en-GB"/>
-        </w:rPr>
-        <w:t>TU Wien Code of Conduct – Rules to Ensure Good Scientific Practice:</w:t>
-      </w:r>
-      <w:r>
-        <w:rPr>
-          <w:u w:val="single"/>
-          <w:lang w:val="en-GB"/>
-        </w:rPr>
-        <w:br/>
-      </w:r>
-      <w:hyperlink r:id="rId13" w:history="1">
-        <w:r>
-          <w:rPr>
-            <w:rStyle w:val="Hyperlink"/>
-            <w:lang w:val="en-GB"/>
-          </w:rPr>
-          <w:t>https://www.tuwien.at/index.php?eID=dms&amp;s=4&amp;path=Directives%20and%20Regulations%20of%20the%20Rectorate/Code%20of%20Conduct%20%E2%80%93%20Rules%20to%20Ensure%20Good%20Scientific%20Practice.pd</w:t>
-        </w:r>
-      </w:hyperlink>
-      <w:r>
-        <w:rPr>
-          <w:rFonts w:ascii="Times New Roman" w:hAnsi="Times New Roman" w:cs="Times New Roman"/>
-          <w:sz w:val="24"/>
-          <w:szCs w:val="24"/>
-          <w:lang w:val="en-AT" w:eastAsia="en-AT"/>
-        </w:rPr>
-        <w:t xml:space="preserve"> </w:t>
+        <w:t>Example below:</w:t>
       </w:r>
     </w:p>
     <w:p>
@@ -4167,66 +4141,9 @@
         <w:rPr>
           <w:lang w:val="en-GB"/>
         </w:rPr>
-        <w:t xml:space="preserve">Directives and Regulations of the TU Wien Rectorate: </w:t>
-      </w:r>
-      <w:hyperlink r:id="rId14" w:history="1">
-        <w:r>
-          <w:rPr>
-            <w:rStyle w:val="Hyperlink"/>
-            <w:lang w:val="en-GB"/>
-          </w:rPr>
-          <w:t>https://www.tuwien.at/en/tu-wien/organisation/central-divisions/data-protection-and-document-management/directives-regulations/</w:t>
-        </w:r>
-      </w:hyperlink>
-    </w:p>
-    <w:p>
-      <w:pPr>
-        <w:numPr>
-          <w:ilvl w:val="0"/>
-          <w:numId w:val="31"/>
-        </w:numPr>
-        <w:jc w:val="left"/>
-        <w:rPr>
-          <w:rStyle w:val="Hyperlink"/>
-          <w:color w:val="auto"/>
-          <w:lang w:val="en-GB"/>
-        </w:rPr>
-      </w:pPr>
-      <w:r>
-        <w:rPr>
-          <w:lang w:val="en-GB"/>
-        </w:rPr>
-        <w:t xml:space="preserve">TU Wien Data Protection: </w:t>
-      </w:r>
-      <w:hyperlink r:id="rId15" w:history="1">
-        <w:r>
-          <w:rPr>
-            <w:rStyle w:val="Hyperlink"/>
-            <w:lang w:val="en-GB"/>
-          </w:rPr>
-          <w:t>https://www.tuwien.at/en/tu-wien/organisation/central-divisions/data-protection-and-document-management/data-protection-at-tu-wien</w:t>
-        </w:r>
-      </w:hyperlink>
-    </w:p>
-    <w:p>
-      <w:pPr>
-        <w:numPr>
-          <w:ilvl w:val="0"/>
-          <w:numId w:val="31"/>
-        </w:numPr>
-        <w:jc w:val="left"/>
-        <w:rPr>
-          <w:u w:val="single"/>
-          <w:lang w:val="en-GB"/>
-        </w:rPr>
-      </w:pPr>
-      <w:r>
-        <w:rPr>
-          <w:lang w:val="en-GB"/>
-        </w:rPr>
         <w:t xml:space="preserve">European Commission’s document on Ethics and Data Protection: </w:t>
       </w:r>
-      <w:hyperlink r:id="rId16" w:history="1">
+      <w:hyperlink r:id="rId12" w:history="1">
         <w:r>
           <w:rPr>
             <w:rStyle w:val="Hyperlink"/>
@@ -4273,7 +4190,7 @@
     </w:p>
     <w:p>
       <w:pPr>
-        <w:pStyle w:val="Heading1"/>
+        <w:pStyle w:val="berschrift1"/>
         <w:numPr>
           <w:ilvl w:val="0"/>
           <w:numId w:val="33"/>
@@ -4288,7 +4205,7 @@
     </w:p>
     <w:p>
       <w:pPr>
-        <w:pStyle w:val="Heading3"/>
+        <w:pStyle w:val="berschrift3"/>
       </w:pPr>
       <w:bookmarkStart w:id="8" w:name="_Toc66691664"/>
       <w:r>
@@ -4345,7 +4262,7 @@
     </w:p>
     <w:tbl>
       <w:tblPr>
-        <w:tblStyle w:val="TableGridLight"/>
+        <w:tblStyle w:val="TabellemithellemGitternetz"/>
         <w:tblW w:w="9348" w:type="dxa"/>
         <w:tblBorders>
           <w:top w:val="single" w:sz="12" w:space="0" w:color="BFBFBF"/>
@@ -4887,7 +4804,7 @@
     </w:p>
     <w:tbl>
       <w:tblPr>
-        <w:tblStyle w:val="TableGridLight"/>
+        <w:tblStyle w:val="TabellemithellemGitternetz"/>
         <w:tblW w:w="9199" w:type="dxa"/>
         <w:tblBorders>
           <w:top w:val="single" w:sz="12" w:space="0" w:color="BFBFBF"/>
@@ -5496,7 +5413,7 @@
     </w:tbl>
     <w:p>
       <w:pPr>
-        <w:pStyle w:val="Heading3"/>
+        <w:pStyle w:val="berschrift3"/>
       </w:pPr>
       <w:bookmarkStart w:id="11" w:name="_Toc66691665"/>
       <w:r>
@@ -5515,7 +5432,7 @@
     </w:p>
     <w:p>
       <w:pPr>
-        <w:pStyle w:val="Heading4"/>
+        <w:pStyle w:val="berschrift4"/>
       </w:pPr>
       <w:r>
         <w:t>Data</w:t>
@@ -5556,7 +5473,7 @@
     </w:p>
     <w:p>
       <w:pPr>
-        <w:pStyle w:val="Heading4"/>
+        <w:pStyle w:val="berschrift4"/>
       </w:pPr>
       <w:r>
         <w:t>Data reuse</w:t>
@@ -5590,7 +5507,7 @@
     </w:p>
     <w:p>
       <w:pPr>
-        <w:pStyle w:val="Heading1"/>
+        <w:pStyle w:val="berschrift1"/>
       </w:pPr>
       <w:bookmarkStart w:id="12" w:name="_Toc66691666"/>
       <w:r>
@@ -5600,7 +5517,7 @@
     </w:p>
     <w:p>
       <w:pPr>
-        <w:pStyle w:val="Heading3"/>
+        <w:pStyle w:val="berschrift3"/>
       </w:pPr>
       <w:bookmarkStart w:id="13" w:name="_Toc66691667"/>
       <w:bookmarkStart w:id="14" w:name="_Hlk39737467"/>
@@ -5684,7 +5601,7 @@
     </w:p>
     <w:p>
       <w:pPr>
-        <w:pStyle w:val="Heading3"/>
+        <w:pStyle w:val="berschrift3"/>
       </w:pPr>
       <w:r>
         <w:t>2</w:t>
@@ -5720,7 +5637,7 @@
     </w:p>
     <w:p>
       <w:pPr>
-        <w:pStyle w:val="Heading1"/>
+        <w:pStyle w:val="berschrift1"/>
       </w:pPr>
       <w:bookmarkStart w:id="16" w:name="_Toc66691669"/>
       <w:r>
@@ -5731,7 +5648,7 @@
     </w:p>
     <w:p>
       <w:pPr>
-        <w:pStyle w:val="Heading3"/>
+        <w:pStyle w:val="berschrift3"/>
       </w:pPr>
       <w:bookmarkStart w:id="17" w:name="_Toc66691670"/>
       <w:bookmarkStart w:id="18" w:name="_Hlk40268397"/>
@@ -5805,48 +5722,21 @@
         <w:rPr>
           <w:lang w:val="en-GB"/>
         </w:rPr>
-        <w:t>will be ensured by the project manager in cooperation with the responsible representative of TU.it.</w:t>
+        <w:t>will be ensured by the project</w:t>
       </w:r>
       <w:r>
         <w:rPr>
           <w:lang w:val="en-GB"/>
         </w:rPr>
-        <w:t xml:space="preserve"> The infrastructure of TU Wien will be used for this purpose.</w:t>
-      </w:r>
-    </w:p>
-    <w:p>
-      <w:pPr>
+        <w:t xml:space="preserve"> manage</w:t>
+      </w:r>
+      <w:r>
         <w:rPr>
           <w:lang w:val="en-GB"/>
         </w:rPr>
-      </w:pPr>
-      <w:bookmarkStart w:id="19" w:name="_Toc66691671"/>
-      <w:r>
-        <w:rPr>
-          <w:lang w:val="en-GB"/>
-        </w:rPr>
-        <w:t>[storage]</w:t>
-      </w:r>
-    </w:p>
-    <w:p>
-      <w:pPr>
-        <w:pStyle w:val="Heading3"/>
-      </w:pPr>
-      <w:r>
-        <w:t>3</w:t>
-      </w:r>
-      <w:r>
-        <w:t>b</w:t>
-      </w:r>
-      <w:r>
-        <w:tab/>
-      </w:r>
-      <w:r>
-        <w:t>D</w:t>
-      </w:r>
-      <w:r>
-        <w:t>ata security and protection of sensitive data</w:t>
-      </w:r>
+        <w:t>.</w:t>
+      </w:r>
+      <w:bookmarkStart w:id="19" w:name="_GoBack"/>
       <w:bookmarkEnd w:id="19"/>
     </w:p>
     <w:p>
@@ -5855,18 +5745,73 @@
           <w:lang w:val="en-GB"/>
         </w:rPr>
       </w:pPr>
+      <w:bookmarkStart w:id="20" w:name="_Toc66691671"/>
       <w:r>
         <w:rPr>
           <w:lang w:val="en-GB"/>
         </w:rPr>
+        <w:t>[</w:t>
+      </w:r>
+      <w:proofErr w:type="gramStart"/>
+      <w:r>
+        <w:rPr>
+          <w:lang w:val="en-GB"/>
+        </w:rPr>
+        <w:t>storage</w:t>
+      </w:r>
+      <w:proofErr w:type="gramEnd"/>
+      <w:r>
+        <w:rPr>
+          <w:lang w:val="en-GB"/>
+        </w:rPr>
+        <w:t>]</w:t>
+      </w:r>
+    </w:p>
+    <w:p>
+      <w:pPr>
+        <w:pStyle w:val="berschrift3"/>
+      </w:pPr>
+      <w:r>
+        <w:t>3</w:t>
+      </w:r>
+      <w:r>
+        <w:t>b</w:t>
+      </w:r>
+      <w:r>
+        <w:tab/>
+      </w:r>
+      <w:r>
+        <w:t>D</w:t>
+      </w:r>
+      <w:r>
+        <w:t>ata security and protection of sensitive data</w:t>
+      </w:r>
+      <w:bookmarkEnd w:id="20"/>
+    </w:p>
+    <w:p>
+      <w:pPr>
+        <w:rPr>
+          <w:lang w:val="en-GB"/>
+        </w:rPr>
+      </w:pPr>
+      <w:r>
+        <w:rPr>
+          <w:lang w:val="en-GB"/>
+        </w:rPr>
         <w:t xml:space="preserve">We pay strict attention to compliance with the relevant institutional and national data protection policies listed in the introduction of this </w:t>
       </w:r>
+      <w:r>
+        <w:rPr>
+          <w:lang w:val="en-GB"/>
+        </w:rPr>
+        <w:t>document</w:t>
+      </w:r>
       <w:proofErr w:type="gramStart"/>
       <w:r>
         <w:rPr>
           <w:lang w:val="en-GB"/>
         </w:rPr>
-        <w:t>document.[</w:t>
+        <w:t>.[</w:t>
       </w:r>
       <w:proofErr w:type="spellStart"/>
       <w:proofErr w:type="gramEnd"/>
@@ -5917,7 +5862,7 @@
     </w:p>
     <w:tbl>
       <w:tblPr>
-        <w:tblStyle w:val="TableGridLight"/>
+        <w:tblStyle w:val="TabellemithellemGitternetz"/>
         <w:tblW w:w="9060" w:type="dxa"/>
         <w:tblBorders>
           <w:top w:val="single" w:sz="12" w:space="0" w:color="BFBFBF"/>
@@ -6317,75 +6262,31 @@
     </w:p>
     <w:p>
       <w:pPr>
-        <w:pStyle w:val="Heading1"/>
-      </w:pPr>
-      <w:bookmarkStart w:id="20" w:name="_Toc66691672"/>
+        <w:pStyle w:val="berschrift1"/>
+      </w:pPr>
+      <w:bookmarkStart w:id="21" w:name="_Toc66691672"/>
       <w:bookmarkEnd w:id="18"/>
       <w:r>
         <w:t xml:space="preserve">Legal </w:t>
       </w:r>
       <w:r>
         <w:t>and ethical requirements</w:t>
-      </w:r>
-      <w:bookmarkEnd w:id="20"/>
-    </w:p>
-    <w:p>
-      <w:pPr>
-        <w:pStyle w:val="Heading3"/>
-      </w:pPr>
-      <w:bookmarkStart w:id="21" w:name="_Toc66691673"/>
-      <w:r>
-        <w:t>4a</w:t>
-      </w:r>
-      <w:r>
-        <w:tab/>
-      </w:r>
-      <w:r>
-        <w:t>Personal data</w:t>
       </w:r>
       <w:bookmarkEnd w:id="21"/>
     </w:p>
     <w:p>
       <w:pPr>
-        <w:rPr>
-          <w:lang w:val="en-GB"/>
-        </w:rPr>
-      </w:pPr>
-      <w:r>
-        <w:rPr>
-          <w:lang w:val="en-GB"/>
-        </w:rPr>
-        <w:t>[</w:t>
-      </w:r>
-      <w:proofErr w:type="spellStart"/>
-      <w:r>
-        <w:rPr>
-          <w:lang w:val="en-GB"/>
-        </w:rPr>
-        <w:t>personaldata</w:t>
-      </w:r>
-      <w:proofErr w:type="spellEnd"/>
-      <w:r>
-        <w:rPr>
-          <w:lang w:val="en-GB"/>
-        </w:rPr>
-        <w:t>]</w:t>
-      </w:r>
-    </w:p>
-    <w:p>
-      <w:pPr>
-        <w:pStyle w:val="Heading3"/>
-      </w:pPr>
-      <w:bookmarkStart w:id="22" w:name="_Toc66691674"/>
-      <w:r>
-        <w:t>4b</w:t>
+        <w:pStyle w:val="berschrift3"/>
+      </w:pPr>
+      <w:bookmarkStart w:id="22" w:name="_Toc66691673"/>
+      <w:r>
+        <w:t>4a</w:t>
       </w:r>
       <w:r>
         <w:tab/>
-        <w:t>I</w:t>
-      </w:r>
-      <w:r>
-        <w:t>ntellectual property rights and ownership</w:t>
+      </w:r>
+      <w:r>
+        <w:t>Personal data</w:t>
       </w:r>
       <w:bookmarkEnd w:id="22"/>
     </w:p>
@@ -6406,7 +6307,7 @@
         <w:rPr>
           <w:lang w:val="en-GB"/>
         </w:rPr>
-        <w:t>legalrestriction</w:t>
+        <w:t>personaldata</w:t>
       </w:r>
       <w:proofErr w:type="spellEnd"/>
       <w:r>
@@ -6418,15 +6319,18 @@
     </w:p>
     <w:p>
       <w:pPr>
-        <w:pStyle w:val="Heading3"/>
-      </w:pPr>
-      <w:bookmarkStart w:id="23" w:name="_Toc66691675"/>
-      <w:r>
-        <w:t>4c</w:t>
+        <w:pStyle w:val="berschrift3"/>
+      </w:pPr>
+      <w:bookmarkStart w:id="23" w:name="_Toc66691674"/>
+      <w:r>
+        <w:t>4b</w:t>
       </w:r>
       <w:r>
         <w:tab/>
-        <w:t>Ethical issues</w:t>
+        <w:t>I</w:t>
+      </w:r>
+      <w:r>
+        <w:t>ntellectual property rights and ownership</w:t>
       </w:r>
       <w:bookmarkEnd w:id="23"/>
     </w:p>
@@ -6447,7 +6351,7 @@
         <w:rPr>
           <w:lang w:val="en-GB"/>
         </w:rPr>
-        <w:t>ethicalissues</w:t>
+        <w:t>legalrestriction</w:t>
       </w:r>
       <w:proofErr w:type="spellEnd"/>
       <w:r>
@@ -6459,35 +6363,43 @@
     </w:p>
     <w:p>
       <w:pPr>
-        <w:rPr>
-          <w:lang w:val="en-GB"/>
-        </w:rPr>
-      </w:pPr>
-    </w:p>
-    <w:p>
-      <w:pPr>
-        <w:pStyle w:val="Heading1"/>
-      </w:pPr>
-      <w:bookmarkStart w:id="24" w:name="_Toc66691676"/>
-      <w:r>
-        <w:t>Data sharing and long-term preservation</w:t>
+        <w:pStyle w:val="berschrift3"/>
+      </w:pPr>
+      <w:bookmarkStart w:id="24" w:name="_Toc66691675"/>
+      <w:r>
+        <w:t>4c</w:t>
+      </w:r>
+      <w:r>
+        <w:tab/>
+        <w:t>Ethical issues</w:t>
       </w:r>
       <w:bookmarkEnd w:id="24"/>
     </w:p>
     <w:p>
       <w:pPr>
-        <w:pStyle w:val="Heading3"/>
-      </w:pPr>
-      <w:bookmarkStart w:id="25" w:name="_Toc66691677"/>
-      <w:r>
-        <w:t>5a</w:t>
-      </w:r>
-      <w:r>
-        <w:tab/>
-      </w:r>
-      <w:bookmarkEnd w:id="25"/>
-      <w:r>
-        <w:t>Data publication and access conditions</w:t>
+        <w:rPr>
+          <w:lang w:val="en-GB"/>
+        </w:rPr>
+      </w:pPr>
+      <w:r>
+        <w:rPr>
+          <w:lang w:val="en-GB"/>
+        </w:rPr>
+        <w:t>[</w:t>
+      </w:r>
+      <w:proofErr w:type="spellStart"/>
+      <w:r>
+        <w:rPr>
+          <w:lang w:val="en-GB"/>
+        </w:rPr>
+        <w:t>ethicalissues</w:t>
+      </w:r>
+      <w:proofErr w:type="spellEnd"/>
+      <w:r>
+        <w:rPr>
+          <w:lang w:val="en-GB"/>
+        </w:rPr>
+        <w:t>]</w:t>
       </w:r>
     </w:p>
     <w:p>
@@ -6496,11 +6408,70 @@
           <w:lang w:val="en-GB"/>
         </w:rPr>
       </w:pPr>
-      <w:r>
+    </w:p>
+    <w:p>
+      <w:pPr>
+        <w:pStyle w:val="berschrift1"/>
+      </w:pPr>
+      <w:bookmarkStart w:id="25" w:name="_Toc66691676"/>
+      <w:r>
+        <w:t>Data sharing and long-term preservation</w:t>
+      </w:r>
+      <w:bookmarkEnd w:id="25"/>
+    </w:p>
+    <w:p>
+      <w:pPr>
+        <w:pStyle w:val="berschrift3"/>
+      </w:pPr>
+      <w:bookmarkStart w:id="26" w:name="_Toc66691677"/>
+      <w:r>
+        <w:t>5a</w:t>
+      </w:r>
+      <w:r>
+        <w:tab/>
+      </w:r>
+      <w:bookmarkEnd w:id="26"/>
+      <w:r>
+        <w:t>Data publication and access conditions</w:t>
+      </w:r>
+    </w:p>
+    <w:p>
+      <w:pPr>
         <w:rPr>
           <w:lang w:val="en-GB"/>
         </w:rPr>
-        <w:t>The digital research data obtained will be published Open Access under a Creative Commons CC-BY license, provided that there are no data protection concerns. Further data will be made available with restrictive access.</w:t>
+      </w:pPr>
+      <w:r>
+        <w:rPr>
+          <w:lang w:val="en-GB"/>
+        </w:rPr>
+        <w:t>The digital research data obtained will be published Open Acc</w:t>
+      </w:r>
+      <w:r>
+        <w:rPr>
+          <w:lang w:val="en-GB"/>
+        </w:rPr>
+        <w:t xml:space="preserve">ess under a Creative Commons CC </w:t>
+      </w:r>
+      <w:r>
+        <w:rPr>
+          <w:lang w:val="en-GB"/>
+        </w:rPr>
+        <w:t xml:space="preserve">BY license, </w:t>
+      </w:r>
+      <w:proofErr w:type="gramStart"/>
+      <w:r>
+        <w:rPr>
+          <w:lang w:val="en-GB"/>
+        </w:rPr>
+        <w:t>provided that</w:t>
+      </w:r>
+      <w:proofErr w:type="gramEnd"/>
+      <w:r>
+        <w:rPr>
+          <w:lang w:val="en-GB"/>
+        </w:rPr>
+        <w:t xml:space="preserve"> there are no data protection concerns. Further data will be made available with restrictive access.</w:t>
       </w:r>
       <w:r>
         <w:rPr>
@@ -6518,7 +6489,7 @@
     </w:p>
     <w:tbl>
       <w:tblPr>
-        <w:tblStyle w:val="TableGridLight"/>
+        <w:tblStyle w:val="TabellemithellemGitternetz"/>
         <w:tblW w:w="9057" w:type="dxa"/>
         <w:tblBorders>
           <w:top w:val="single" w:sz="12" w:space="0" w:color="BFBFBF" w:themeColor="background1" w:themeShade="BF"/>
@@ -7136,8 +7107,6 @@
         </w:rPr>
         <w:t>[repoinformation]</w:t>
       </w:r>
-      <w:bookmarkStart w:id="26" w:name="_GoBack"/>
-      <w:bookmarkEnd w:id="26"/>
       <w:r>
         <w:rPr>
           <w:lang w:val="en-GB"/>
@@ -7146,6 +7115,11 @@
       </w:r>
     </w:p>
     <w:p>
+      <w:pPr>
+        <w:rPr>
+          <w:lang w:val="en-GB"/>
+        </w:rPr>
+      </w:pPr>
       <w:r>
         <w:rPr>
           <w:lang w:val="en-GB"/>
@@ -7161,7 +7135,7 @@
     </w:p>
     <w:p>
       <w:pPr>
-        <w:pStyle w:val="Heading3"/>
+        <w:pStyle w:val="berschrift3"/>
       </w:pPr>
       <w:bookmarkStart w:id="27" w:name="_Toc66691678"/>
       <w:r>
@@ -7183,7 +7157,7 @@
     </w:p>
     <w:tbl>
       <w:tblPr>
-        <w:tblStyle w:val="TableGridLight"/>
+        <w:tblStyle w:val="TabellemithellemGitternetz"/>
         <w:tblW w:w="9199" w:type="dxa"/>
         <w:tblBorders>
           <w:top w:val="single" w:sz="12" w:space="0" w:color="BFBFBF" w:themeColor="background1" w:themeShade="BF"/>
@@ -7641,7 +7615,7 @@
     </w:p>
     <w:tbl>
       <w:tblPr>
-        <w:tblStyle w:val="TableGridLight"/>
+        <w:tblStyle w:val="TabellemithellemGitternetz"/>
         <w:tblW w:w="9199" w:type="dxa"/>
         <w:tblBorders>
           <w:top w:val="single" w:sz="12" w:space="0" w:color="BFBFBF" w:themeColor="background1" w:themeShade="BF"/>
@@ -7991,7 +7965,7 @@
     </w:p>
     <w:p>
       <w:pPr>
-        <w:pStyle w:val="Heading1"/>
+        <w:pStyle w:val="berschrift1"/>
       </w:pPr>
       <w:bookmarkStart w:id="28" w:name="_Toc66691679"/>
       <w:r>
@@ -8004,7 +7978,7 @@
     </w:p>
     <w:p>
       <w:pPr>
-        <w:pStyle w:val="Heading3"/>
+        <w:pStyle w:val="berschrift3"/>
       </w:pPr>
       <w:bookmarkStart w:id="29" w:name="_Toc66691680"/>
       <w:r>
@@ -8067,7 +8041,7 @@
     </w:p>
     <w:p>
       <w:pPr>
-        <w:pStyle w:val="Heading3"/>
+        <w:pStyle w:val="berschrift3"/>
       </w:pPr>
       <w:bookmarkStart w:id="30" w:name="_Toc66691681"/>
       <w:r>
@@ -8106,7 +8080,7 @@
     </w:p>
     <w:tbl>
       <w:tblPr>
-        <w:tblStyle w:val="TableGridLight"/>
+        <w:tblStyle w:val="TabellemithellemGitternetz"/>
         <w:tblW w:w="9199" w:type="dxa"/>
         <w:tblBorders>
           <w:top w:val="single" w:sz="12" w:space="0" w:color="BFBFBF" w:themeColor="background1" w:themeShade="BF"/>
@@ -8701,9 +8675,8 @@
       </w:pPr>
     </w:p>
     <w:sectPr>
-      <w:footerReference w:type="even" r:id="rId17"/>
-      <w:footerReference w:type="default" r:id="rId18"/>
-      <w:headerReference w:type="first" r:id="rId19"/>
+      <w:footerReference w:type="even" r:id="rId13"/>
+      <w:footerReference w:type="default" r:id="rId14"/>
       <w:pgSz w:w="11906" w:h="16838"/>
       <w:pgMar w:top="1701" w:right="1418" w:bottom="1418" w:left="1418" w:header="709" w:footer="709" w:gutter="0"/>
       <w:pgNumType w:start="1"/>
@@ -8724,7 +8697,7 @@
 </file>
 
 <file path=word/endnotes.xml><?xml version="1.0" encoding="utf-8"?>
-<w:endnotes xmlns:wpc="http://schemas.microsoft.com/office/word/2010/wordprocessingCanvas" xmlns:cx="http://schemas.microsoft.com/office/drawing/2014/chartex" xmlns:cx1="http://schemas.microsoft.com/office/drawing/2015/9/8/chartex" xmlns:cx2="http://schemas.microsoft.com/office/drawing/2015/10/21/chartex" xmlns:cx3="http://schemas.microsoft.com/office/drawing/2016/5/9/chartex" xmlns:cx4="http://schemas.microsoft.com/office/drawing/2016/5/10/chartex" xmlns:cx5="http://schemas.microsoft.com/office/drawing/2016/5/11/chartex" xmlns:cx6="http://schemas.microsoft.com/office/drawing/2016/5/12/chartex" xmlns:cx7="http://schemas.microsoft.com/office/drawing/2016/5/13/chartex" xmlns:cx8="http://schemas.microsoft.com/office/drawing/2016/5/14/chartex" xmlns:mc="http://schemas.openxmlformats.org/markup-compatibility/2006" xmlns:aink="http://schemas.microsoft.com/office/drawing/2016/ink" xmlns:am3d="http://schemas.microsoft.com/office/drawing/2017/model3d" xmlns:o="urn:schemas-microsoft-com:office:office" xmlns:r="http://schemas.openxmlformats.org/officeDocument/2006/relationships" xmlns:m="http://schemas.openxmlformats.org/officeDocument/2006/math" xmlns:v="urn:schemas-microsoft-com:vml" xmlns:wp14="http://schemas.microsoft.com/office/word/2010/wordprocessingDrawing" xmlns:wp="http://schemas.openxmlformats.org/drawingml/2006/wordprocessingDrawing" xmlns:w10="urn:schemas-microsoft-com:office:word" xmlns:w="http://schemas.openxmlformats.org/wordprocessingml/2006/main" xmlns:w14="http://schemas.microsoft.com/office/word/2010/wordml" xmlns:w15="http://schemas.microsoft.com/office/word/2012/wordml" xmlns:w16cid="http://schemas.microsoft.com/office/word/2016/wordml/cid" xmlns:w16se="http://schemas.microsoft.com/office/word/2015/wordml/symex" xmlns:wpg="http://schemas.microsoft.com/office/word/2010/wordprocessingGroup" xmlns:wpi="http://schemas.microsoft.com/office/word/2010/wordprocessingInk" xmlns:wne="http://schemas.microsoft.com/office/word/2006/wordml" xmlns:wps="http://schemas.microsoft.com/office/word/2010/wordprocessingShape" mc:Ignorable="w14 w15 w16se w16cid wp14">
+<w:endnotes xmlns:wpc="http://schemas.microsoft.com/office/word/2010/wordprocessingCanvas" xmlns:cx="http://schemas.microsoft.com/office/drawing/2014/chartex" xmlns:cx1="http://schemas.microsoft.com/office/drawing/2015/9/8/chartex" xmlns:mc="http://schemas.openxmlformats.org/markup-compatibility/2006" xmlns:o="urn:schemas-microsoft-com:office:office" xmlns:r="http://schemas.openxmlformats.org/officeDocument/2006/relationships" xmlns:m="http://schemas.openxmlformats.org/officeDocument/2006/math" xmlns:v="urn:schemas-microsoft-com:vml" xmlns:wp14="http://schemas.microsoft.com/office/word/2010/wordprocessingDrawing" xmlns:wp="http://schemas.openxmlformats.org/drawingml/2006/wordprocessingDrawing" xmlns:w10="urn:schemas-microsoft-com:office:word" xmlns:w="http://schemas.openxmlformats.org/wordprocessingml/2006/main" xmlns:w14="http://schemas.microsoft.com/office/word/2010/wordml" xmlns:w15="http://schemas.microsoft.com/office/word/2012/wordml" xmlns:w16se="http://schemas.microsoft.com/office/word/2015/wordml/symex" xmlns:wpg="http://schemas.microsoft.com/office/word/2010/wordprocessingGroup" xmlns:wpi="http://schemas.microsoft.com/office/word/2010/wordprocessingInk" xmlns:wne="http://schemas.microsoft.com/office/word/2006/wordml" xmlns:wps="http://schemas.microsoft.com/office/word/2010/wordprocessingShape" mc:Ignorable="w14 w15 w16se wp14">
   <w:endnote w:type="separator" w:id="-1">
     <w:p>
       <w:pPr>
@@ -8749,7 +8722,7 @@
 </file>
 
 <file path=word/footer1.xml><?xml version="1.0" encoding="utf-8"?>
-<w:ftr xmlns:wpc="http://schemas.microsoft.com/office/word/2010/wordprocessingCanvas" xmlns:cx="http://schemas.microsoft.com/office/drawing/2014/chartex" xmlns:cx1="http://schemas.microsoft.com/office/drawing/2015/9/8/chartex" xmlns:cx2="http://schemas.microsoft.com/office/drawing/2015/10/21/chartex" xmlns:cx3="http://schemas.microsoft.com/office/drawing/2016/5/9/chartex" xmlns:cx4="http://schemas.microsoft.com/office/drawing/2016/5/10/chartex" xmlns:cx5="http://schemas.microsoft.com/office/drawing/2016/5/11/chartex" xmlns:cx6="http://schemas.microsoft.com/office/drawing/2016/5/12/chartex" xmlns:cx7="http://schemas.microsoft.com/office/drawing/2016/5/13/chartex" xmlns:cx8="http://schemas.microsoft.com/office/drawing/2016/5/14/chartex" xmlns:mc="http://schemas.openxmlformats.org/markup-compatibility/2006" xmlns:aink="http://schemas.microsoft.com/office/drawing/2016/ink" xmlns:am3d="http://schemas.microsoft.com/office/drawing/2017/model3d" xmlns:o="urn:schemas-microsoft-com:office:office" xmlns:r="http://schemas.openxmlformats.org/officeDocument/2006/relationships" xmlns:m="http://schemas.openxmlformats.org/officeDocument/2006/math" xmlns:v="urn:schemas-microsoft-com:vml" xmlns:wp14="http://schemas.microsoft.com/office/word/2010/wordprocessingDrawing" xmlns:wp="http://schemas.openxmlformats.org/drawingml/2006/wordprocessingDrawing" xmlns:w10="urn:schemas-microsoft-com:office:word" xmlns:w="http://schemas.openxmlformats.org/wordprocessingml/2006/main" xmlns:w14="http://schemas.microsoft.com/office/word/2010/wordml" xmlns:w15="http://schemas.microsoft.com/office/word/2012/wordml" xmlns:w16cid="http://schemas.microsoft.com/office/word/2016/wordml/cid" xmlns:w16se="http://schemas.microsoft.com/office/word/2015/wordml/symex" xmlns:wpg="http://schemas.microsoft.com/office/word/2010/wordprocessingGroup" xmlns:wpi="http://schemas.microsoft.com/office/word/2010/wordprocessingInk" xmlns:wne="http://schemas.microsoft.com/office/word/2006/wordml" xmlns:wps="http://schemas.microsoft.com/office/word/2010/wordprocessingShape" mc:Ignorable="w14 w15 w16se w16cid wp14">
+<w:ftr xmlns:wpc="http://schemas.microsoft.com/office/word/2010/wordprocessingCanvas" xmlns:cx="http://schemas.microsoft.com/office/drawing/2014/chartex" xmlns:cx1="http://schemas.microsoft.com/office/drawing/2015/9/8/chartex" xmlns:mc="http://schemas.openxmlformats.org/markup-compatibility/2006" xmlns:o="urn:schemas-microsoft-com:office:office" xmlns:r="http://schemas.openxmlformats.org/officeDocument/2006/relationships" xmlns:m="http://schemas.openxmlformats.org/officeDocument/2006/math" xmlns:v="urn:schemas-microsoft-com:vml" xmlns:wp14="http://schemas.microsoft.com/office/word/2010/wordprocessingDrawing" xmlns:wp="http://schemas.openxmlformats.org/drawingml/2006/wordprocessingDrawing" xmlns:w10="urn:schemas-microsoft-com:office:word" xmlns:w="http://schemas.openxmlformats.org/wordprocessingml/2006/main" xmlns:w14="http://schemas.microsoft.com/office/word/2010/wordml" xmlns:w15="http://schemas.microsoft.com/office/word/2012/wordml" xmlns:w16se="http://schemas.microsoft.com/office/word/2015/wordml/symex" xmlns:wpg="http://schemas.microsoft.com/office/word/2010/wordprocessingGroup" xmlns:wpi="http://schemas.microsoft.com/office/word/2010/wordprocessingInk" xmlns:wne="http://schemas.microsoft.com/office/word/2006/wordml" xmlns:wps="http://schemas.microsoft.com/office/word/2010/wordprocessingShape" mc:Ignorable="w14 w15 w16se wp14">
   <w:p>
     <w:pPr>
       <w:pBdr>
@@ -8804,7 +8777,7 @@
         <w:szCs w:val="18"/>
         <w:lang w:val="en-GB"/>
       </w:rPr>
-      <w:t>20</w:t>
+      <w:t>8</w:t>
     </w:r>
     <w:r>
       <w:rPr>
@@ -8846,7 +8819,7 @@
 </file>
 
 <file path=word/footer2.xml><?xml version="1.0" encoding="utf-8"?>
-<w:ftr xmlns:wpc="http://schemas.microsoft.com/office/word/2010/wordprocessingCanvas" xmlns:cx="http://schemas.microsoft.com/office/drawing/2014/chartex" xmlns:cx1="http://schemas.microsoft.com/office/drawing/2015/9/8/chartex" xmlns:cx2="http://schemas.microsoft.com/office/drawing/2015/10/21/chartex" xmlns:cx3="http://schemas.microsoft.com/office/drawing/2016/5/9/chartex" xmlns:cx4="http://schemas.microsoft.com/office/drawing/2016/5/10/chartex" xmlns:cx5="http://schemas.microsoft.com/office/drawing/2016/5/11/chartex" xmlns:cx6="http://schemas.microsoft.com/office/drawing/2016/5/12/chartex" xmlns:cx7="http://schemas.microsoft.com/office/drawing/2016/5/13/chartex" xmlns:cx8="http://schemas.microsoft.com/office/drawing/2016/5/14/chartex" xmlns:mc="http://schemas.openxmlformats.org/markup-compatibility/2006" xmlns:aink="http://schemas.microsoft.com/office/drawing/2016/ink" xmlns:am3d="http://schemas.microsoft.com/office/drawing/2017/model3d" xmlns:o="urn:schemas-microsoft-com:office:office" xmlns:r="http://schemas.openxmlformats.org/officeDocument/2006/relationships" xmlns:m="http://schemas.openxmlformats.org/officeDocument/2006/math" xmlns:v="urn:schemas-microsoft-com:vml" xmlns:wp14="http://schemas.microsoft.com/office/word/2010/wordprocessingDrawing" xmlns:wp="http://schemas.openxmlformats.org/drawingml/2006/wordprocessingDrawing" xmlns:w10="urn:schemas-microsoft-com:office:word" xmlns:w="http://schemas.openxmlformats.org/wordprocessingml/2006/main" xmlns:w14="http://schemas.microsoft.com/office/word/2010/wordml" xmlns:w15="http://schemas.microsoft.com/office/word/2012/wordml" xmlns:w16cid="http://schemas.microsoft.com/office/word/2016/wordml/cid" xmlns:w16se="http://schemas.microsoft.com/office/word/2015/wordml/symex" xmlns:wpg="http://schemas.microsoft.com/office/word/2010/wordprocessingGroup" xmlns:wpi="http://schemas.microsoft.com/office/word/2010/wordprocessingInk" xmlns:wne="http://schemas.microsoft.com/office/word/2006/wordml" xmlns:wps="http://schemas.microsoft.com/office/word/2010/wordprocessingShape" mc:Ignorable="w14 w15 w16se w16cid wp14">
+<w:ftr xmlns:wpc="http://schemas.microsoft.com/office/word/2010/wordprocessingCanvas" xmlns:cx="http://schemas.microsoft.com/office/drawing/2014/chartex" xmlns:cx1="http://schemas.microsoft.com/office/drawing/2015/9/8/chartex" xmlns:mc="http://schemas.openxmlformats.org/markup-compatibility/2006" xmlns:o="urn:schemas-microsoft-com:office:office" xmlns:r="http://schemas.openxmlformats.org/officeDocument/2006/relationships" xmlns:m="http://schemas.openxmlformats.org/officeDocument/2006/math" xmlns:v="urn:schemas-microsoft-com:vml" xmlns:wp14="http://schemas.microsoft.com/office/word/2010/wordprocessingDrawing" xmlns:wp="http://schemas.openxmlformats.org/drawingml/2006/wordprocessingDrawing" xmlns:w10="urn:schemas-microsoft-com:office:word" xmlns:w="http://schemas.openxmlformats.org/wordprocessingml/2006/main" xmlns:w14="http://schemas.microsoft.com/office/word/2010/wordml" xmlns:w15="http://schemas.microsoft.com/office/word/2012/wordml" xmlns:w16se="http://schemas.microsoft.com/office/word/2015/wordml/symex" xmlns:wpg="http://schemas.microsoft.com/office/word/2010/wordprocessingGroup" xmlns:wpi="http://schemas.microsoft.com/office/word/2010/wordprocessingInk" xmlns:wne="http://schemas.microsoft.com/office/word/2006/wordml" xmlns:wps="http://schemas.microsoft.com/office/word/2010/wordprocessingShape" mc:Ignorable="w14 w15 w16se wp14">
   <w:p>
     <w:pPr>
       <w:pBdr>
@@ -8945,11 +8918,13 @@
     </w:r>
     <w:r>
       <w:rPr>
+        <w:noProof/>
         <w:color w:val="999999"/>
         <w:sz w:val="18"/>
         <w:szCs w:val="18"/>
-      </w:rPr>
-      <w:t>3</w:t>
+        <w:lang w:val="en-GB"/>
+      </w:rPr>
+      <w:t>7</w:t>
     </w:r>
     <w:r>
       <w:rPr>
@@ -8964,7 +8939,7 @@
 </file>
 
 <file path=word/footnotes.xml><?xml version="1.0" encoding="utf-8"?>
-<w:footnotes xmlns:wpc="http://schemas.microsoft.com/office/word/2010/wordprocessingCanvas" xmlns:cx="http://schemas.microsoft.com/office/drawing/2014/chartex" xmlns:cx1="http://schemas.microsoft.com/office/drawing/2015/9/8/chartex" xmlns:cx2="http://schemas.microsoft.com/office/drawing/2015/10/21/chartex" xmlns:cx3="http://schemas.microsoft.com/office/drawing/2016/5/9/chartex" xmlns:cx4="http://schemas.microsoft.com/office/drawing/2016/5/10/chartex" xmlns:cx5="http://schemas.microsoft.com/office/drawing/2016/5/11/chartex" xmlns:cx6="http://schemas.microsoft.com/office/drawing/2016/5/12/chartex" xmlns:cx7="http://schemas.microsoft.com/office/drawing/2016/5/13/chartex" xmlns:cx8="http://schemas.microsoft.com/office/drawing/2016/5/14/chartex" xmlns:mc="http://schemas.openxmlformats.org/markup-compatibility/2006" xmlns:aink="http://schemas.microsoft.com/office/drawing/2016/ink" xmlns:am3d="http://schemas.microsoft.com/office/drawing/2017/model3d" xmlns:o="urn:schemas-microsoft-com:office:office" xmlns:r="http://schemas.openxmlformats.org/officeDocument/2006/relationships" xmlns:m="http://schemas.openxmlformats.org/officeDocument/2006/math" xmlns:v="urn:schemas-microsoft-com:vml" xmlns:wp14="http://schemas.microsoft.com/office/word/2010/wordprocessingDrawing" xmlns:wp="http://schemas.openxmlformats.org/drawingml/2006/wordprocessingDrawing" xmlns:w10="urn:schemas-microsoft-com:office:word" xmlns:w="http://schemas.openxmlformats.org/wordprocessingml/2006/main" xmlns:w14="http://schemas.microsoft.com/office/word/2010/wordml" xmlns:w15="http://schemas.microsoft.com/office/word/2012/wordml" xmlns:w16cid="http://schemas.microsoft.com/office/word/2016/wordml/cid" xmlns:w16se="http://schemas.microsoft.com/office/word/2015/wordml/symex" xmlns:wpg="http://schemas.microsoft.com/office/word/2010/wordprocessingGroup" xmlns:wpi="http://schemas.microsoft.com/office/word/2010/wordprocessingInk" xmlns:wne="http://schemas.microsoft.com/office/word/2006/wordml" xmlns:wps="http://schemas.microsoft.com/office/word/2010/wordprocessingShape" mc:Ignorable="w14 w15 w16se w16cid wp14">
+<w:footnotes xmlns:wpc="http://schemas.microsoft.com/office/word/2010/wordprocessingCanvas" xmlns:cx="http://schemas.microsoft.com/office/drawing/2014/chartex" xmlns:cx1="http://schemas.microsoft.com/office/drawing/2015/9/8/chartex" xmlns:mc="http://schemas.openxmlformats.org/markup-compatibility/2006" xmlns:o="urn:schemas-microsoft-com:office:office" xmlns:r="http://schemas.openxmlformats.org/officeDocument/2006/relationships" xmlns:m="http://schemas.openxmlformats.org/officeDocument/2006/math" xmlns:v="urn:schemas-microsoft-com:vml" xmlns:wp14="http://schemas.microsoft.com/office/word/2010/wordprocessingDrawing" xmlns:wp="http://schemas.openxmlformats.org/drawingml/2006/wordprocessingDrawing" xmlns:w10="urn:schemas-microsoft-com:office:word" xmlns:w="http://schemas.openxmlformats.org/wordprocessingml/2006/main" xmlns:w14="http://schemas.microsoft.com/office/word/2010/wordml" xmlns:w15="http://schemas.microsoft.com/office/word/2012/wordml" xmlns:w16se="http://schemas.microsoft.com/office/word/2015/wordml/symex" xmlns:wpg="http://schemas.microsoft.com/office/word/2010/wordprocessingGroup" xmlns:wpi="http://schemas.microsoft.com/office/word/2010/wordprocessingInk" xmlns:wne="http://schemas.microsoft.com/office/word/2006/wordml" xmlns:wps="http://schemas.microsoft.com/office/word/2010/wordprocessingShape" mc:Ignorable="w14 w15 w16se wp14">
   <w:footnote w:type="separator" w:id="-1">
     <w:p>
       <w:pPr>
@@ -8988,66 +8963,8 @@
 </w:footnotes>
 </file>
 
-<file path=word/header1.xml><?xml version="1.0" encoding="utf-8"?>
-<w:hdr xmlns:wpc="http://schemas.microsoft.com/office/word/2010/wordprocessingCanvas" xmlns:cx="http://schemas.microsoft.com/office/drawing/2014/chartex" xmlns:cx1="http://schemas.microsoft.com/office/drawing/2015/9/8/chartex" xmlns:cx2="http://schemas.microsoft.com/office/drawing/2015/10/21/chartex" xmlns:cx3="http://schemas.microsoft.com/office/drawing/2016/5/9/chartex" xmlns:cx4="http://schemas.microsoft.com/office/drawing/2016/5/10/chartex" xmlns:cx5="http://schemas.microsoft.com/office/drawing/2016/5/11/chartex" xmlns:cx6="http://schemas.microsoft.com/office/drawing/2016/5/12/chartex" xmlns:cx7="http://schemas.microsoft.com/office/drawing/2016/5/13/chartex" xmlns:cx8="http://schemas.microsoft.com/office/drawing/2016/5/14/chartex" xmlns:mc="http://schemas.openxmlformats.org/markup-compatibility/2006" xmlns:aink="http://schemas.microsoft.com/office/drawing/2016/ink" xmlns:am3d="http://schemas.microsoft.com/office/drawing/2017/model3d" xmlns:o="urn:schemas-microsoft-com:office:office" xmlns:r="http://schemas.openxmlformats.org/officeDocument/2006/relationships" xmlns:m="http://schemas.openxmlformats.org/officeDocument/2006/math" xmlns:v="urn:schemas-microsoft-com:vml" xmlns:wp14="http://schemas.microsoft.com/office/word/2010/wordprocessingDrawing" xmlns:wp="http://schemas.openxmlformats.org/drawingml/2006/wordprocessingDrawing" xmlns:w10="urn:schemas-microsoft-com:office:word" xmlns:w="http://schemas.openxmlformats.org/wordprocessingml/2006/main" xmlns:w14="http://schemas.microsoft.com/office/word/2010/wordml" xmlns:w15="http://schemas.microsoft.com/office/word/2012/wordml" xmlns:w16cid="http://schemas.microsoft.com/office/word/2016/wordml/cid" xmlns:w16se="http://schemas.microsoft.com/office/word/2015/wordml/symex" xmlns:wpg="http://schemas.microsoft.com/office/word/2010/wordprocessingGroup" xmlns:wpi="http://schemas.microsoft.com/office/word/2010/wordprocessingInk" xmlns:wne="http://schemas.microsoft.com/office/word/2006/wordml" xmlns:wps="http://schemas.microsoft.com/office/word/2010/wordprocessingShape" mc:Ignorable="w14 w15 w16se w16cid wp14">
-  <w:p>
-    <w:pPr>
-      <w:pStyle w:val="Header"/>
-    </w:pPr>
-    <w:r>
-      <w:rPr>
-        <w:noProof/>
-        <w:color w:val="000000"/>
-        <w:szCs w:val="20"/>
-      </w:rPr>
-      <w:drawing>
-        <wp:inline distT="0" distB="0" distL="0" distR="0" wp14:anchorId="4D68803E" wp14:editId="3D0CBA9E">
-          <wp:extent cx="2851696" cy="1080000"/>
-          <wp:effectExtent l="0" t="0" r="6350" b="6350"/>
-          <wp:docPr id="1" name="Grafik 1"/>
-          <wp:cNvGraphicFramePr>
-            <a:graphicFrameLocks xmlns:a="http://schemas.openxmlformats.org/drawingml/2006/main" noChangeAspect="1"/>
-          </wp:cNvGraphicFramePr>
-          <a:graphic xmlns:a="http://schemas.openxmlformats.org/drawingml/2006/main">
-            <a:graphicData uri="http://schemas.openxmlformats.org/drawingml/2006/picture">
-              <pic:pic xmlns:pic="http://schemas.openxmlformats.org/drawingml/2006/picture">
-                <pic:nvPicPr>
-                  <pic:cNvPr id="19" name="TU_logo.jpg"/>
-                  <pic:cNvPicPr/>
-                </pic:nvPicPr>
-                <pic:blipFill>
-                  <a:blip r:embed="rId1">
-                    <a:extLst>
-                      <a:ext uri="{28A0092B-C50C-407E-A947-70E740481C1C}">
-                        <a14:useLocalDpi xmlns:a14="http://schemas.microsoft.com/office/drawing/2010/main" val="0"/>
-                      </a:ext>
-                    </a:extLst>
-                  </a:blip>
-                  <a:stretch>
-                    <a:fillRect/>
-                  </a:stretch>
-                </pic:blipFill>
-                <pic:spPr>
-                  <a:xfrm>
-                    <a:off x="0" y="0"/>
-                    <a:ext cx="2851696" cy="1080000"/>
-                  </a:xfrm>
-                  <a:prstGeom prst="rect">
-                    <a:avLst/>
-                  </a:prstGeom>
-                </pic:spPr>
-              </pic:pic>
-            </a:graphicData>
-          </a:graphic>
-        </wp:inline>
-      </w:drawing>
-    </w:r>
-  </w:p>
-</w:hdr>
-</file>
-
 <file path=word/numbering.xml><?xml version="1.0" encoding="utf-8"?>
-<w:numbering xmlns:wpc="http://schemas.microsoft.com/office/word/2010/wordprocessingCanvas" xmlns:cx="http://schemas.microsoft.com/office/drawing/2014/chartex" xmlns:cx1="http://schemas.microsoft.com/office/drawing/2015/9/8/chartex" xmlns:cx2="http://schemas.microsoft.com/office/drawing/2015/10/21/chartex" xmlns:cx3="http://schemas.microsoft.com/office/drawing/2016/5/9/chartex" xmlns:cx4="http://schemas.microsoft.com/office/drawing/2016/5/10/chartex" xmlns:cx5="http://schemas.microsoft.com/office/drawing/2016/5/11/chartex" xmlns:cx6="http://schemas.microsoft.com/office/drawing/2016/5/12/chartex" xmlns:cx7="http://schemas.microsoft.com/office/drawing/2016/5/13/chartex" xmlns:cx8="http://schemas.microsoft.com/office/drawing/2016/5/14/chartex" xmlns:mc="http://schemas.openxmlformats.org/markup-compatibility/2006" xmlns:aink="http://schemas.microsoft.com/office/drawing/2016/ink" xmlns:am3d="http://schemas.microsoft.com/office/drawing/2017/model3d" xmlns:o="urn:schemas-microsoft-com:office:office" xmlns:r="http://schemas.openxmlformats.org/officeDocument/2006/relationships" xmlns:m="http://schemas.openxmlformats.org/officeDocument/2006/math" xmlns:v="urn:schemas-microsoft-com:vml" xmlns:wp14="http://schemas.microsoft.com/office/word/2010/wordprocessingDrawing" xmlns:wp="http://schemas.openxmlformats.org/drawingml/2006/wordprocessingDrawing" xmlns:w10="urn:schemas-microsoft-com:office:word" xmlns:w="http://schemas.openxmlformats.org/wordprocessingml/2006/main" xmlns:w14="http://schemas.microsoft.com/office/word/2010/wordml" xmlns:w15="http://schemas.microsoft.com/office/word/2012/wordml" xmlns:w16cid="http://schemas.microsoft.com/office/word/2016/wordml/cid" xmlns:w16se="http://schemas.microsoft.com/office/word/2015/wordml/symex" xmlns:wpg="http://schemas.microsoft.com/office/word/2010/wordprocessingGroup" xmlns:wpi="http://schemas.microsoft.com/office/word/2010/wordprocessingInk" xmlns:wne="http://schemas.microsoft.com/office/word/2006/wordml" xmlns:wps="http://schemas.microsoft.com/office/word/2010/wordprocessingShape" mc:Ignorable="w14 w15 w16se w16cid wp14">
+<w:numbering xmlns:wpc="http://schemas.microsoft.com/office/word/2010/wordprocessingCanvas" xmlns:cx="http://schemas.microsoft.com/office/drawing/2014/chartex" xmlns:cx1="http://schemas.microsoft.com/office/drawing/2015/9/8/chartex" xmlns:mc="http://schemas.openxmlformats.org/markup-compatibility/2006" xmlns:o="urn:schemas-microsoft-com:office:office" xmlns:r="http://schemas.openxmlformats.org/officeDocument/2006/relationships" xmlns:m="http://schemas.openxmlformats.org/officeDocument/2006/math" xmlns:v="urn:schemas-microsoft-com:vml" xmlns:wp14="http://schemas.microsoft.com/office/word/2010/wordprocessingDrawing" xmlns:wp="http://schemas.openxmlformats.org/drawingml/2006/wordprocessingDrawing" xmlns:w10="urn:schemas-microsoft-com:office:word" xmlns:w="http://schemas.openxmlformats.org/wordprocessingml/2006/main" xmlns:w14="http://schemas.microsoft.com/office/word/2010/wordml" xmlns:w15="http://schemas.microsoft.com/office/word/2012/wordml" xmlns:w16se="http://schemas.microsoft.com/office/word/2015/wordml/symex" xmlns:wpg="http://schemas.microsoft.com/office/word/2010/wordprocessingGroup" xmlns:wpi="http://schemas.microsoft.com/office/word/2010/wordprocessingInk" xmlns:wne="http://schemas.microsoft.com/office/word/2006/wordml" xmlns:wps="http://schemas.microsoft.com/office/word/2010/wordprocessingShape" mc:Ignorable="w14 w15 w16se wp14">
   <w:abstractNum w:abstractNumId="0" w15:restartNumberingAfterBreak="0">
     <w:nsid w:val="03D06B55"/>
     <w:multiLevelType w:val="multilevel"/>
@@ -9103,7 +9020,7 @@
     <w:lvl w:ilvl="4">
       <w:start w:val="1"/>
       <w:numFmt w:val="bullet"/>
-      <w:pStyle w:val="Heading5"/>
+      <w:pStyle w:val="berschrift5"/>
       <w:lvlText w:val="o"/>
       <w:lvlJc w:val="left"/>
       <w:pPr>
@@ -9116,7 +9033,7 @@
     <w:lvl w:ilvl="5">
       <w:start w:val="1"/>
       <w:numFmt w:val="bullet"/>
-      <w:pStyle w:val="Heading6"/>
+      <w:pStyle w:val="berschrift6"/>
       <w:lvlText w:val="▪"/>
       <w:lvlJc w:val="left"/>
       <w:pPr>
@@ -9129,7 +9046,7 @@
     <w:lvl w:ilvl="6">
       <w:start w:val="1"/>
       <w:numFmt w:val="bullet"/>
-      <w:pStyle w:val="Heading7"/>
+      <w:pStyle w:val="berschrift7"/>
       <w:lvlText w:val="●"/>
       <w:lvlJc w:val="left"/>
       <w:pPr>
@@ -9142,7 +9059,7 @@
     <w:lvl w:ilvl="7">
       <w:start w:val="1"/>
       <w:numFmt w:val="bullet"/>
-      <w:pStyle w:val="Heading8"/>
+      <w:pStyle w:val="berschrift8"/>
       <w:lvlText w:val="o"/>
       <w:lvlJc w:val="left"/>
       <w:pPr>
@@ -9155,7 +9072,7 @@
     <w:lvl w:ilvl="8">
       <w:start w:val="1"/>
       <w:numFmt w:val="bullet"/>
-      <w:pStyle w:val="Heading9"/>
+      <w:pStyle w:val="berschrift9"/>
       <w:lvlText w:val="▪"/>
       <w:lvlJc w:val="left"/>
       <w:pPr>
@@ -10647,7 +10564,7 @@
     <w:lvl w:ilvl="0" w:tplc="4F2CAA3A">
       <w:start w:val="1"/>
       <w:numFmt w:val="decimal"/>
-      <w:pStyle w:val="Heading1"/>
+      <w:pStyle w:val="berschrift1"/>
       <w:lvlText w:val="%1."/>
       <w:lvlJc w:val="left"/>
       <w:pPr>
@@ -12999,7 +12916,7 @@
 </file>
 
 <file path=word/styles.xml><?xml version="1.0" encoding="utf-8"?>
-<w:styles xmlns:mc="http://schemas.openxmlformats.org/markup-compatibility/2006" xmlns:r="http://schemas.openxmlformats.org/officeDocument/2006/relationships" xmlns:w="http://schemas.openxmlformats.org/wordprocessingml/2006/main" xmlns:w14="http://schemas.microsoft.com/office/word/2010/wordml" xmlns:w15="http://schemas.microsoft.com/office/word/2012/wordml" xmlns:w16cid="http://schemas.microsoft.com/office/word/2016/wordml/cid" xmlns:w16se="http://schemas.microsoft.com/office/word/2015/wordml/symex" mc:Ignorable="w14 w15 w16se w16cid">
+<w:styles xmlns:mc="http://schemas.openxmlformats.org/markup-compatibility/2006" xmlns:r="http://schemas.openxmlformats.org/officeDocument/2006/relationships" xmlns:w="http://schemas.openxmlformats.org/wordprocessingml/2006/main" xmlns:w14="http://schemas.microsoft.com/office/word/2010/wordml" xmlns:w15="http://schemas.microsoft.com/office/word/2012/wordml" xmlns:w16se="http://schemas.microsoft.com/office/word/2015/wordml/symex" mc:Ignorable="w14 w15 w16se">
   <w:docDefaults>
     <w:rPrDefault>
       <w:rPr>
@@ -13014,7 +12931,7 @@
       </w:pPr>
     </w:pPrDefault>
   </w:docDefaults>
-  <w:latentStyles w:defLockedState="0" w:defUIPriority="99" w:defSemiHidden="0" w:defUnhideWhenUsed="0" w:defQFormat="0" w:count="375">
+  <w:latentStyles w:defLockedState="0" w:defUIPriority="99" w:defSemiHidden="0" w:defUnhideWhenUsed="0" w:defQFormat="0" w:count="371">
     <w:lsdException w:name="Normal" w:uiPriority="0" w:qFormat="1"/>
     <w:lsdException w:name="heading 1" w:uiPriority="9" w:qFormat="1"/>
     <w:lsdException w:name="heading 2" w:semiHidden="1" w:uiPriority="9" w:unhideWhenUsed="1" w:qFormat="1"/>
@@ -13386,12 +13303,8 @@
     <w:lsdException w:name="List Table 5 Dark Accent 6" w:uiPriority="50"/>
     <w:lsdException w:name="List Table 6 Colorful Accent 6" w:uiPriority="51"/>
     <w:lsdException w:name="List Table 7 Colorful Accent 6" w:uiPriority="52"/>
-    <w:lsdException w:name="Mention" w:semiHidden="1" w:unhideWhenUsed="1"/>
-    <w:lsdException w:name="Smart Hyperlink" w:semiHidden="1" w:unhideWhenUsed="1"/>
-    <w:lsdException w:name="Hashtag" w:semiHidden="1" w:unhideWhenUsed="1"/>
-    <w:lsdException w:name="Unresolved Mention" w:semiHidden="1" w:unhideWhenUsed="1"/>
   </w:latentStyles>
-  <w:style w:type="paragraph" w:default="1" w:styleId="Normal">
+  <w:style w:type="paragraph" w:default="1" w:styleId="Standard">
     <w:name w:val="Normal"/>
     <w:qFormat/>
     <w:rsid w:val="008C0233"/>
@@ -13403,11 +13316,11 @@
       <w:lang w:val="de-DE" w:eastAsia="en-US"/>
     </w:rPr>
   </w:style>
-  <w:style w:type="paragraph" w:styleId="Heading1">
+  <w:style w:type="paragraph" w:styleId="berschrift1">
     <w:name w:val="heading 1"/>
-    <w:basedOn w:val="Normal"/>
-    <w:next w:val="Normal"/>
-    <w:link w:val="Heading1Char"/>
+    <w:basedOn w:val="Standard"/>
+    <w:next w:val="Standard"/>
+    <w:link w:val="berschrift1Zchn"/>
     <w:uiPriority w:val="9"/>
     <w:qFormat/>
     <w:rsid w:val="00C0511E"/>
@@ -13430,11 +13343,11 @@
       <w:lang w:val="en-GB"/>
     </w:rPr>
   </w:style>
-  <w:style w:type="paragraph" w:styleId="Heading2">
+  <w:style w:type="paragraph" w:styleId="berschrift2">
     <w:name w:val="heading 2"/>
-    <w:basedOn w:val="Normal"/>
-    <w:next w:val="Normal"/>
-    <w:link w:val="Heading2Char"/>
+    <w:basedOn w:val="Standard"/>
+    <w:next w:val="Standard"/>
+    <w:link w:val="berschrift2Zchn"/>
     <w:uiPriority w:val="9"/>
     <w:unhideWhenUsed/>
     <w:qFormat/>
@@ -13457,10 +13370,10 @@
       <w:lang w:val="en-US"/>
     </w:rPr>
   </w:style>
-  <w:style w:type="paragraph" w:styleId="Heading3">
+  <w:style w:type="paragraph" w:styleId="berschrift3">
     <w:name w:val="heading 3"/>
-    <w:next w:val="Normal"/>
-    <w:link w:val="Heading3Char"/>
+    <w:next w:val="Standard"/>
+    <w:link w:val="berschrift3Zchn"/>
     <w:uiPriority w:val="9"/>
     <w:unhideWhenUsed/>
     <w:qFormat/>
@@ -13479,11 +13392,11 @@
       <w:lang w:val="en-GB" w:eastAsia="en-US"/>
     </w:rPr>
   </w:style>
-  <w:style w:type="paragraph" w:styleId="Heading4">
+  <w:style w:type="paragraph" w:styleId="berschrift4">
     <w:name w:val="heading 4"/>
-    <w:basedOn w:val="Normal"/>
-    <w:next w:val="Normal"/>
-    <w:link w:val="Heading4Char"/>
+    <w:basedOn w:val="Standard"/>
+    <w:next w:val="Standard"/>
+    <w:link w:val="berschrift4Zchn"/>
     <w:uiPriority w:val="9"/>
     <w:unhideWhenUsed/>
     <w:qFormat/>
@@ -13509,11 +13422,11 @@
       <w:lang w:val="en-GB" w:eastAsia="x-none"/>
     </w:rPr>
   </w:style>
-  <w:style w:type="paragraph" w:styleId="Heading5">
+  <w:style w:type="paragraph" w:styleId="berschrift5">
     <w:name w:val="heading 5"/>
-    <w:basedOn w:val="Normal"/>
-    <w:next w:val="Normal"/>
-    <w:link w:val="Heading5Char"/>
+    <w:basedOn w:val="Standard"/>
+    <w:next w:val="Standard"/>
+    <w:link w:val="berschrift5Zchn"/>
     <w:uiPriority w:val="9"/>
     <w:semiHidden/>
     <w:unhideWhenUsed/>
@@ -13536,11 +13449,11 @@
       <w:lang w:val="x-none" w:eastAsia="x-none"/>
     </w:rPr>
   </w:style>
-  <w:style w:type="paragraph" w:styleId="Heading6">
+  <w:style w:type="paragraph" w:styleId="berschrift6">
     <w:name w:val="heading 6"/>
-    <w:basedOn w:val="Normal"/>
-    <w:next w:val="Normal"/>
-    <w:link w:val="Heading6Char"/>
+    <w:basedOn w:val="Standard"/>
+    <w:next w:val="Standard"/>
+    <w:link w:val="berschrift6Zchn"/>
     <w:uiPriority w:val="9"/>
     <w:semiHidden/>
     <w:unhideWhenUsed/>
@@ -13565,11 +13478,11 @@
       <w:lang w:val="x-none" w:eastAsia="x-none"/>
     </w:rPr>
   </w:style>
-  <w:style w:type="paragraph" w:styleId="Heading7">
+  <w:style w:type="paragraph" w:styleId="berschrift7">
     <w:name w:val="heading 7"/>
-    <w:basedOn w:val="Normal"/>
-    <w:next w:val="Normal"/>
-    <w:link w:val="Heading7Char"/>
+    <w:basedOn w:val="Standard"/>
+    <w:next w:val="Standard"/>
+    <w:link w:val="berschrift7Zchn"/>
     <w:uiPriority w:val="9"/>
     <w:semiHidden/>
     <w:unhideWhenUsed/>
@@ -13594,11 +13507,11 @@
       <w:lang w:val="x-none" w:eastAsia="x-none"/>
     </w:rPr>
   </w:style>
-  <w:style w:type="paragraph" w:styleId="Heading8">
+  <w:style w:type="paragraph" w:styleId="berschrift8">
     <w:name w:val="heading 8"/>
-    <w:basedOn w:val="Normal"/>
-    <w:next w:val="Normal"/>
-    <w:link w:val="Heading8Char"/>
+    <w:basedOn w:val="Standard"/>
+    <w:next w:val="Standard"/>
+    <w:link w:val="berschrift8Zchn"/>
     <w:uiPriority w:val="9"/>
     <w:semiHidden/>
     <w:unhideWhenUsed/>
@@ -13621,11 +13534,11 @@
       <w:lang w:val="x-none" w:eastAsia="x-none"/>
     </w:rPr>
   </w:style>
-  <w:style w:type="paragraph" w:styleId="Heading9">
+  <w:style w:type="paragraph" w:styleId="berschrift9">
     <w:name w:val="heading 9"/>
-    <w:basedOn w:val="Normal"/>
-    <w:next w:val="Normal"/>
-    <w:link w:val="Heading9Char"/>
+    <w:basedOn w:val="Standard"/>
+    <w:next w:val="Standard"/>
+    <w:link w:val="berschrift9Zchn"/>
     <w:uiPriority w:val="9"/>
     <w:semiHidden/>
     <w:unhideWhenUsed/>
@@ -13650,13 +13563,13 @@
       <w:lang w:val="x-none" w:eastAsia="x-none"/>
     </w:rPr>
   </w:style>
-  <w:style w:type="character" w:default="1" w:styleId="DefaultParagraphFont">
+  <w:style w:type="character" w:default="1" w:styleId="Absatz-Standardschriftart">
     <w:name w:val="Default Paragraph Font"/>
     <w:uiPriority w:val="1"/>
     <w:semiHidden/>
     <w:unhideWhenUsed/>
   </w:style>
-  <w:style w:type="table" w:default="1" w:styleId="TableNormal">
+  <w:style w:type="table" w:default="1" w:styleId="NormaleTabelle">
     <w:name w:val="Normal Table"/>
     <w:uiPriority w:val="99"/>
     <w:semiHidden/>
@@ -13671,7 +13584,7 @@
       </w:tblCellMar>
     </w:tblPr>
   </w:style>
-  <w:style w:type="numbering" w:default="1" w:styleId="NoList">
+  <w:style w:type="numbering" w:default="1" w:styleId="KeineListe">
     <w:name w:val="No List"/>
     <w:uiPriority w:val="99"/>
     <w:semiHidden/>
@@ -13688,11 +13601,11 @@
       </w:tblCellMar>
     </w:tblPr>
   </w:style>
-  <w:style w:type="paragraph" w:styleId="Title">
+  <w:style w:type="paragraph" w:styleId="Titel">
     <w:name w:val="Title"/>
-    <w:basedOn w:val="Normal"/>
-    <w:next w:val="Normal"/>
-    <w:link w:val="TitleChar"/>
+    <w:basedOn w:val="Standard"/>
+    <w:next w:val="Standard"/>
+    <w:link w:val="TitelZchn"/>
     <w:uiPriority w:val="10"/>
     <w:qFormat/>
     <w:rsid w:val="007806A5"/>
@@ -13708,9 +13621,9 @@
       <w:szCs w:val="32"/>
     </w:rPr>
   </w:style>
-  <w:style w:type="character" w:customStyle="1" w:styleId="Heading2Char">
-    <w:name w:val="Heading 2 Char"/>
-    <w:link w:val="Heading2"/>
+  <w:style w:type="character" w:customStyle="1" w:styleId="berschrift2Zchn">
+    <w:name w:val="Überschrift 2 Zchn"/>
+    <w:link w:val="berschrift2"/>
     <w:uiPriority w:val="9"/>
     <w:rsid w:val="004B54C5"/>
     <w:rPr>
@@ -13724,10 +13637,10 @@
       <w:lang w:val="en-US" w:eastAsia="en-US"/>
     </w:rPr>
   </w:style>
-  <w:style w:type="paragraph" w:styleId="BalloonText">
+  <w:style w:type="paragraph" w:styleId="Sprechblasentext">
     <w:name w:val="Balloon Text"/>
-    <w:basedOn w:val="Normal"/>
-    <w:link w:val="BalloonTextChar"/>
+    <w:basedOn w:val="Standard"/>
+    <w:link w:val="SprechblasentextZchn"/>
     <w:uiPriority w:val="99"/>
     <w:semiHidden/>
     <w:unhideWhenUsed/>
@@ -13742,9 +13655,9 @@
       <w:lang w:val="x-none" w:eastAsia="x-none"/>
     </w:rPr>
   </w:style>
-  <w:style w:type="character" w:customStyle="1" w:styleId="BalloonTextChar">
-    <w:name w:val="Balloon Text Char"/>
-    <w:link w:val="BalloonText"/>
+  <w:style w:type="character" w:customStyle="1" w:styleId="SprechblasentextZchn">
+    <w:name w:val="Sprechblasentext Zchn"/>
+    <w:link w:val="Sprechblasentext"/>
     <w:uiPriority w:val="99"/>
     <w:semiHidden/>
     <w:rsid w:val="007D4766"/>
@@ -13756,7 +13669,7 @@
   </w:style>
   <w:style w:type="paragraph" w:customStyle="1" w:styleId="Kapitel">
     <w:name w:val="Kapitel"/>
-    <w:basedOn w:val="Normal"/>
+    <w:basedOn w:val="Standard"/>
     <w:rsid w:val="007D4766"/>
     <w:pPr>
       <w:framePr w:w="3969" w:hSpace="142" w:vSpace="142" w:wrap="around" w:vAnchor="page" w:hAnchor="page" w:x="1708" w:y="959"/>
@@ -13771,9 +13684,9 @@
       <w:lang w:val="cs-CZ" w:eastAsia="de-DE"/>
     </w:rPr>
   </w:style>
-  <w:style w:type="character" w:customStyle="1" w:styleId="Heading1Char">
-    <w:name w:val="Heading 1 Char"/>
-    <w:link w:val="Heading1"/>
+  <w:style w:type="character" w:customStyle="1" w:styleId="berschrift1Zchn">
+    <w:name w:val="Überschrift 1 Zchn"/>
+    <w:link w:val="berschrift1"/>
     <w:uiPriority w:val="9"/>
     <w:rsid w:val="00C0511E"/>
     <w:rPr>
@@ -13785,10 +13698,10 @@
       <w:lang w:val="en-GB" w:eastAsia="en-US"/>
     </w:rPr>
   </w:style>
-  <w:style w:type="paragraph" w:styleId="Header">
+  <w:style w:type="paragraph" w:styleId="Kopfzeile">
     <w:name w:val="header"/>
-    <w:basedOn w:val="Normal"/>
-    <w:link w:val="HeaderChar"/>
+    <w:basedOn w:val="Standard"/>
+    <w:link w:val="KopfzeileZchn"/>
     <w:uiPriority w:val="99"/>
     <w:unhideWhenUsed/>
     <w:rsid w:val="00252981"/>
@@ -13800,17 +13713,17 @@
       <w:spacing w:after="0" w:line="240" w:lineRule="auto"/>
     </w:pPr>
   </w:style>
-  <w:style w:type="character" w:customStyle="1" w:styleId="HeaderChar">
-    <w:name w:val="Header Char"/>
-    <w:basedOn w:val="DefaultParagraphFont"/>
-    <w:link w:val="Header"/>
+  <w:style w:type="character" w:customStyle="1" w:styleId="KopfzeileZchn">
+    <w:name w:val="Kopfzeile Zchn"/>
+    <w:basedOn w:val="Absatz-Standardschriftart"/>
+    <w:link w:val="Kopfzeile"/>
     <w:uiPriority w:val="99"/>
     <w:rsid w:val="00252981"/>
   </w:style>
-  <w:style w:type="paragraph" w:styleId="Footer">
+  <w:style w:type="paragraph" w:styleId="Fuzeile">
     <w:name w:val="footer"/>
-    <w:basedOn w:val="Normal"/>
-    <w:link w:val="FooterChar"/>
+    <w:basedOn w:val="Standard"/>
+    <w:link w:val="FuzeileZchn"/>
     <w:uiPriority w:val="99"/>
     <w:unhideWhenUsed/>
     <w:rsid w:val="00252981"/>
@@ -13822,16 +13735,16 @@
       <w:spacing w:after="0" w:line="240" w:lineRule="auto"/>
     </w:pPr>
   </w:style>
-  <w:style w:type="character" w:customStyle="1" w:styleId="FooterChar">
-    <w:name w:val="Footer Char"/>
-    <w:basedOn w:val="DefaultParagraphFont"/>
-    <w:link w:val="Footer"/>
+  <w:style w:type="character" w:customStyle="1" w:styleId="FuzeileZchn">
+    <w:name w:val="Fußzeile Zchn"/>
+    <w:basedOn w:val="Absatz-Standardschriftart"/>
+    <w:link w:val="Fuzeile"/>
     <w:uiPriority w:val="99"/>
     <w:rsid w:val="00252981"/>
   </w:style>
-  <w:style w:type="character" w:customStyle="1" w:styleId="Heading3Char">
-    <w:name w:val="Heading 3 Char"/>
-    <w:link w:val="Heading3"/>
+  <w:style w:type="character" w:customStyle="1" w:styleId="berschrift3Zchn">
+    <w:name w:val="Überschrift 3 Zchn"/>
+    <w:link w:val="berschrift3"/>
     <w:uiPriority w:val="9"/>
     <w:rsid w:val="0052595C"/>
     <w:rPr>
@@ -13842,9 +13755,9 @@
       <w:lang w:val="en-GB" w:eastAsia="en-US"/>
     </w:rPr>
   </w:style>
-  <w:style w:type="paragraph" w:styleId="TOCHeading">
+  <w:style w:type="paragraph" w:styleId="Inhaltsverzeichnisberschrift">
     <w:name w:val="TOC Heading"/>
-    <w:next w:val="Normal"/>
+    <w:next w:val="Standard"/>
     <w:uiPriority w:val="39"/>
     <w:unhideWhenUsed/>
     <w:qFormat/>
@@ -13863,10 +13776,10 @@
       <w:lang w:val="de-DE" w:eastAsia="en-US"/>
     </w:rPr>
   </w:style>
-  <w:style w:type="paragraph" w:styleId="TOC2">
+  <w:style w:type="paragraph" w:styleId="Verzeichnis2">
     <w:name w:val="toc 2"/>
-    <w:basedOn w:val="Normal"/>
-    <w:next w:val="Normal"/>
+    <w:basedOn w:val="Standard"/>
+    <w:next w:val="Standard"/>
     <w:autoRedefine/>
     <w:uiPriority w:val="39"/>
     <w:unhideWhenUsed/>
@@ -13886,10 +13799,10 @@
       <w:sz w:val="24"/>
     </w:rPr>
   </w:style>
-  <w:style w:type="paragraph" w:styleId="TOC3">
+  <w:style w:type="paragraph" w:styleId="Verzeichnis3">
     <w:name w:val="toc 3"/>
-    <w:basedOn w:val="Normal"/>
-    <w:next w:val="Normal"/>
+    <w:basedOn w:val="Standard"/>
+    <w:next w:val="Standard"/>
     <w:autoRedefine/>
     <w:uiPriority w:val="39"/>
     <w:unhideWhenUsed/>
@@ -13916,10 +13829,10 @@
       <w:u w:val="single"/>
     </w:rPr>
   </w:style>
-  <w:style w:type="paragraph" w:styleId="TOC1">
+  <w:style w:type="paragraph" w:styleId="Verzeichnis1">
     <w:name w:val="toc 1"/>
-    <w:basedOn w:val="Normal"/>
-    <w:next w:val="Normal"/>
+    <w:basedOn w:val="Standard"/>
+    <w:next w:val="Standard"/>
     <w:autoRedefine/>
     <w:uiPriority w:val="39"/>
     <w:unhideWhenUsed/>
@@ -13940,9 +13853,9 @@
       <w:sz w:val="24"/>
     </w:rPr>
   </w:style>
-  <w:style w:type="character" w:customStyle="1" w:styleId="Heading4Char">
-    <w:name w:val="Heading 4 Char"/>
-    <w:link w:val="Heading4"/>
+  <w:style w:type="character" w:customStyle="1" w:styleId="berschrift4Zchn">
+    <w:name w:val="Überschrift 4 Zchn"/>
+    <w:link w:val="berschrift4"/>
     <w:uiPriority w:val="9"/>
     <w:rsid w:val="002A4FBD"/>
     <w:rPr>
@@ -13955,9 +13868,9 @@
       <w:lang w:val="en-GB" w:eastAsia="x-none"/>
     </w:rPr>
   </w:style>
-  <w:style w:type="character" w:customStyle="1" w:styleId="Heading5Char">
-    <w:name w:val="Heading 5 Char"/>
-    <w:link w:val="Heading5"/>
+  <w:style w:type="character" w:customStyle="1" w:styleId="berschrift5Zchn">
+    <w:name w:val="Überschrift 5 Zchn"/>
+    <w:link w:val="berschrift5"/>
     <w:uiPriority w:val="9"/>
     <w:semiHidden/>
     <w:rsid w:val="00A629A2"/>
@@ -13967,9 +13880,9 @@
       <w:lang w:val="x-none" w:eastAsia="x-none"/>
     </w:rPr>
   </w:style>
-  <w:style w:type="character" w:customStyle="1" w:styleId="Heading6Char">
-    <w:name w:val="Heading 6 Char"/>
-    <w:link w:val="Heading6"/>
+  <w:style w:type="character" w:customStyle="1" w:styleId="berschrift6Zchn">
+    <w:name w:val="Überschrift 6 Zchn"/>
+    <w:link w:val="berschrift6"/>
     <w:uiPriority w:val="9"/>
     <w:semiHidden/>
     <w:rsid w:val="00A629A2"/>
@@ -13981,9 +13894,9 @@
       <w:lang w:val="x-none" w:eastAsia="x-none"/>
     </w:rPr>
   </w:style>
-  <w:style w:type="character" w:customStyle="1" w:styleId="Heading7Char">
-    <w:name w:val="Heading 7 Char"/>
-    <w:link w:val="Heading7"/>
+  <w:style w:type="character" w:customStyle="1" w:styleId="berschrift7Zchn">
+    <w:name w:val="Überschrift 7 Zchn"/>
+    <w:link w:val="berschrift7"/>
     <w:uiPriority w:val="9"/>
     <w:semiHidden/>
     <w:rsid w:val="00A629A2"/>
@@ -13995,9 +13908,9 @@
       <w:lang w:val="x-none" w:eastAsia="x-none"/>
     </w:rPr>
   </w:style>
-  <w:style w:type="character" w:customStyle="1" w:styleId="Heading8Char">
-    <w:name w:val="Heading 8 Char"/>
-    <w:link w:val="Heading8"/>
+  <w:style w:type="character" w:customStyle="1" w:styleId="berschrift8Zchn">
+    <w:name w:val="Überschrift 8 Zchn"/>
+    <w:link w:val="berschrift8"/>
     <w:uiPriority w:val="9"/>
     <w:semiHidden/>
     <w:rsid w:val="00A629A2"/>
@@ -14007,9 +13920,9 @@
       <w:lang w:val="x-none" w:eastAsia="x-none"/>
     </w:rPr>
   </w:style>
-  <w:style w:type="character" w:customStyle="1" w:styleId="Heading9Char">
-    <w:name w:val="Heading 9 Char"/>
-    <w:link w:val="Heading9"/>
+  <w:style w:type="character" w:customStyle="1" w:styleId="berschrift9Zchn">
+    <w:name w:val="Überschrift 9 Zchn"/>
+    <w:link w:val="berschrift9"/>
     <w:uiPriority w:val="9"/>
     <w:semiHidden/>
     <w:rsid w:val="00A629A2"/>
@@ -14026,9 +13939,9 @@
     <w:uiPriority w:val="99"/>
     <w:rsid w:val="001822F4"/>
   </w:style>
-  <w:style w:type="character" w:customStyle="1" w:styleId="TitleChar">
-    <w:name w:val="Title Char"/>
-    <w:link w:val="Title"/>
+  <w:style w:type="character" w:customStyle="1" w:styleId="TitelZchn">
+    <w:name w:val="Titel Zchn"/>
+    <w:link w:val="Titel"/>
     <w:uiPriority w:val="10"/>
     <w:rsid w:val="007806A5"/>
     <w:rPr>
@@ -14043,7 +13956,7 @@
   </w:style>
   <w:style w:type="paragraph" w:customStyle="1" w:styleId="Kasten">
     <w:name w:val="Kasten"/>
-    <w:basedOn w:val="Heading4"/>
+    <w:basedOn w:val="berschrift4"/>
     <w:rsid w:val="00772E8F"/>
     <w:pPr>
       <w:keepNext w:val="0"/>
@@ -14069,10 +13982,10 @@
       <w:lang w:eastAsia="de-DE"/>
     </w:rPr>
   </w:style>
-  <w:style w:type="paragraph" w:styleId="FootnoteText">
+  <w:style w:type="paragraph" w:styleId="Funotentext">
     <w:name w:val="footnote text"/>
-    <w:basedOn w:val="Normal"/>
-    <w:link w:val="FootnoteTextChar"/>
+    <w:basedOn w:val="Standard"/>
+    <w:link w:val="FunotentextZchn"/>
     <w:uiPriority w:val="99"/>
     <w:semiHidden/>
     <w:unhideWhenUsed/>
@@ -14082,9 +13995,9 @@
       <w:szCs w:val="20"/>
     </w:rPr>
   </w:style>
-  <w:style w:type="character" w:customStyle="1" w:styleId="FootnoteTextChar">
-    <w:name w:val="Footnote Text Char"/>
-    <w:link w:val="FootnoteText"/>
+  <w:style w:type="character" w:customStyle="1" w:styleId="FunotentextZchn">
+    <w:name w:val="Fußnotentext Zchn"/>
+    <w:link w:val="Funotentext"/>
     <w:uiPriority w:val="99"/>
     <w:semiHidden/>
     <w:rsid w:val="00004A37"/>
@@ -14094,7 +14007,7 @@
       <w:lang w:val="de-DE" w:eastAsia="en-US"/>
     </w:rPr>
   </w:style>
-  <w:style w:type="character" w:styleId="FootnoteReference">
+  <w:style w:type="character" w:styleId="Funotenzeichen">
     <w:name w:val="footnote reference"/>
     <w:uiPriority w:val="99"/>
     <w:semiHidden/>
@@ -14104,10 +14017,10 @@
       <w:vertAlign w:val="superscript"/>
     </w:rPr>
   </w:style>
-  <w:style w:type="paragraph" w:styleId="TOC4">
+  <w:style w:type="paragraph" w:styleId="Verzeichnis4">
     <w:name w:val="toc 4"/>
-    <w:basedOn w:val="Normal"/>
-    <w:next w:val="Normal"/>
+    <w:basedOn w:val="Standard"/>
+    <w:next w:val="Standard"/>
     <w:autoRedefine/>
     <w:uiPriority w:val="39"/>
     <w:unhideWhenUsed/>
@@ -14123,10 +14036,10 @@
       <w:lang w:val="de-AT" w:eastAsia="de-AT"/>
     </w:rPr>
   </w:style>
-  <w:style w:type="paragraph" w:styleId="TOC5">
+  <w:style w:type="paragraph" w:styleId="Verzeichnis5">
     <w:name w:val="toc 5"/>
-    <w:basedOn w:val="Normal"/>
-    <w:next w:val="Normal"/>
+    <w:basedOn w:val="Standard"/>
+    <w:next w:val="Standard"/>
     <w:autoRedefine/>
     <w:uiPriority w:val="39"/>
     <w:unhideWhenUsed/>
@@ -14142,10 +14055,10 @@
       <w:lang w:val="de-AT" w:eastAsia="de-AT"/>
     </w:rPr>
   </w:style>
-  <w:style w:type="paragraph" w:styleId="TOC6">
+  <w:style w:type="paragraph" w:styleId="Verzeichnis6">
     <w:name w:val="toc 6"/>
-    <w:basedOn w:val="Normal"/>
-    <w:next w:val="Normal"/>
+    <w:basedOn w:val="Standard"/>
+    <w:next w:val="Standard"/>
     <w:autoRedefine/>
     <w:uiPriority w:val="39"/>
     <w:unhideWhenUsed/>
@@ -14161,10 +14074,10 @@
       <w:lang w:val="de-AT" w:eastAsia="de-AT"/>
     </w:rPr>
   </w:style>
-  <w:style w:type="paragraph" w:styleId="TOC7">
+  <w:style w:type="paragraph" w:styleId="Verzeichnis7">
     <w:name w:val="toc 7"/>
-    <w:basedOn w:val="Normal"/>
-    <w:next w:val="Normal"/>
+    <w:basedOn w:val="Standard"/>
+    <w:next w:val="Standard"/>
     <w:autoRedefine/>
     <w:uiPriority w:val="39"/>
     <w:unhideWhenUsed/>
@@ -14180,10 +14093,10 @@
       <w:lang w:val="de-AT" w:eastAsia="de-AT"/>
     </w:rPr>
   </w:style>
-  <w:style w:type="paragraph" w:styleId="TOC8">
+  <w:style w:type="paragraph" w:styleId="Verzeichnis8">
     <w:name w:val="toc 8"/>
-    <w:basedOn w:val="Normal"/>
-    <w:next w:val="Normal"/>
+    <w:basedOn w:val="Standard"/>
+    <w:next w:val="Standard"/>
     <w:autoRedefine/>
     <w:uiPriority w:val="39"/>
     <w:unhideWhenUsed/>
@@ -14199,10 +14112,10 @@
       <w:lang w:val="de-AT" w:eastAsia="de-AT"/>
     </w:rPr>
   </w:style>
-  <w:style w:type="paragraph" w:styleId="TOC9">
+  <w:style w:type="paragraph" w:styleId="Verzeichnis9">
     <w:name w:val="toc 9"/>
-    <w:basedOn w:val="Normal"/>
-    <w:next w:val="Normal"/>
+    <w:basedOn w:val="Standard"/>
+    <w:next w:val="Standard"/>
     <w:autoRedefine/>
     <w:uiPriority w:val="39"/>
     <w:unhideWhenUsed/>
@@ -14218,9 +14131,9 @@
       <w:lang w:val="de-AT" w:eastAsia="de-AT"/>
     </w:rPr>
   </w:style>
-  <w:style w:type="paragraph" w:styleId="ListParagraph">
+  <w:style w:type="paragraph" w:styleId="Listenabsatz">
     <w:name w:val="List Paragraph"/>
-    <w:basedOn w:val="Normal"/>
+    <w:basedOn w:val="Standard"/>
     <w:uiPriority w:val="34"/>
     <w:qFormat/>
     <w:rsid w:val="00465599"/>
@@ -14231,7 +14144,7 @@
   </w:style>
   <w:style w:type="paragraph" w:customStyle="1" w:styleId="TableParagraph">
     <w:name w:val="Table Paragraph"/>
-    <w:basedOn w:val="Normal"/>
+    <w:basedOn w:val="Standard"/>
     <w:uiPriority w:val="1"/>
     <w:qFormat/>
     <w:rsid w:val="00711B80"/>
@@ -14273,9 +14186,9 @@
       </w:tblCellMar>
     </w:tblPr>
   </w:style>
-  <w:style w:type="table" w:styleId="TableGrid">
+  <w:style w:type="table" w:styleId="Tabellenraster">
     <w:name w:val="Table Grid"/>
-    <w:basedOn w:val="TableNormal"/>
+    <w:basedOn w:val="NormaleTabelle"/>
     <w:uiPriority w:val="59"/>
     <w:rsid w:val="00711B80"/>
     <w:tblPr>
@@ -14289,10 +14202,10 @@
       </w:tblBorders>
     </w:tblPr>
   </w:style>
-  <w:style w:type="paragraph" w:styleId="Caption">
+  <w:style w:type="paragraph" w:styleId="Beschriftung">
     <w:name w:val="caption"/>
-    <w:basedOn w:val="Normal"/>
-    <w:next w:val="Normal"/>
+    <w:basedOn w:val="Standard"/>
+    <w:next w:val="Standard"/>
     <w:uiPriority w:val="35"/>
     <w:unhideWhenUsed/>
     <w:qFormat/>
@@ -14303,7 +14216,7 @@
       <w:szCs w:val="20"/>
     </w:rPr>
   </w:style>
-  <w:style w:type="character" w:styleId="CommentReference">
+  <w:style w:type="character" w:styleId="Kommentarzeichen">
     <w:name w:val="annotation reference"/>
     <w:uiPriority w:val="99"/>
     <w:semiHidden/>
@@ -14314,10 +14227,10 @@
       <w:szCs w:val="16"/>
     </w:rPr>
   </w:style>
-  <w:style w:type="paragraph" w:styleId="CommentText">
+  <w:style w:type="paragraph" w:styleId="Kommentartext">
     <w:name w:val="annotation text"/>
-    <w:basedOn w:val="Normal"/>
-    <w:link w:val="CommentTextChar"/>
+    <w:basedOn w:val="Standard"/>
+    <w:link w:val="KommentartextZchn"/>
     <w:uiPriority w:val="99"/>
     <w:unhideWhenUsed/>
     <w:rsid w:val="00157C9F"/>
@@ -14325,9 +14238,9 @@
       <w:szCs w:val="20"/>
     </w:rPr>
   </w:style>
-  <w:style w:type="character" w:customStyle="1" w:styleId="CommentTextChar">
-    <w:name w:val="Comment Text Char"/>
-    <w:link w:val="CommentText"/>
+  <w:style w:type="character" w:customStyle="1" w:styleId="KommentartextZchn">
+    <w:name w:val="Kommentartext Zchn"/>
+    <w:link w:val="Kommentartext"/>
     <w:uiPriority w:val="99"/>
     <w:rsid w:val="00157C9F"/>
     <w:rPr>
@@ -14335,11 +14248,11 @@
       <w:lang w:val="de-DE" w:eastAsia="en-US"/>
     </w:rPr>
   </w:style>
-  <w:style w:type="paragraph" w:styleId="CommentSubject">
+  <w:style w:type="paragraph" w:styleId="Kommentarthema">
     <w:name w:val="annotation subject"/>
-    <w:basedOn w:val="CommentText"/>
-    <w:next w:val="CommentText"/>
-    <w:link w:val="CommentSubjectChar"/>
+    <w:basedOn w:val="Kommentartext"/>
+    <w:next w:val="Kommentartext"/>
+    <w:link w:val="KommentarthemaZchn"/>
     <w:uiPriority w:val="99"/>
     <w:semiHidden/>
     <w:unhideWhenUsed/>
@@ -14349,9 +14262,9 @@
       <w:bCs/>
     </w:rPr>
   </w:style>
-  <w:style w:type="character" w:customStyle="1" w:styleId="CommentSubjectChar">
-    <w:name w:val="Comment Subject Char"/>
-    <w:link w:val="CommentSubject"/>
+  <w:style w:type="character" w:customStyle="1" w:styleId="KommentarthemaZchn">
+    <w:name w:val="Kommentarthema Zchn"/>
+    <w:link w:val="Kommentarthema"/>
     <w:uiPriority w:val="99"/>
     <w:semiHidden/>
     <w:rsid w:val="00157C9F"/>
@@ -14362,9 +14275,9 @@
       <w:lang w:val="de-DE" w:eastAsia="en-US"/>
     </w:rPr>
   </w:style>
-  <w:style w:type="paragraph" w:styleId="NormalWeb">
+  <w:style w:type="paragraph" w:styleId="StandardWeb">
     <w:name w:val="Normal (Web)"/>
-    <w:basedOn w:val="Normal"/>
+    <w:basedOn w:val="Standard"/>
     <w:uiPriority w:val="99"/>
     <w:unhideWhenUsed/>
     <w:rsid w:val="00581F93"/>
@@ -14383,9 +14296,9 @@
     <w:name w:val="ve-pasteprotect"/>
     <w:rsid w:val="00581F93"/>
   </w:style>
-  <w:style w:type="table" w:styleId="TableGridLight">
+  <w:style w:type="table" w:styleId="TabellemithellemGitternetz">
     <w:name w:val="Grid Table Light"/>
-    <w:basedOn w:val="TableNormal"/>
+    <w:basedOn w:val="NormaleTabelle"/>
     <w:uiPriority w:val="40"/>
     <w:rsid w:val="00F93E8C"/>
     <w:pPr>
@@ -14414,7 +14327,7 @@
       </w:tblBorders>
     </w:tblPr>
   </w:style>
-  <w:style w:type="paragraph" w:styleId="NoSpacing">
+  <w:style w:type="paragraph" w:styleId="KeinLeerraum">
     <w:name w:val="No Spacing"/>
     <w:uiPriority w:val="1"/>
     <w:qFormat/>
@@ -14426,10 +14339,10 @@
       <w:lang w:val="de-DE" w:eastAsia="en-US"/>
     </w:rPr>
   </w:style>
-  <w:style w:type="paragraph" w:styleId="BodyText">
+  <w:style w:type="paragraph" w:styleId="Textkrper">
     <w:name w:val="Body Text"/>
-    <w:basedOn w:val="Normal"/>
-    <w:link w:val="BodyTextChar"/>
+    <w:basedOn w:val="Standard"/>
+    <w:link w:val="TextkrperZchn"/>
     <w:uiPriority w:val="1"/>
     <w:qFormat/>
     <w:rsid w:val="006A2290"/>
@@ -14445,10 +14358,10 @@
       <w:lang w:val="en-US"/>
     </w:rPr>
   </w:style>
-  <w:style w:type="character" w:customStyle="1" w:styleId="BodyTextChar">
-    <w:name w:val="Body Text Char"/>
-    <w:basedOn w:val="DefaultParagraphFont"/>
-    <w:link w:val="BodyText"/>
+  <w:style w:type="character" w:customStyle="1" w:styleId="TextkrperZchn">
+    <w:name w:val="Textkörper Zchn"/>
+    <w:basedOn w:val="Absatz-Standardschriftart"/>
+    <w:link w:val="Textkrper"/>
     <w:uiPriority w:val="1"/>
     <w:rsid w:val="006A2290"/>
     <w:rPr>
@@ -14460,7 +14373,7 @@
   </w:style>
   <w:style w:type="character" w:customStyle="1" w:styleId="NichtaufgelsteErwhnung1">
     <w:name w:val="Nicht aufgelöste Erwähnung1"/>
-    <w:basedOn w:val="DefaultParagraphFont"/>
+    <w:basedOn w:val="Absatz-Standardschriftart"/>
     <w:uiPriority w:val="99"/>
     <w:semiHidden/>
     <w:unhideWhenUsed/>
@@ -14470,9 +14383,9 @@
       <w:shd w:val="clear" w:color="auto" w:fill="E1DFDD"/>
     </w:rPr>
   </w:style>
-  <w:style w:type="character" w:styleId="FollowedHyperlink">
+  <w:style w:type="character" w:styleId="BesuchterLink">
     <w:name w:val="FollowedHyperlink"/>
-    <w:basedOn w:val="DefaultParagraphFont"/>
+    <w:basedOn w:val="Absatz-Standardschriftart"/>
     <w:uiPriority w:val="99"/>
     <w:semiHidden/>
     <w:unhideWhenUsed/>
@@ -14482,10 +14395,10 @@
       <w:u w:val="single"/>
     </w:rPr>
   </w:style>
-  <w:style w:type="paragraph" w:styleId="Subtitle">
+  <w:style w:type="paragraph" w:styleId="Untertitel">
     <w:name w:val="Subtitle"/>
-    <w:basedOn w:val="Normal"/>
-    <w:next w:val="Normal"/>
+    <w:basedOn w:val="Standard"/>
+    <w:next w:val="Standard"/>
     <w:uiPriority w:val="11"/>
     <w:qFormat/>
     <w:pPr>
@@ -14603,7 +14516,7 @@
   </w:style>
   <w:style w:type="character" w:customStyle="1" w:styleId="NichtaufgelsteErwhnung2">
     <w:name w:val="Nicht aufgelöste Erwähnung2"/>
-    <w:basedOn w:val="DefaultParagraphFont"/>
+    <w:basedOn w:val="Absatz-Standardschriftart"/>
     <w:uiPriority w:val="99"/>
     <w:semiHidden/>
     <w:unhideWhenUsed/>
@@ -14613,9 +14526,9 @@
       <w:shd w:val="clear" w:color="auto" w:fill="E1DFDD"/>
     </w:rPr>
   </w:style>
-  <w:style w:type="character" w:styleId="Strong">
+  <w:style w:type="character" w:styleId="Fett">
     <w:name w:val="Strong"/>
-    <w:basedOn w:val="DefaultParagraphFont"/>
+    <w:basedOn w:val="Absatz-Standardschriftart"/>
     <w:uiPriority w:val="22"/>
     <w:qFormat/>
     <w:rsid w:val="002D35C9"/>
@@ -14624,9 +14537,9 @@
       <w:bCs/>
     </w:rPr>
   </w:style>
-  <w:style w:type="character" w:styleId="UnresolvedMention">
+  <w:style w:type="character" w:customStyle="1" w:styleId="UnresolvedMention">
     <w:name w:val="Unresolved Mention"/>
-    <w:basedOn w:val="DefaultParagraphFont"/>
+    <w:basedOn w:val="Absatz-Standardschriftart"/>
     <w:uiPriority w:val="99"/>
     <w:semiHidden/>
     <w:unhideWhenUsed/>
@@ -14638,8 +14551,8 @@
   </w:style>
   <w:style w:type="table" w:customStyle="1" w:styleId="Tabellenraster1">
     <w:name w:val="Tabellenraster1"/>
-    <w:basedOn w:val="TableNormal"/>
-    <w:next w:val="TableGrid"/>
+    <w:basedOn w:val="NormaleTabelle"/>
+    <w:next w:val="Tabellenraster"/>
     <w:uiPriority w:val="59"/>
     <w:rsid w:val="009C24D6"/>
     <w:tblPr>
@@ -14653,9 +14566,9 @@
       </w:tblBorders>
     </w:tblPr>
   </w:style>
-  <w:style w:type="table" w:styleId="GridTable1Light">
+  <w:style w:type="table" w:styleId="Gitternetztabelle1hell">
     <w:name w:val="Grid Table 1 Light"/>
-    <w:basedOn w:val="TableNormal"/>
+    <w:basedOn w:val="NormaleTabelle"/>
     <w:uiPriority w:val="46"/>
     <w:rsid w:val="00E60A1F"/>
     <w:pPr>
@@ -14710,7 +14623,7 @@
       </w:rPr>
     </w:tblStylePr>
   </w:style>
-  <w:style w:type="paragraph" w:styleId="Revision">
+  <w:style w:type="paragraph" w:styleId="berarbeitung">
     <w:name w:val="Revision"/>
     <w:hidden/>
     <w:uiPriority w:val="99"/>
@@ -15009,7 +14922,7 @@
 </file>
 
 <file path=customXml/itemProps2.xml><?xml version="1.0" encoding="utf-8"?>
-<ds:datastoreItem xmlns:ds="http://schemas.openxmlformats.org/officeDocument/2006/customXml" ds:itemID="{8F8A7C69-1885-41D7-977E-E8211C94FB99}">
+<ds:datastoreItem xmlns:ds="http://schemas.openxmlformats.org/officeDocument/2006/customXml" ds:itemID="{86F6DA18-D519-46AA-A736-E1FCD8E29FE1}">
   <ds:schemaRefs>
     <ds:schemaRef ds:uri="http://schemas.openxmlformats.org/officeDocument/2006/bibliography"/>
   </ds:schemaRefs>

</xml_diff>

<commit_message>
adding FWF export, * refactoring science europe template
refs #77606, #77607, #79403
</commit_message>
<xml_diff>
--- a/src/main/resources/template/scienceEuropeTemplate.docx
+++ b/src/main/resources/template/scienceEuropeTemplate.docx
@@ -4263,7 +4263,7 @@
     <w:tbl>
       <w:tblPr>
         <w:tblStyle w:val="TabellemithellemGitternetz"/>
-        <w:tblW w:w="9348" w:type="dxa"/>
+        <w:tblW w:w="9191" w:type="dxa"/>
         <w:tblBorders>
           <w:top w:val="single" w:sz="12" w:space="0" w:color="BFBFBF"/>
           <w:left w:val="single" w:sz="12" w:space="0" w:color="BFBFBF"/>
@@ -4275,21 +4275,22 @@
         <w:tblLook w:val="04A0" w:firstRow="1" w:lastRow="0" w:firstColumn="1" w:lastColumn="0" w:noHBand="0" w:noVBand="1"/>
       </w:tblPr>
       <w:tblGrid>
-        <w:gridCol w:w="873"/>
-        <w:gridCol w:w="1733"/>
-        <w:gridCol w:w="1599"/>
-        <w:gridCol w:w="1806"/>
-        <w:gridCol w:w="1464"/>
-        <w:gridCol w:w="1873"/>
+        <w:gridCol w:w="877"/>
+        <w:gridCol w:w="1688"/>
+        <w:gridCol w:w="1558"/>
+        <w:gridCol w:w="1760"/>
+        <w:gridCol w:w="1426"/>
+        <w:gridCol w:w="1882"/>
       </w:tblGrid>
       <w:tr>
         <w:trPr>
           <w:cantSplit/>
+          <w:trHeight w:val="738"/>
           <w:tblHeader/>
         </w:trPr>
         <w:tc>
           <w:tcPr>
-            <w:tcW w:w="873" w:type="dxa"/>
+            <w:tcW w:w="877" w:type="dxa"/>
             <w:tcBorders>
               <w:bottom w:val="single" w:sz="12" w:space="0" w:color="006AAB"/>
             </w:tcBorders>
@@ -4330,7 +4331,7 @@
         </w:tc>
         <w:tc>
           <w:tcPr>
-            <w:tcW w:w="1733" w:type="dxa"/>
+            <w:tcW w:w="1688" w:type="dxa"/>
             <w:tcBorders>
               <w:bottom w:val="single" w:sz="12" w:space="0" w:color="006AAB"/>
             </w:tcBorders>
@@ -4361,7 +4362,7 @@
         </w:tc>
         <w:tc>
           <w:tcPr>
-            <w:tcW w:w="1599" w:type="dxa"/>
+            <w:tcW w:w="1558" w:type="dxa"/>
             <w:tcBorders>
               <w:bottom w:val="single" w:sz="12" w:space="0" w:color="006AAB"/>
             </w:tcBorders>
@@ -4392,7 +4393,7 @@
         </w:tc>
         <w:tc>
           <w:tcPr>
-            <w:tcW w:w="1806" w:type="dxa"/>
+            <w:tcW w:w="1760" w:type="dxa"/>
             <w:tcBorders>
               <w:bottom w:val="single" w:sz="12" w:space="0" w:color="006AAB"/>
             </w:tcBorders>
@@ -4423,7 +4424,7 @@
         </w:tc>
         <w:tc>
           <w:tcPr>
-            <w:tcW w:w="1464" w:type="dxa"/>
+            <w:tcW w:w="1426" w:type="dxa"/>
             <w:tcBorders>
               <w:bottom w:val="single" w:sz="12" w:space="0" w:color="006AAB"/>
             </w:tcBorders>
@@ -4454,7 +4455,7 @@
         </w:tc>
         <w:tc>
           <w:tcPr>
-            <w:tcW w:w="1873" w:type="dxa"/>
+            <w:tcW w:w="1882" w:type="dxa"/>
             <w:tcBorders>
               <w:bottom w:val="single" w:sz="12" w:space="0" w:color="006AAB"/>
             </w:tcBorders>
@@ -4487,11 +4488,12 @@
       <w:tr>
         <w:trPr>
           <w:cantSplit/>
+          <w:trHeight w:val="492"/>
           <w:tblHeader/>
         </w:trPr>
         <w:tc>
           <w:tcPr>
-            <w:tcW w:w="873" w:type="dxa"/>
+            <w:tcW w:w="877" w:type="dxa"/>
             <w:tcBorders>
               <w:top w:val="single" w:sz="12" w:space="0" w:color="006AAB"/>
             </w:tcBorders>
@@ -4519,7 +4521,7 @@
         </w:tc>
         <w:tc>
           <w:tcPr>
-            <w:tcW w:w="1733" w:type="dxa"/>
+            <w:tcW w:w="1688" w:type="dxa"/>
             <w:tcBorders>
               <w:top w:val="single" w:sz="12" w:space="0" w:color="006AAB"/>
             </w:tcBorders>
@@ -4537,13 +4539,36 @@
                 <w:sz w:val="20"/>
                 <w:szCs w:val="20"/>
               </w:rPr>
-              <w:t>[dataset1name]</w:t>
-            </w:r>
-          </w:p>
-        </w:tc>
-        <w:tc>
-          <w:tcPr>
-            <w:tcW w:w="1599" w:type="dxa"/>
+              <w:t>[</w:t>
+            </w:r>
+            <w:proofErr w:type="spellStart"/>
+            <w:r>
+              <w:rPr>
+                <w:sz w:val="20"/>
+                <w:szCs w:val="20"/>
+              </w:rPr>
+              <w:t>dataset</w:t>
+            </w:r>
+            <w:r>
+              <w:rPr>
+                <w:sz w:val="20"/>
+                <w:szCs w:val="20"/>
+              </w:rPr>
+              <w:t>Table</w:t>
+            </w:r>
+            <w:proofErr w:type="spellEnd"/>
+            <w:r>
+              <w:rPr>
+                <w:sz w:val="20"/>
+                <w:szCs w:val="20"/>
+              </w:rPr>
+              <w:t>]</w:t>
+            </w:r>
+          </w:p>
+        </w:tc>
+        <w:tc>
+          <w:tcPr>
+            <w:tcW w:w="1558" w:type="dxa"/>
             <w:tcBorders>
               <w:top w:val="single" w:sz="12" w:space="0" w:color="006AAB"/>
             </w:tcBorders>
@@ -4560,14 +4585,15 @@
               <w:rPr>
                 <w:sz w:val="20"/>
                 <w:szCs w:val="20"/>
-              </w:rPr>
-              <w:t>[dataset1type]</w:t>
-            </w:r>
-          </w:p>
-        </w:tc>
-        <w:tc>
-          <w:tcPr>
-            <w:tcW w:w="1806" w:type="dxa"/>
+                <w:lang w:val="en-GB"/>
+              </w:rPr>
+              <w:t>…</w:t>
+            </w:r>
+          </w:p>
+        </w:tc>
+        <w:tc>
+          <w:tcPr>
+            <w:tcW w:w="1760" w:type="dxa"/>
             <w:tcBorders>
               <w:top w:val="single" w:sz="12" w:space="0" w:color="006AAB"/>
             </w:tcBorders>
@@ -4584,14 +4610,15 @@
               <w:rPr>
                 <w:sz w:val="20"/>
                 <w:szCs w:val="20"/>
-              </w:rPr>
-              <w:t>[dataset1format]</w:t>
-            </w:r>
-          </w:p>
-        </w:tc>
-        <w:tc>
-          <w:tcPr>
-            <w:tcW w:w="1464" w:type="dxa"/>
+                <w:lang w:val="en-GB"/>
+              </w:rPr>
+              <w:t>…</w:t>
+            </w:r>
+          </w:p>
+        </w:tc>
+        <w:tc>
+          <w:tcPr>
+            <w:tcW w:w="1426" w:type="dxa"/>
             <w:tcBorders>
               <w:top w:val="single" w:sz="12" w:space="0" w:color="006AAB"/>
             </w:tcBorders>
@@ -4608,14 +4635,15 @@
               <w:rPr>
                 <w:sz w:val="20"/>
                 <w:szCs w:val="20"/>
-              </w:rPr>
-              <w:t>[dataset1vol]</w:t>
-            </w:r>
-          </w:p>
-        </w:tc>
-        <w:tc>
-          <w:tcPr>
-            <w:tcW w:w="1873" w:type="dxa"/>
+                <w:lang w:val="en-GB"/>
+              </w:rPr>
+              <w:t>…</w:t>
+            </w:r>
+          </w:p>
+        </w:tc>
+        <w:tc>
+          <w:tcPr>
+            <w:tcW w:w="1882" w:type="dxa"/>
             <w:tcBorders>
               <w:top w:val="single" w:sz="12" w:space="0" w:color="006AAB"/>
             </w:tcBorders>
@@ -4634,7 +4662,7 @@
                 <w:szCs w:val="20"/>
                 <w:lang w:val="en-GB"/>
               </w:rPr>
-              <w:t>[dataset1sensitive]</w:t>
+              <w:t>…</w:t>
             </w:r>
           </w:p>
         </w:tc>
@@ -4642,11 +4670,12 @@
       <w:tr>
         <w:trPr>
           <w:cantSplit/>
+          <w:trHeight w:val="492"/>
           <w:tblHeader/>
         </w:trPr>
         <w:tc>
           <w:tcPr>
-            <w:tcW w:w="873" w:type="dxa"/>
+            <w:tcW w:w="877" w:type="dxa"/>
           </w:tcPr>
           <w:p>
             <w:pPr>
@@ -4660,125 +4689,122 @@
             </w:pPr>
             <w:r>
               <w:rPr>
-                <w:bCs/>
-                <w:sz w:val="20"/>
-                <w:szCs w:val="20"/>
-                <w:lang w:val="en-GB"/>
-              </w:rPr>
-              <w:t>x</w:t>
-            </w:r>
-          </w:p>
-        </w:tc>
-        <w:tc>
-          <w:tcPr>
-            <w:tcW w:w="1733" w:type="dxa"/>
-          </w:tcPr>
-          <w:p>
-            <w:pPr>
-              <w:rPr>
-                <w:sz w:val="20"/>
-                <w:szCs w:val="20"/>
-                <w:lang w:val="en-GB"/>
-              </w:rPr>
-            </w:pPr>
-            <w:r>
-              <w:rPr>
-                <w:sz w:val="20"/>
-                <w:szCs w:val="20"/>
-                <w:lang w:val="en-GB"/>
-              </w:rPr>
-              <w:t>x</w:t>
-            </w:r>
-          </w:p>
-        </w:tc>
-        <w:tc>
-          <w:tcPr>
-            <w:tcW w:w="1599" w:type="dxa"/>
-          </w:tcPr>
-          <w:p>
-            <w:pPr>
-              <w:rPr>
-                <w:sz w:val="20"/>
-                <w:szCs w:val="20"/>
-                <w:lang w:val="en-GB"/>
-              </w:rPr>
-            </w:pPr>
-            <w:r>
-              <w:rPr>
-                <w:sz w:val="20"/>
-                <w:szCs w:val="20"/>
-                <w:lang w:val="en-GB"/>
-              </w:rPr>
-              <w:t>x</w:t>
-            </w:r>
-          </w:p>
-        </w:tc>
-        <w:tc>
-          <w:tcPr>
-            <w:tcW w:w="1806" w:type="dxa"/>
-          </w:tcPr>
-          <w:p>
-            <w:pPr>
-              <w:rPr>
-                <w:sz w:val="20"/>
-                <w:szCs w:val="20"/>
-                <w:lang w:val="en-GB"/>
-              </w:rPr>
-            </w:pPr>
-            <w:r>
-              <w:rPr>
-                <w:sz w:val="20"/>
-                <w:szCs w:val="20"/>
-                <w:lang w:val="en-GB"/>
-              </w:rPr>
-              <w:t>x</w:t>
-            </w:r>
-          </w:p>
-        </w:tc>
-        <w:tc>
-          <w:tcPr>
-            <w:tcW w:w="1464" w:type="dxa"/>
-          </w:tcPr>
-          <w:p>
-            <w:pPr>
-              <w:rPr>
-                <w:sz w:val="20"/>
-                <w:szCs w:val="20"/>
-                <w:lang w:val="en-GB"/>
-              </w:rPr>
-            </w:pPr>
-            <w:r>
-              <w:rPr>
-                <w:sz w:val="20"/>
-                <w:szCs w:val="20"/>
-                <w:lang w:val="en-GB"/>
-              </w:rPr>
-              <w:t>x</w:t>
-            </w:r>
-          </w:p>
-        </w:tc>
-        <w:tc>
-          <w:tcPr>
-            <w:tcW w:w="1873" w:type="dxa"/>
-          </w:tcPr>
-          <w:p>
-            <w:pPr>
-              <w:rPr>
-                <w:sz w:val="20"/>
-                <w:szCs w:val="20"/>
-                <w:lang w:val="en-GB"/>
-              </w:rPr>
-            </w:pPr>
-            <w:r>
-              <w:rPr>
-                <w:sz w:val="20"/>
-                <w:szCs w:val="20"/>
-                <w:lang w:val="en-GB"/>
-              </w:rPr>
-              <w:t>x</w:t>
-            </w:r>
-          </w:p>
-        </w:tc>
+                <w:sz w:val="20"/>
+                <w:szCs w:val="20"/>
+                <w:lang w:val="en-GB"/>
+              </w:rPr>
+              <w:t>ID</w:t>
+            </w:r>
+          </w:p>
+        </w:tc>
+        <w:tc>
+          <w:tcPr>
+            <w:tcW w:w="1688" w:type="dxa"/>
+          </w:tcPr>
+          <w:p>
+            <w:pPr>
+              <w:rPr>
+                <w:sz w:val="20"/>
+                <w:szCs w:val="20"/>
+                <w:lang w:val="en-GB"/>
+              </w:rPr>
+            </w:pPr>
+            <w:r>
+              <w:rPr>
+                <w:sz w:val="20"/>
+                <w:szCs w:val="20"/>
+              </w:rPr>
+              <w:t>[dataset1name]</w:t>
+            </w:r>
+          </w:p>
+        </w:tc>
+        <w:tc>
+          <w:tcPr>
+            <w:tcW w:w="1558" w:type="dxa"/>
+          </w:tcPr>
+          <w:p>
+            <w:pPr>
+              <w:rPr>
+                <w:sz w:val="20"/>
+                <w:szCs w:val="20"/>
+                <w:lang w:val="en-GB"/>
+              </w:rPr>
+            </w:pPr>
+            <w:r>
+              <w:rPr>
+                <w:sz w:val="20"/>
+                <w:szCs w:val="20"/>
+              </w:rPr>
+              <w:t>[dataset1type]</w:t>
+            </w:r>
+          </w:p>
+        </w:tc>
+        <w:tc>
+          <w:tcPr>
+            <w:tcW w:w="1760" w:type="dxa"/>
+          </w:tcPr>
+          <w:p>
+            <w:pPr>
+              <w:rPr>
+                <w:sz w:val="20"/>
+                <w:szCs w:val="20"/>
+                <w:lang w:val="en-GB"/>
+              </w:rPr>
+            </w:pPr>
+            <w:r>
+              <w:rPr>
+                <w:sz w:val="20"/>
+                <w:szCs w:val="20"/>
+              </w:rPr>
+              <w:t>[dataset1format]</w:t>
+            </w:r>
+          </w:p>
+        </w:tc>
+        <w:tc>
+          <w:tcPr>
+            <w:tcW w:w="1426" w:type="dxa"/>
+          </w:tcPr>
+          <w:p>
+            <w:pPr>
+              <w:rPr>
+                <w:sz w:val="20"/>
+                <w:szCs w:val="20"/>
+                <w:lang w:val="en-GB"/>
+              </w:rPr>
+            </w:pPr>
+            <w:r>
+              <w:rPr>
+                <w:sz w:val="20"/>
+                <w:szCs w:val="20"/>
+              </w:rPr>
+              <w:t>[dataset1vol]</w:t>
+            </w:r>
+          </w:p>
+        </w:tc>
+        <w:tc>
+          <w:tcPr>
+            <w:tcW w:w="1882" w:type="dxa"/>
+          </w:tcPr>
+          <w:p>
+            <w:pPr>
+              <w:rPr>
+                <w:sz w:val="20"/>
+                <w:szCs w:val="20"/>
+                <w:lang w:val="en-GB"/>
+              </w:rPr>
+            </w:pPr>
+            <w:r>
+              <w:rPr>
+                <w:sz w:val="20"/>
+                <w:szCs w:val="20"/>
+                <w:lang w:val="en-GB"/>
+              </w:rPr>
+              <w:t>[dataset1sensitive]</w:t>
+            </w:r>
+          </w:p>
+        </w:tc>
+        <w:bookmarkStart w:id="11" w:name="_GoBack"/>
+        <w:bookmarkEnd w:id="11"/>
       </w:tr>
     </w:tbl>
     <w:bookmarkEnd w:id="9"/>
@@ -4818,11 +4844,11 @@
       </w:tblPr>
       <w:tblGrid>
         <w:gridCol w:w="873"/>
-        <w:gridCol w:w="2816"/>
-        <w:gridCol w:w="1232"/>
-        <w:gridCol w:w="1111"/>
-        <w:gridCol w:w="1645"/>
-        <w:gridCol w:w="1522"/>
+        <w:gridCol w:w="2884"/>
+        <w:gridCol w:w="1213"/>
+        <w:gridCol w:w="1101"/>
+        <w:gridCol w:w="1621"/>
+        <w:gridCol w:w="1507"/>
       </w:tblGrid>
       <w:tr>
         <w:trPr>
@@ -4831,7 +4857,7 @@
         </w:trPr>
         <w:tc>
           <w:tcPr>
-            <w:tcW w:w="567" w:type="dxa"/>
+            <w:tcW w:w="873" w:type="dxa"/>
             <w:tcBorders>
               <w:bottom w:val="single" w:sz="12" w:space="0" w:color="006AAB"/>
             </w:tcBorders>
@@ -4871,7 +4897,7 @@
         </w:tc>
         <w:tc>
           <w:tcPr>
-            <w:tcW w:w="2962" w:type="dxa"/>
+            <w:tcW w:w="2884" w:type="dxa"/>
             <w:tcBorders>
               <w:bottom w:val="single" w:sz="12" w:space="0" w:color="006AAB"/>
             </w:tcBorders>
@@ -4902,7 +4928,7 @@
         </w:tc>
         <w:tc>
           <w:tcPr>
-            <w:tcW w:w="1276" w:type="dxa"/>
+            <w:tcW w:w="1213" w:type="dxa"/>
             <w:tcBorders>
               <w:bottom w:val="single" w:sz="12" w:space="0" w:color="006AAB"/>
             </w:tcBorders>
@@ -4933,7 +4959,7 @@
         </w:tc>
         <w:tc>
           <w:tcPr>
-            <w:tcW w:w="1134" w:type="dxa"/>
+            <w:tcW w:w="1101" w:type="dxa"/>
             <w:tcBorders>
               <w:bottom w:val="single" w:sz="12" w:space="0" w:color="006AAB"/>
             </w:tcBorders>
@@ -4964,7 +4990,7 @@
         </w:tc>
         <w:tc>
           <w:tcPr>
-            <w:tcW w:w="1701" w:type="dxa"/>
+            <w:tcW w:w="1621" w:type="dxa"/>
             <w:tcBorders>
               <w:bottom w:val="single" w:sz="12" w:space="0" w:color="006AAB"/>
             </w:tcBorders>
@@ -4995,7 +5021,7 @@
         </w:tc>
         <w:tc>
           <w:tcPr>
-            <w:tcW w:w="1559" w:type="dxa"/>
+            <w:tcW w:w="1507" w:type="dxa"/>
             <w:tcBorders>
               <w:bottom w:val="single" w:sz="12" w:space="0" w:color="006AAB"/>
             </w:tcBorders>
@@ -5032,13 +5058,17 @@
         </w:trPr>
         <w:tc>
           <w:tcPr>
-            <w:tcW w:w="567" w:type="dxa"/>
+            <w:tcW w:w="873" w:type="dxa"/>
             <w:tcBorders>
               <w:top w:val="single" w:sz="12" w:space="0" w:color="006AAB"/>
             </w:tcBorders>
           </w:tcPr>
           <w:p>
             <w:pPr>
+              <w:tabs>
+                <w:tab w:val="left" w:pos="184"/>
+                <w:tab w:val="center" w:pos="328"/>
+              </w:tabs>
               <w:jc w:val="center"/>
               <w:rPr>
                 <w:b/>
@@ -5068,7 +5098,7 @@
         </w:tc>
         <w:tc>
           <w:tcPr>
-            <w:tcW w:w="2962" w:type="dxa"/>
+            <w:tcW w:w="2884" w:type="dxa"/>
             <w:tcBorders>
               <w:top w:val="single" w:sz="12" w:space="0" w:color="006AAB"/>
             </w:tcBorders>
@@ -5087,13 +5117,31 @@
                 <w:szCs w:val="20"/>
                 <w:lang w:val="en-GB"/>
               </w:rPr>
-              <w:t>…</w:t>
-            </w:r>
-          </w:p>
-        </w:tc>
-        <w:tc>
-          <w:tcPr>
-            <w:tcW w:w="1276" w:type="dxa"/>
+              <w:t>[</w:t>
+            </w:r>
+            <w:proofErr w:type="spellStart"/>
+            <w:r>
+              <w:rPr>
+                <w:sz w:val="20"/>
+                <w:szCs w:val="20"/>
+                <w:lang w:val="en-GB"/>
+              </w:rPr>
+              <w:t>reusedDatasetTable</w:t>
+            </w:r>
+            <w:proofErr w:type="spellEnd"/>
+            <w:r>
+              <w:rPr>
+                <w:sz w:val="20"/>
+                <w:szCs w:val="20"/>
+                <w:lang w:val="en-GB"/>
+              </w:rPr>
+              <w:t>]</w:t>
+            </w:r>
+          </w:p>
+        </w:tc>
+        <w:tc>
+          <w:tcPr>
+            <w:tcW w:w="1213" w:type="dxa"/>
             <w:tcBorders>
               <w:top w:val="single" w:sz="12" w:space="0" w:color="006AAB"/>
             </w:tcBorders>
@@ -5118,7 +5166,7 @@
         </w:tc>
         <w:tc>
           <w:tcPr>
-            <w:tcW w:w="1134" w:type="dxa"/>
+            <w:tcW w:w="1101" w:type="dxa"/>
             <w:tcBorders>
               <w:top w:val="single" w:sz="12" w:space="0" w:color="006AAB"/>
             </w:tcBorders>
@@ -5143,7 +5191,7 @@
         </w:tc>
         <w:tc>
           <w:tcPr>
-            <w:tcW w:w="1701" w:type="dxa"/>
+            <w:tcW w:w="1621" w:type="dxa"/>
             <w:tcBorders>
               <w:top w:val="single" w:sz="12" w:space="0" w:color="006AAB"/>
             </w:tcBorders>
@@ -5168,7 +5216,7 @@
         </w:tc>
         <w:tc>
           <w:tcPr>
-            <w:tcW w:w="1559" w:type="dxa"/>
+            <w:tcW w:w="1507" w:type="dxa"/>
             <w:tcBorders>
               <w:top w:val="single" w:sz="12" w:space="0" w:color="006AAB"/>
             </w:tcBorders>
@@ -5199,7 +5247,7 @@
         </w:trPr>
         <w:tc>
           <w:tcPr>
-            <w:tcW w:w="567" w:type="dxa"/>
+            <w:tcW w:w="873" w:type="dxa"/>
           </w:tcPr>
           <w:p>
             <w:pPr>
@@ -5218,195 +5266,136 @@
                 <w:szCs w:val="20"/>
                 <w:lang w:val="en-GB"/>
               </w:rPr>
-              <w:t>R</w:t>
-            </w:r>
-            <w:r>
-              <w:rPr>
-                <w:sz w:val="20"/>
-                <w:szCs w:val="20"/>
-                <w:lang w:val="en-GB"/>
-              </w:rPr>
-              <w:t>2</w:t>
-            </w:r>
-          </w:p>
-        </w:tc>
-        <w:tc>
-          <w:tcPr>
-            <w:tcW w:w="2962" w:type="dxa"/>
-          </w:tcPr>
-          <w:p>
-            <w:pPr>
-              <w:rPr>
-                <w:sz w:val="20"/>
-                <w:szCs w:val="20"/>
-                <w:lang w:val="en-GB"/>
-              </w:rPr>
-            </w:pPr>
-          </w:p>
-        </w:tc>
-        <w:tc>
-          <w:tcPr>
-            <w:tcW w:w="1276" w:type="dxa"/>
-          </w:tcPr>
-          <w:p>
-            <w:pPr>
-              <w:rPr>
-                <w:sz w:val="20"/>
-                <w:szCs w:val="20"/>
-                <w:lang w:val="en-GB"/>
-              </w:rPr>
-            </w:pPr>
-          </w:p>
-        </w:tc>
-        <w:tc>
-          <w:tcPr>
-            <w:tcW w:w="1134" w:type="dxa"/>
-          </w:tcPr>
-          <w:p>
-            <w:pPr>
-              <w:rPr>
-                <w:sz w:val="20"/>
-                <w:szCs w:val="20"/>
-                <w:lang w:val="en-GB"/>
-              </w:rPr>
-            </w:pPr>
-          </w:p>
-        </w:tc>
-        <w:tc>
-          <w:tcPr>
-            <w:tcW w:w="1701" w:type="dxa"/>
-          </w:tcPr>
-          <w:p>
-            <w:pPr>
-              <w:rPr>
-                <w:sz w:val="20"/>
-                <w:szCs w:val="20"/>
-                <w:lang w:val="en-GB"/>
-              </w:rPr>
-            </w:pPr>
-          </w:p>
-        </w:tc>
-        <w:tc>
-          <w:tcPr>
-            <w:tcW w:w="1559" w:type="dxa"/>
-          </w:tcPr>
-          <w:p>
-            <w:pPr>
-              <w:rPr>
-                <w:sz w:val="20"/>
-                <w:szCs w:val="20"/>
-                <w:lang w:val="en-GB"/>
-              </w:rPr>
-            </w:pPr>
-          </w:p>
-        </w:tc>
-      </w:tr>
-      <w:tr>
-        <w:trPr>
-          <w:cantSplit/>
-          <w:tblHeader/>
-        </w:trPr>
-        <w:tc>
-          <w:tcPr>
-            <w:tcW w:w="567" w:type="dxa"/>
-          </w:tcPr>
-          <w:p>
-            <w:pPr>
-              <w:jc w:val="center"/>
-              <w:rPr>
-                <w:b/>
-                <w:bCs/>
-                <w:sz w:val="20"/>
-                <w:szCs w:val="20"/>
-                <w:lang w:val="en-GB"/>
-              </w:rPr>
-            </w:pPr>
-            <w:r>
-              <w:rPr>
-                <w:sz w:val="20"/>
-                <w:szCs w:val="20"/>
-                <w:lang w:val="en-GB"/>
-              </w:rPr>
-              <w:t>R</w:t>
-            </w:r>
-            <w:r>
-              <w:rPr>
-                <w:sz w:val="20"/>
-                <w:szCs w:val="20"/>
-                <w:lang w:val="en-GB"/>
-              </w:rPr>
-              <w:t>3</w:t>
-            </w:r>
-          </w:p>
-        </w:tc>
-        <w:tc>
-          <w:tcPr>
-            <w:tcW w:w="2962" w:type="dxa"/>
-          </w:tcPr>
-          <w:p>
-            <w:pPr>
-              <w:rPr>
-                <w:sz w:val="20"/>
-                <w:szCs w:val="20"/>
-                <w:lang w:val="en-GB"/>
-              </w:rPr>
-            </w:pPr>
-          </w:p>
-        </w:tc>
-        <w:tc>
-          <w:tcPr>
-            <w:tcW w:w="1276" w:type="dxa"/>
-          </w:tcPr>
-          <w:p>
-            <w:pPr>
-              <w:rPr>
-                <w:sz w:val="20"/>
-                <w:szCs w:val="20"/>
-                <w:lang w:val="en-GB"/>
-              </w:rPr>
-            </w:pPr>
-          </w:p>
-        </w:tc>
-        <w:tc>
-          <w:tcPr>
-            <w:tcW w:w="1134" w:type="dxa"/>
-          </w:tcPr>
-          <w:p>
-            <w:pPr>
-              <w:rPr>
-                <w:sz w:val="20"/>
-                <w:szCs w:val="20"/>
-                <w:lang w:val="en-GB"/>
-              </w:rPr>
-            </w:pPr>
-          </w:p>
-        </w:tc>
-        <w:tc>
-          <w:tcPr>
-            <w:tcW w:w="1701" w:type="dxa"/>
-          </w:tcPr>
-          <w:p>
-            <w:pPr>
-              <w:rPr>
-                <w:sz w:val="20"/>
-                <w:szCs w:val="20"/>
-                <w:lang w:val="en-GB"/>
-              </w:rPr>
-            </w:pPr>
-          </w:p>
-        </w:tc>
-        <w:tc>
-          <w:tcPr>
-            <w:tcW w:w="1559" w:type="dxa"/>
-          </w:tcPr>
-          <w:p>
-            <w:pPr>
-              <w:rPr>
-                <w:sz w:val="20"/>
-                <w:szCs w:val="20"/>
-                <w:lang w:val="en-GB"/>
-              </w:rPr>
-            </w:pPr>
+              <w:t>ID</w:t>
+            </w:r>
+          </w:p>
+        </w:tc>
+        <w:tc>
+          <w:tcPr>
+            <w:tcW w:w="2884" w:type="dxa"/>
+          </w:tcPr>
+          <w:p>
+            <w:pPr>
+              <w:rPr>
+                <w:sz w:val="20"/>
+                <w:szCs w:val="20"/>
+                <w:lang w:val="en-GB"/>
+              </w:rPr>
+            </w:pPr>
+            <w:r>
+              <w:rPr>
+                <w:sz w:val="20"/>
+                <w:szCs w:val="20"/>
+                <w:lang w:val="en-GB"/>
+              </w:rPr>
+              <w:t>[</w:t>
+            </w:r>
+            <w:proofErr w:type="spellStart"/>
+            <w:r>
+              <w:rPr>
+                <w:sz w:val="20"/>
+                <w:szCs w:val="20"/>
+                <w:lang w:val="en-GB"/>
+              </w:rPr>
+              <w:t>reusedDatasetTable</w:t>
+            </w:r>
+            <w:proofErr w:type="spellEnd"/>
+            <w:r>
+              <w:rPr>
+                <w:sz w:val="20"/>
+                <w:szCs w:val="20"/>
+                <w:lang w:val="en-GB"/>
+              </w:rPr>
+              <w:t>]</w:t>
+            </w:r>
+          </w:p>
+        </w:tc>
+        <w:tc>
+          <w:tcPr>
+            <w:tcW w:w="1213" w:type="dxa"/>
+          </w:tcPr>
+          <w:p>
+            <w:pPr>
+              <w:rPr>
+                <w:sz w:val="20"/>
+                <w:szCs w:val="20"/>
+                <w:lang w:val="en-GB"/>
+              </w:rPr>
+            </w:pPr>
+            <w:r>
+              <w:rPr>
+                <w:sz w:val="20"/>
+                <w:szCs w:val="20"/>
+                <w:lang w:val="en-GB"/>
+              </w:rPr>
+              <w:t>…</w:t>
+            </w:r>
+          </w:p>
+        </w:tc>
+        <w:tc>
+          <w:tcPr>
+            <w:tcW w:w="1101" w:type="dxa"/>
+          </w:tcPr>
+          <w:p>
+            <w:pPr>
+              <w:rPr>
+                <w:sz w:val="20"/>
+                <w:szCs w:val="20"/>
+                <w:lang w:val="en-GB"/>
+              </w:rPr>
+            </w:pPr>
+            <w:r>
+              <w:rPr>
+                <w:sz w:val="20"/>
+                <w:szCs w:val="20"/>
+                <w:lang w:val="en-GB"/>
+              </w:rPr>
+              <w:t>…</w:t>
+            </w:r>
+          </w:p>
+        </w:tc>
+        <w:tc>
+          <w:tcPr>
+            <w:tcW w:w="1621" w:type="dxa"/>
+          </w:tcPr>
+          <w:p>
+            <w:pPr>
+              <w:rPr>
+                <w:sz w:val="20"/>
+                <w:szCs w:val="20"/>
+                <w:lang w:val="en-GB"/>
+              </w:rPr>
+            </w:pPr>
+            <w:r>
+              <w:rPr>
+                <w:sz w:val="20"/>
+                <w:szCs w:val="20"/>
+                <w:lang w:val="en-GB"/>
+              </w:rPr>
+              <w:t>…</w:t>
+            </w:r>
+          </w:p>
+        </w:tc>
+        <w:tc>
+          <w:tcPr>
+            <w:tcW w:w="1507" w:type="dxa"/>
+          </w:tcPr>
+          <w:p>
+            <w:pPr>
+              <w:rPr>
+                <w:sz w:val="20"/>
+                <w:szCs w:val="20"/>
+                <w:lang w:val="en-GB"/>
+              </w:rPr>
+            </w:pPr>
+            <w:r>
+              <w:rPr>
+                <w:sz w:val="20"/>
+                <w:szCs w:val="20"/>
+                <w:lang w:val="en-GB"/>
+              </w:rPr>
+              <w:t>yes/no</w:t>
+            </w:r>
           </w:p>
         </w:tc>
       </w:tr>
@@ -5415,7 +5404,7 @@
       <w:pPr>
         <w:pStyle w:val="berschrift3"/>
       </w:pPr>
-      <w:bookmarkStart w:id="11" w:name="_Toc66691665"/>
+      <w:bookmarkStart w:id="12" w:name="_Toc66691665"/>
       <w:r>
         <w:t>1</w:t>
       </w:r>
@@ -5427,129 +5416,113 @@
       </w:r>
       <w:r>
         <w:t>Data generation and reuse</w:t>
-      </w:r>
-      <w:bookmarkEnd w:id="11"/>
-    </w:p>
-    <w:p>
-      <w:pPr>
-        <w:pStyle w:val="berschrift4"/>
-      </w:pPr>
-      <w:r>
-        <w:t>Data</w:t>
-      </w:r>
-      <w:r>
-        <w:t xml:space="preserve"> </w:t>
-      </w:r>
-      <w:r>
-        <w:t>generation</w:t>
-      </w:r>
-    </w:p>
-    <w:p>
-      <w:pPr>
-        <w:rPr>
-          <w:lang w:val="en-GB"/>
-        </w:rPr>
-      </w:pPr>
-      <w:r>
-        <w:rPr>
-          <w:lang w:val="en-GB"/>
-        </w:rPr>
-        <w:t>[</w:t>
-      </w:r>
-      <w:proofErr w:type="spellStart"/>
-      <w:r>
-        <w:rPr>
-          <w:lang w:val="en-GB"/>
-        </w:rPr>
-        <w:t>datageneration</w:t>
-      </w:r>
-      <w:proofErr w:type="spellEnd"/>
-      <w:r>
-        <w:rPr>
-          <w:lang w:val="en-GB"/>
-        </w:rPr>
-        <w:t>]</w:t>
-      </w:r>
-    </w:p>
-    <w:p>
-      <w:pPr>
-        <w:pStyle w:val="berschrift4"/>
-      </w:pPr>
-      <w:r>
-        <w:t>Data reuse</w:t>
-      </w:r>
-    </w:p>
-    <w:p>
-      <w:pPr>
-        <w:rPr>
-          <w:lang w:val="en-GB"/>
-        </w:rPr>
-      </w:pPr>
-      <w:r>
-        <w:rPr>
-          <w:lang w:val="en-GB"/>
-        </w:rPr>
-        <w:t>No information yet for data reuse</w:t>
-      </w:r>
-      <w:r>
-        <w:rPr>
-          <w:lang w:val="en-GB"/>
-        </w:rPr>
-        <w:t>.</w:t>
-      </w:r>
-    </w:p>
-    <w:p>
-      <w:pPr>
-        <w:rPr>
-          <w:lang w:val="en-GB" w:eastAsia="x-none"/>
-        </w:rPr>
-      </w:pPr>
-    </w:p>
-    <w:p>
-      <w:pPr>
-        <w:pStyle w:val="berschrift1"/>
-      </w:pPr>
-      <w:bookmarkStart w:id="12" w:name="_Toc66691666"/>
-      <w:r>
-        <w:t>Documentation and data quality</w:t>
       </w:r>
       <w:bookmarkEnd w:id="12"/>
     </w:p>
     <w:p>
       <w:pPr>
-        <w:pStyle w:val="berschrift3"/>
-      </w:pPr>
-      <w:bookmarkStart w:id="13" w:name="_Toc66691667"/>
-      <w:bookmarkStart w:id="14" w:name="_Hlk39737467"/>
-      <w:r>
-        <w:t>2a</w:t>
-      </w:r>
-      <w:r>
-        <w:tab/>
-      </w:r>
-      <w:r>
-        <w:t>Data organisation, m</w:t>
-      </w:r>
-      <w:r>
-        <w:t>etadata and documentation</w:t>
+        <w:pStyle w:val="berschrift4"/>
+      </w:pPr>
+      <w:r>
+        <w:t>Data</w:t>
+      </w:r>
+      <w:r>
+        <w:t xml:space="preserve"> </w:t>
+      </w:r>
+      <w:r>
+        <w:t>generation</w:t>
+      </w:r>
+    </w:p>
+    <w:p>
+      <w:pPr>
+        <w:rPr>
+          <w:lang w:val="en-GB"/>
+        </w:rPr>
+      </w:pPr>
+      <w:r>
+        <w:rPr>
+          <w:lang w:val="en-GB"/>
+        </w:rPr>
+        <w:t>[</w:t>
+      </w:r>
+      <w:proofErr w:type="spellStart"/>
+      <w:r>
+        <w:rPr>
+          <w:lang w:val="en-GB"/>
+        </w:rPr>
+        <w:t>datageneration</w:t>
+      </w:r>
+      <w:proofErr w:type="spellEnd"/>
+      <w:r>
+        <w:rPr>
+          <w:lang w:val="en-GB"/>
+        </w:rPr>
+        <w:t>]</w:t>
+      </w:r>
+    </w:p>
+    <w:p>
+      <w:pPr>
+        <w:pStyle w:val="berschrift4"/>
+      </w:pPr>
+      <w:r>
+        <w:t>Data reuse</w:t>
+      </w:r>
+    </w:p>
+    <w:p>
+      <w:pPr>
+        <w:rPr>
+          <w:lang w:val="en-GB"/>
+        </w:rPr>
+      </w:pPr>
+      <w:r>
+        <w:rPr>
+          <w:lang w:val="en-GB"/>
+        </w:rPr>
+        <w:t>No information yet for data reuse</w:t>
+      </w:r>
+      <w:r>
+        <w:rPr>
+          <w:lang w:val="en-GB"/>
+        </w:rPr>
+        <w:t>.</w:t>
+      </w:r>
+    </w:p>
+    <w:p>
+      <w:pPr>
+        <w:rPr>
+          <w:lang w:val="en-GB" w:eastAsia="x-none"/>
+        </w:rPr>
+      </w:pPr>
+    </w:p>
+    <w:p>
+      <w:pPr>
+        <w:pStyle w:val="berschrift1"/>
+      </w:pPr>
+      <w:bookmarkStart w:id="13" w:name="_Toc66691666"/>
+      <w:r>
+        <w:t>Documentation and data quality</w:t>
       </w:r>
       <w:bookmarkEnd w:id="13"/>
     </w:p>
     <w:p>
       <w:pPr>
-        <w:jc w:val="left"/>
-        <w:rPr>
-          <w:lang w:val="en-GB" w:eastAsia="x-none"/>
-        </w:rPr>
-      </w:pPr>
-      <w:bookmarkStart w:id="15" w:name="_Toc66691668"/>
+        <w:pStyle w:val="berschrift3"/>
+      </w:pPr>
+      <w:bookmarkStart w:id="14" w:name="_Toc66691667"/>
+      <w:bookmarkStart w:id="15" w:name="_Hlk39737467"/>
+      <w:r>
+        <w:t>2a</w:t>
+      </w:r>
+      <w:r>
+        <w:tab/>
+      </w:r>
+      <w:r>
+        <w:t>Data organisation, m</w:t>
+      </w:r>
+      <w:r>
+        <w:t>etadata and documentation</w:t>
+      </w:r>
       <w:bookmarkEnd w:id="14"/>
-      <w:r>
-        <w:rPr>
-          <w:lang w:val="en-GB" w:eastAsia="x-none"/>
-        </w:rPr>
-        <w:t>[dataorganisation]</w:t>
-      </w:r>
     </w:p>
     <w:p>
       <w:pPr>
@@ -5558,11 +5531,13 @@
           <w:lang w:val="en-GB" w:eastAsia="x-none"/>
         </w:rPr>
       </w:pPr>
+      <w:bookmarkStart w:id="16" w:name="_Toc66691668"/>
+      <w:bookmarkEnd w:id="15"/>
       <w:r>
         <w:rPr>
           <w:lang w:val="en-GB" w:eastAsia="x-none"/>
         </w:rPr>
-        <w:t>[metadata]</w:t>
+        <w:t>[dataorganisation]</w:t>
       </w:r>
     </w:p>
     <w:p>
@@ -5576,7 +5551,7 @@
         <w:rPr>
           <w:lang w:val="en-GB" w:eastAsia="x-none"/>
         </w:rPr>
-        <w:t>Additionally, we will provide common metadata such as title, description or keywords when publishing data in open access repositories. In such a case, we will follow the default template provided by the repository, such as Data Cite Metadata or Dublin Core.</w:t>
+        <w:t>[metadata]</w:t>
       </w:r>
     </w:p>
     <w:p>
@@ -5590,87 +5565,101 @@
         <w:rPr>
           <w:lang w:val="en-GB" w:eastAsia="x-none"/>
         </w:rPr>
-        <w:t>A far as possible, we will use controlled vocabularies for our data to allow inter-disciplinary interoperability and machine-actionability</w:t>
-      </w:r>
-      <w:r>
-        <w:rPr>
-          <w:lang w:val="en-GB" w:eastAsia="x-none"/>
-        </w:rPr>
-        <w:t>.</w:t>
+        <w:t>Additionally, we will provide common metadata such as title, description or keywords when publishing data in open access repositories. In such a case, we will follow the default template provided by the repository, such as Data Cite Metadata or Dublin Core.</w:t>
       </w:r>
     </w:p>
     <w:p>
       <w:pPr>
-        <w:pStyle w:val="berschrift3"/>
-      </w:pPr>
-      <w:r>
-        <w:t>2</w:t>
-      </w:r>
-      <w:r>
-        <w:t>b</w:t>
-      </w:r>
-      <w:r>
-        <w:tab/>
-      </w:r>
-      <w:r>
-        <w:t xml:space="preserve">Data </w:t>
-      </w:r>
-      <w:r>
-        <w:t>quality control</w:t>
-      </w:r>
-      <w:bookmarkEnd w:id="15"/>
+        <w:jc w:val="left"/>
+        <w:rPr>
+          <w:lang w:val="en-GB" w:eastAsia="x-none"/>
+        </w:rPr>
+      </w:pPr>
+      <w:r>
+        <w:rPr>
+          <w:lang w:val="en-GB" w:eastAsia="x-none"/>
+        </w:rPr>
+        <w:t>A far as possible, we will use controlled vocabularies for our data to allow inter-disciplinary interoperability and machine-actionability</w:t>
+      </w:r>
+      <w:r>
+        <w:rPr>
+          <w:lang w:val="en-GB" w:eastAsia="x-none"/>
+        </w:rPr>
+        <w:t>.</w:t>
+      </w:r>
     </w:p>
     <w:p>
       <w:pPr>
-        <w:ind w:right="243"/>
-        <w:jc w:val="left"/>
-        <w:rPr>
-          <w:lang w:val="en-GB"/>
-        </w:rPr>
-      </w:pPr>
-      <w:r>
-        <w:rPr>
-          <w:lang w:val="en-GB"/>
-        </w:rPr>
-        <w:t xml:space="preserve">Data quality checks will be done, e.g. checks of consistency of labels, logical errors in the data, data curation, and version control. </w:t>
-      </w:r>
-    </w:p>
-    <w:p>
-      <w:pPr>
-        <w:pStyle w:val="berschrift1"/>
-      </w:pPr>
-      <w:bookmarkStart w:id="16" w:name="_Toc66691669"/>
-      <w:r>
-        <w:lastRenderedPageBreak/>
-        <w:t>Storage and backup during research process</w:t>
+        <w:pStyle w:val="berschrift3"/>
+      </w:pPr>
+      <w:r>
+        <w:t>2</w:t>
+      </w:r>
+      <w:r>
+        <w:t>b</w:t>
+      </w:r>
+      <w:r>
+        <w:tab/>
+      </w:r>
+      <w:r>
+        <w:t xml:space="preserve">Data </w:t>
+      </w:r>
+      <w:r>
+        <w:t>quality control</w:t>
       </w:r>
       <w:bookmarkEnd w:id="16"/>
     </w:p>
     <w:p>
       <w:pPr>
-        <w:pStyle w:val="berschrift3"/>
-      </w:pPr>
-      <w:bookmarkStart w:id="17" w:name="_Toc66691670"/>
-      <w:bookmarkStart w:id="18" w:name="_Hlk40268397"/>
-      <w:r>
-        <w:t>3a</w:t>
-      </w:r>
-      <w:r>
-        <w:tab/>
-      </w:r>
-      <w:r>
-        <w:t>Storage and backup</w:t>
-      </w:r>
-      <w:r>
-        <w:t xml:space="preserve"> </w:t>
-      </w:r>
-      <w:r>
-        <w:t>facilities</w:t>
+        <w:ind w:right="243"/>
+        <w:jc w:val="left"/>
+        <w:rPr>
+          <w:lang w:val="en-GB"/>
+        </w:rPr>
+      </w:pPr>
+      <w:r>
+        <w:rPr>
+          <w:lang w:val="en-GB"/>
+        </w:rPr>
+        <w:t xml:space="preserve">Data quality checks will be done, e.g. checks of consistency of labels, logical errors in the data, data curation, and version control. </w:t>
+      </w:r>
+    </w:p>
+    <w:p>
+      <w:pPr>
+        <w:pStyle w:val="berschrift1"/>
+      </w:pPr>
+      <w:bookmarkStart w:id="17" w:name="_Toc66691669"/>
+      <w:r>
+        <w:lastRenderedPageBreak/>
+        <w:t>Storage and backup during research process</w:t>
       </w:r>
       <w:bookmarkEnd w:id="17"/>
     </w:p>
     <w:p>
       <w:pPr>
+        <w:pStyle w:val="berschrift3"/>
+      </w:pPr>
+      <w:bookmarkStart w:id="18" w:name="_Toc66691670"/>
+      <w:bookmarkStart w:id="19" w:name="_Hlk40268397"/>
+      <w:r>
+        <w:t>3a</w:t>
+      </w:r>
+      <w:r>
+        <w:tab/>
+      </w:r>
+      <w:r>
+        <w:t>Storage and backup</w:t>
+      </w:r>
+      <w:r>
+        <w:t xml:space="preserve"> </w:t>
+      </w:r>
+      <w:r>
+        <w:t>facilities</w:t>
+      </w:r>
+      <w:bookmarkEnd w:id="18"/>
+    </w:p>
+    <w:p>
+      <w:pPr>
         <w:jc w:val="left"/>
         <w:rPr>
           <w:lang w:val="en-GB"/>
@@ -5734,10 +5723,14 @@
         <w:rPr>
           <w:lang w:val="en-GB"/>
         </w:rPr>
+        <w:t>r</w:t>
+      </w:r>
+      <w:r>
+        <w:rPr>
+          <w:lang w:val="en-GB"/>
+        </w:rPr>
         <w:t>.</w:t>
       </w:r>
-      <w:bookmarkStart w:id="19" w:name="_GoBack"/>
-      <w:bookmarkEnd w:id="19"/>
     </w:p>
     <w:p>
       <w:pPr>
@@ -6089,7 +6082,49 @@
                 <w:szCs w:val="20"/>
                 <w:lang w:val="en-GB"/>
               </w:rPr>
-              <w:t>[dataset1selectedaccess]</w:t>
+              <w:t>[</w:t>
+            </w:r>
+            <w:proofErr w:type="spellStart"/>
+            <w:r>
+              <w:rPr>
+                <w:sz w:val="20"/>
+                <w:szCs w:val="20"/>
+                <w:lang w:val="en-GB"/>
+              </w:rPr>
+              <w:t>dataset</w:t>
+            </w:r>
+            <w:r>
+              <w:rPr>
+                <w:sz w:val="20"/>
+                <w:szCs w:val="20"/>
+                <w:lang w:val="en-GB"/>
+              </w:rPr>
+              <w:t>A</w:t>
+            </w:r>
+            <w:r>
+              <w:rPr>
+                <w:sz w:val="20"/>
+                <w:szCs w:val="20"/>
+                <w:lang w:val="en-GB"/>
+              </w:rPr>
+              <w:t>ccess</w:t>
+            </w:r>
+            <w:r>
+              <w:rPr>
+                <w:sz w:val="20"/>
+                <w:szCs w:val="20"/>
+                <w:lang w:val="en-GB"/>
+              </w:rPr>
+              <w:t>Table</w:t>
+            </w:r>
+            <w:proofErr w:type="spellEnd"/>
+            <w:r>
+              <w:rPr>
+                <w:sz w:val="20"/>
+                <w:szCs w:val="20"/>
+                <w:lang w:val="en-GB"/>
+              </w:rPr>
+              <w:t>]</w:t>
             </w:r>
           </w:p>
         </w:tc>
@@ -6168,7 +6203,7 @@
                 <w:szCs w:val="20"/>
                 <w:lang w:val="en-GB"/>
               </w:rPr>
-              <w:t>x</w:t>
+              <w:t>ID</w:t>
             </w:r>
           </w:p>
         </w:tc>
@@ -6190,7 +6225,7 @@
                 <w:szCs w:val="20"/>
                 <w:lang w:val="en-GB"/>
               </w:rPr>
-              <w:t>x</w:t>
+              <w:t>[dataset1selectedaccess]</w:t>
             </w:r>
           </w:p>
         </w:tc>
@@ -6212,7 +6247,7 @@
                 <w:szCs w:val="20"/>
                 <w:lang w:val="en-GB"/>
               </w:rPr>
-              <w:t>x</w:t>
+              <w:t>[dataset1allaccess]</w:t>
             </w:r>
           </w:p>
         </w:tc>
@@ -6234,7 +6269,7 @@
                 <w:szCs w:val="20"/>
                 <w:lang w:val="en-GB"/>
               </w:rPr>
-              <w:t>x</w:t>
+              <w:t>[dataset1publicaccess]</w:t>
             </w:r>
           </w:p>
         </w:tc>
@@ -6265,7 +6300,7 @@
         <w:pStyle w:val="berschrift1"/>
       </w:pPr>
       <w:bookmarkStart w:id="21" w:name="_Toc66691672"/>
-      <w:bookmarkEnd w:id="18"/>
+      <w:bookmarkEnd w:id="19"/>
       <w:r>
         <w:t xml:space="preserve">Legal </w:t>
       </w:r>
@@ -6799,7 +6834,25 @@
                 <w:szCs w:val="20"/>
                 <w:lang w:val="en-GB"/>
               </w:rPr>
-              <w:t>[dataset1access]</w:t>
+              <w:t>[</w:t>
+            </w:r>
+            <w:proofErr w:type="spellStart"/>
+            <w:r>
+              <w:rPr>
+                <w:sz w:val="20"/>
+                <w:szCs w:val="20"/>
+                <w:lang w:val="en-GB"/>
+              </w:rPr>
+              <w:t>datasetPublicationTable</w:t>
+            </w:r>
+            <w:proofErr w:type="spellEnd"/>
+            <w:r>
+              <w:rPr>
+                <w:sz w:val="20"/>
+                <w:szCs w:val="20"/>
+                <w:lang w:val="en-GB"/>
+              </w:rPr>
+              <w:t>]</w:t>
             </w:r>
           </w:p>
         </w:tc>
@@ -6819,14 +6872,6 @@
                 <w:lang w:val="en-GB"/>
               </w:rPr>
             </w:pPr>
-            <w:r>
-              <w:rPr>
-                <w:sz w:val="20"/>
-                <w:szCs w:val="20"/>
-                <w:lang w:val="en-GB"/>
-              </w:rPr>
-              <w:t>[dataset1restriction]</w:t>
-            </w:r>
           </w:p>
         </w:tc>
         <w:tc>
@@ -6845,14 +6890,6 @@
                 <w:lang w:val="en-GB"/>
               </w:rPr>
             </w:pPr>
-            <w:r>
-              <w:rPr>
-                <w:sz w:val="20"/>
-                <w:szCs w:val="20"/>
-                <w:lang w:val="en-GB"/>
-              </w:rPr>
-              <w:t>[dataset1pubdate]</w:t>
-            </w:r>
           </w:p>
         </w:tc>
         <w:tc>
@@ -6871,14 +6908,6 @@
                 <w:lang w:val="en-GB"/>
               </w:rPr>
             </w:pPr>
-            <w:r>
-              <w:rPr>
-                <w:sz w:val="20"/>
-                <w:szCs w:val="20"/>
-                <w:lang w:val="en-GB"/>
-              </w:rPr>
-              <w:t>[dataset1repo]</w:t>
-            </w:r>
           </w:p>
         </w:tc>
         <w:tc>
@@ -6915,13 +6944,6 @@
                 <w:lang w:val="en-GB"/>
               </w:rPr>
             </w:pPr>
-            <w:r>
-              <w:rPr>
-                <w:sz w:val="20"/>
-                <w:szCs w:val="20"/>
-              </w:rPr>
-              <w:t>[dataset1license]</w:t>
-            </w:r>
           </w:p>
         </w:tc>
       </w:tr>
@@ -6951,7 +6973,7 @@
                 <w:szCs w:val="20"/>
                 <w:lang w:val="en-GB"/>
               </w:rPr>
-              <w:t>x</w:t>
+              <w:t>ID</w:t>
             </w:r>
           </w:p>
         </w:tc>
@@ -6974,7 +6996,7 @@
                 <w:szCs w:val="20"/>
                 <w:lang w:val="en-GB"/>
               </w:rPr>
-              <w:t>x</w:t>
+              <w:t>[dataset1access]</w:t>
             </w:r>
           </w:p>
         </w:tc>
@@ -6997,7 +7019,7 @@
                 <w:szCs w:val="20"/>
                 <w:lang w:val="en-GB"/>
               </w:rPr>
-              <w:t>x</w:t>
+              <w:t>[dataset1restriction]</w:t>
             </w:r>
           </w:p>
         </w:tc>
@@ -7020,7 +7042,7 @@
                 <w:szCs w:val="20"/>
                 <w:lang w:val="en-GB"/>
               </w:rPr>
-              <w:t>x</w:t>
+              <w:t>[dataset1pubdate]</w:t>
             </w:r>
           </w:p>
         </w:tc>
@@ -7043,7 +7065,7 @@
                 <w:szCs w:val="20"/>
                 <w:lang w:val="en-GB"/>
               </w:rPr>
-              <w:t>x</w:t>
+              <w:t>[dataset1repo]</w:t>
             </w:r>
           </w:p>
         </w:tc>
@@ -7066,7 +7088,23 @@
                 <w:szCs w:val="20"/>
                 <w:lang w:val="en-GB"/>
               </w:rPr>
-              <w:t>x</w:t>
+              <w:t>[dataset1</w:t>
+            </w:r>
+            <w:r>
+              <w:rPr>
+                <w:sz w:val="20"/>
+                <w:szCs w:val="20"/>
+                <w:lang w:val="en-GB"/>
+              </w:rPr>
+              <w:t>pid</w:t>
+            </w:r>
+            <w:r>
+              <w:rPr>
+                <w:sz w:val="20"/>
+                <w:szCs w:val="20"/>
+                <w:lang w:val="en-GB"/>
+              </w:rPr>
+              <w:t>]</w:t>
             </w:r>
           </w:p>
         </w:tc>
@@ -7087,9 +7125,8 @@
               <w:rPr>
                 <w:sz w:val="20"/>
                 <w:szCs w:val="20"/>
-                <w:lang w:val="en-GB"/>
-              </w:rPr>
-              <w:t>x</w:t>
+              </w:rPr>
+              <w:t>[dataset1license]</w:t>
             </w:r>
           </w:p>
         </w:tc>
@@ -7105,13 +7142,41 @@
         <w:rPr>
           <w:lang w:val="en-GB"/>
         </w:rPr>
-        <w:t>[repoinformation]</w:t>
-      </w:r>
+        <w:t>[</w:t>
+      </w:r>
+      <w:proofErr w:type="gramStart"/>
       <w:r>
         <w:rPr>
           <w:lang w:val="en-GB"/>
         </w:rPr>
-        <w:t>[tools]</w:t>
+        <w:t>repoinformation</w:t>
+      </w:r>
+      <w:proofErr w:type="gramEnd"/>
+      <w:r>
+        <w:rPr>
+          <w:lang w:val="en-GB"/>
+        </w:rPr>
+        <w:t>]</w:t>
+      </w:r>
+      <w:r>
+        <w:rPr>
+          <w:lang w:val="en-GB"/>
+        </w:rPr>
+        <w:t>[</w:t>
+      </w:r>
+      <w:proofErr w:type="gramStart"/>
+      <w:r>
+        <w:rPr>
+          <w:lang w:val="en-GB"/>
+        </w:rPr>
+        <w:t>tools</w:t>
+      </w:r>
+      <w:proofErr w:type="gramEnd"/>
+      <w:r>
+        <w:rPr>
+          <w:lang w:val="en-GB"/>
+        </w:rPr>
+        <w:t>]</w:t>
       </w:r>
     </w:p>
     <w:p>
@@ -7171,9 +7236,9 @@
       </w:tblPr>
       <w:tblGrid>
         <w:gridCol w:w="873"/>
-        <w:gridCol w:w="1762"/>
-        <w:gridCol w:w="1696"/>
-        <w:gridCol w:w="4868"/>
+        <w:gridCol w:w="2440"/>
+        <w:gridCol w:w="1687"/>
+        <w:gridCol w:w="4199"/>
       </w:tblGrid>
       <w:tr>
         <w:trPr>
@@ -7359,15 +7424,7 @@
                 <w:szCs w:val="20"/>
                 <w:lang w:val="en-GB"/>
               </w:rPr>
-              <w:t>P</w:t>
-            </w:r>
-            <w:r>
-              <w:rPr>
-                <w:sz w:val="20"/>
-                <w:szCs w:val="20"/>
-                <w:lang w:val="en-GB"/>
-              </w:rPr>
-              <w:t>1</w:t>
+              <w:t>P1</w:t>
             </w:r>
           </w:p>
         </w:tc>
@@ -7393,7 +7450,25 @@
                 <w:szCs w:val="20"/>
                 <w:lang w:val="en-GB"/>
               </w:rPr>
-              <w:t>[dataset1repo]</w:t>
+              <w:t>[</w:t>
+            </w:r>
+            <w:proofErr w:type="spellStart"/>
+            <w:r>
+              <w:rPr>
+                <w:sz w:val="20"/>
+                <w:szCs w:val="20"/>
+                <w:lang w:val="en-GB"/>
+              </w:rPr>
+              <w:t>datasetRepositoryTable</w:t>
+            </w:r>
+            <w:proofErr w:type="spellEnd"/>
+            <w:r>
+              <w:rPr>
+                <w:sz w:val="20"/>
+                <w:szCs w:val="20"/>
+                <w:lang w:val="en-GB"/>
+              </w:rPr>
+              <w:t>]</w:t>
             </w:r>
           </w:p>
         </w:tc>
@@ -7413,14 +7488,6 @@
                 <w:lang w:val="en-GB"/>
               </w:rPr>
             </w:pPr>
-            <w:r>
-              <w:rPr>
-                <w:sz w:val="20"/>
-                <w:szCs w:val="20"/>
-                <w:lang w:val="en-GB"/>
-              </w:rPr>
-              <w:t>[dataset1period]</w:t>
-            </w:r>
           </w:p>
         </w:tc>
         <w:tc>
@@ -7439,32 +7506,6 @@
                 <w:lang w:val="en-GB"/>
               </w:rPr>
             </w:pPr>
-            <w:r>
-              <w:rPr>
-                <w:sz w:val="20"/>
-                <w:szCs w:val="20"/>
-                <w:lang w:val="en-GB"/>
-              </w:rPr>
-              <w:t>[</w:t>
-            </w:r>
-            <w:proofErr w:type="spellStart"/>
-            <w:r>
-              <w:rPr>
-                <w:sz w:val="20"/>
-                <w:szCs w:val="20"/>
-                <w:lang w:val="en-GB"/>
-              </w:rPr>
-              <w:t>targetaudience</w:t>
-            </w:r>
-            <w:proofErr w:type="spellEnd"/>
-            <w:r>
-              <w:rPr>
-                <w:sz w:val="20"/>
-                <w:szCs w:val="20"/>
-                <w:lang w:val="en-GB"/>
-              </w:rPr>
-              <w:t>]</w:t>
-            </w:r>
           </w:p>
         </w:tc>
       </w:tr>
@@ -7494,7 +7535,7 @@
                 <w:szCs w:val="20"/>
                 <w:lang w:val="en-GB"/>
               </w:rPr>
-              <w:t>x</w:t>
+              <w:t>ID</w:t>
             </w:r>
           </w:p>
         </w:tc>
@@ -7517,7 +7558,7 @@
                 <w:szCs w:val="20"/>
                 <w:lang w:val="en-GB"/>
               </w:rPr>
-              <w:t>x</w:t>
+              <w:t>[dataset1repo]</w:t>
             </w:r>
           </w:p>
         </w:tc>
@@ -7540,7 +7581,7 @@
                 <w:szCs w:val="20"/>
                 <w:lang w:val="en-GB"/>
               </w:rPr>
-              <w:t>x</w:t>
+              <w:t>[dataset1period]</w:t>
             </w:r>
           </w:p>
         </w:tc>
@@ -7563,7 +7604,25 @@
                 <w:szCs w:val="20"/>
                 <w:lang w:val="en-GB"/>
               </w:rPr>
-              <w:t>x</w:t>
+              <w:t>[</w:t>
+            </w:r>
+            <w:proofErr w:type="spellStart"/>
+            <w:r>
+              <w:rPr>
+                <w:sz w:val="20"/>
+                <w:szCs w:val="20"/>
+                <w:lang w:val="en-GB"/>
+              </w:rPr>
+              <w:t>targetaudience</w:t>
+            </w:r>
+            <w:proofErr w:type="spellEnd"/>
+            <w:r>
+              <w:rPr>
+                <w:sz w:val="20"/>
+                <w:szCs w:val="20"/>
+                <w:lang w:val="en-GB"/>
+              </w:rPr>
+              <w:t>]</w:t>
             </w:r>
           </w:p>
         </w:tc>
@@ -7628,10 +7687,10 @@
         <w:tblLook w:val="04A0" w:firstRow="1" w:lastRow="0" w:firstColumn="1" w:lastColumn="0" w:noHBand="0" w:noVBand="1"/>
       </w:tblPr>
       <w:tblGrid>
-        <w:gridCol w:w="2679"/>
-        <w:gridCol w:w="1559"/>
-        <w:gridCol w:w="2410"/>
-        <w:gridCol w:w="2551"/>
+        <w:gridCol w:w="2549"/>
+        <w:gridCol w:w="2062"/>
+        <w:gridCol w:w="2238"/>
+        <w:gridCol w:w="2350"/>
       </w:tblGrid>
       <w:tr>
         <w:trPr>
@@ -7782,7 +7841,41 @@
                 <w:szCs w:val="20"/>
                 <w:lang w:val="en-GB"/>
               </w:rPr>
-              <w:t>[dataset1delete]</w:t>
+              <w:t>[</w:t>
+            </w:r>
+            <w:proofErr w:type="spellStart"/>
+            <w:r>
+              <w:rPr>
+                <w:sz w:val="20"/>
+                <w:szCs w:val="20"/>
+                <w:lang w:val="en-GB"/>
+              </w:rPr>
+              <w:t>datasetD</w:t>
+            </w:r>
+            <w:r>
+              <w:rPr>
+                <w:sz w:val="20"/>
+                <w:szCs w:val="20"/>
+                <w:lang w:val="en-GB"/>
+              </w:rPr>
+              <w:t>elete</w:t>
+            </w:r>
+            <w:r>
+              <w:rPr>
+                <w:sz w:val="20"/>
+                <w:szCs w:val="20"/>
+                <w:lang w:val="en-GB"/>
+              </w:rPr>
+              <w:t>Table</w:t>
+            </w:r>
+            <w:proofErr w:type="spellEnd"/>
+            <w:r>
+              <w:rPr>
+                <w:sz w:val="20"/>
+                <w:szCs w:val="20"/>
+                <w:lang w:val="en-GB"/>
+              </w:rPr>
+              <w:t>]</w:t>
             </w:r>
           </w:p>
         </w:tc>
@@ -7808,7 +7901,41 @@
                 <w:szCs w:val="20"/>
                 <w:lang w:val="en-GB"/>
               </w:rPr>
-              <w:t>[delete1date]</w:t>
+              <w:t>[</w:t>
+            </w:r>
+            <w:proofErr w:type="spellStart"/>
+            <w:r>
+              <w:rPr>
+                <w:sz w:val="20"/>
+                <w:szCs w:val="20"/>
+                <w:lang w:val="en-GB"/>
+              </w:rPr>
+              <w:t>datasetD</w:t>
+            </w:r>
+            <w:r>
+              <w:rPr>
+                <w:sz w:val="20"/>
+                <w:szCs w:val="20"/>
+                <w:lang w:val="en-GB"/>
+              </w:rPr>
+              <w:t>elete</w:t>
+            </w:r>
+            <w:r>
+              <w:rPr>
+                <w:sz w:val="20"/>
+                <w:szCs w:val="20"/>
+                <w:lang w:val="en-GB"/>
+              </w:rPr>
+              <w:t>Table</w:t>
+            </w:r>
+            <w:proofErr w:type="spellEnd"/>
+            <w:r>
+              <w:rPr>
+                <w:sz w:val="20"/>
+                <w:szCs w:val="20"/>
+                <w:lang w:val="en-GB"/>
+              </w:rPr>
+              <w:t>]</w:t>
             </w:r>
           </w:p>
         </w:tc>
@@ -7828,14 +7955,6 @@
                 <w:lang w:val="en-GB"/>
               </w:rPr>
             </w:pPr>
-            <w:r>
-              <w:rPr>
-                <w:sz w:val="20"/>
-                <w:szCs w:val="20"/>
-                <w:lang w:val="en-GB"/>
-              </w:rPr>
-              <w:t>[delete1reason]</w:t>
-            </w:r>
           </w:p>
         </w:tc>
         <w:tc>
@@ -7881,7 +8000,7 @@
                 <w:szCs w:val="20"/>
                 <w:lang w:val="en-GB"/>
               </w:rPr>
-              <w:t>x</w:t>
+              <w:t>[dataset1delete]</w:t>
             </w:r>
           </w:p>
         </w:tc>
@@ -7904,7 +8023,7 @@
                 <w:szCs w:val="20"/>
                 <w:lang w:val="en-GB"/>
               </w:rPr>
-              <w:t>x</w:t>
+              <w:t>[delete1date]</w:t>
             </w:r>
           </w:p>
         </w:tc>
@@ -7927,7 +8046,7 @@
                 <w:szCs w:val="20"/>
                 <w:lang w:val="en-GB"/>
               </w:rPr>
-              <w:t>x</w:t>
+              <w:t>[delete1reason]</w:t>
             </w:r>
           </w:p>
         </w:tc>
@@ -7950,7 +8069,23 @@
                 <w:szCs w:val="20"/>
                 <w:lang w:val="en-GB"/>
               </w:rPr>
-              <w:t>x</w:t>
+              <w:t>[delete1</w:t>
+            </w:r>
+            <w:r>
+              <w:rPr>
+                <w:sz w:val="20"/>
+                <w:szCs w:val="20"/>
+                <w:lang w:val="en-GB"/>
+              </w:rPr>
+              <w:t>person</w:t>
+            </w:r>
+            <w:r>
+              <w:rPr>
+                <w:sz w:val="20"/>
+                <w:szCs w:val="20"/>
+                <w:lang w:val="en-GB"/>
+              </w:rPr>
+              <w:t>]</w:t>
             </w:r>
           </w:p>
         </w:tc>
@@ -8267,6 +8402,8 @@
             <w:tcW w:w="2128" w:type="dxa"/>
             <w:tcBorders>
               <w:top w:val="single" w:sz="12" w:space="0" w:color="006AAB"/>
+              <w:bottom w:val="single" w:sz="12" w:space="0" w:color="E7E6E6" w:themeColor="background2"/>
+              <w:right w:val="single" w:sz="12" w:space="0" w:color="E7E6E6" w:themeColor="background2"/>
             </w:tcBorders>
           </w:tcPr>
           <w:p>
@@ -8286,7 +8423,36 @@
                 <w:szCs w:val="20"/>
                 <w:lang w:val="en-GB"/>
               </w:rPr>
-              <w:t>[cost1title]</w:t>
+              <w:t>[</w:t>
+            </w:r>
+            <w:proofErr w:type="spellStart"/>
+            <w:r>
+              <w:rPr>
+                <w:bCs/>
+                <w:sz w:val="20"/>
+                <w:szCs w:val="20"/>
+                <w:lang w:val="en-GB"/>
+              </w:rPr>
+              <w:t>cost</w:t>
+            </w:r>
+            <w:r>
+              <w:rPr>
+                <w:bCs/>
+                <w:sz w:val="20"/>
+                <w:szCs w:val="20"/>
+                <w:lang w:val="en-GB"/>
+              </w:rPr>
+              <w:t>Table</w:t>
+            </w:r>
+            <w:proofErr w:type="spellEnd"/>
+            <w:r>
+              <w:rPr>
+                <w:bCs/>
+                <w:sz w:val="20"/>
+                <w:szCs w:val="20"/>
+                <w:lang w:val="en-GB"/>
+              </w:rPr>
+              <w:t>]</w:t>
             </w:r>
           </w:p>
         </w:tc>
@@ -8295,6 +8461,9 @@
             <w:tcW w:w="2259" w:type="dxa"/>
             <w:tcBorders>
               <w:top w:val="single" w:sz="12" w:space="0" w:color="006AAB"/>
+              <w:left w:val="single" w:sz="12" w:space="0" w:color="E7E6E6" w:themeColor="background2"/>
+              <w:bottom w:val="single" w:sz="12" w:space="0" w:color="E7E6E6" w:themeColor="background2"/>
+              <w:right w:val="single" w:sz="12" w:space="0" w:color="E7E6E6" w:themeColor="background2"/>
             </w:tcBorders>
           </w:tcPr>
           <w:p>
@@ -8308,11 +8477,41 @@
             </w:pPr>
             <w:r>
               <w:rPr>
-                <w:sz w:val="20"/>
-                <w:szCs w:val="20"/>
-                <w:lang w:val="en-GB"/>
-              </w:rPr>
-              <w:t>[cost1type]</w:t>
+                <w:bCs/>
+                <w:sz w:val="20"/>
+                <w:szCs w:val="20"/>
+                <w:lang w:val="en-GB"/>
+              </w:rPr>
+              <w:t>[</w:t>
+            </w:r>
+            <w:proofErr w:type="spellStart"/>
+            <w:r>
+              <w:rPr>
+                <w:bCs/>
+                <w:sz w:val="20"/>
+                <w:szCs w:val="20"/>
+                <w:lang w:val="en-GB"/>
+              </w:rPr>
+              <w:t>cost</w:t>
+            </w:r>
+            <w:r>
+              <w:rPr>
+                <w:bCs/>
+                <w:sz w:val="20"/>
+                <w:szCs w:val="20"/>
+                <w:lang w:val="en-GB"/>
+              </w:rPr>
+              <w:t>Table</w:t>
+            </w:r>
+            <w:proofErr w:type="spellEnd"/>
+            <w:r>
+              <w:rPr>
+                <w:bCs/>
+                <w:sz w:val="20"/>
+                <w:szCs w:val="20"/>
+                <w:lang w:val="en-GB"/>
+              </w:rPr>
+              <w:t>]</w:t>
             </w:r>
           </w:p>
         </w:tc>
@@ -8321,6 +8520,9 @@
             <w:tcW w:w="1552" w:type="dxa"/>
             <w:tcBorders>
               <w:top w:val="single" w:sz="12" w:space="0" w:color="006AAB"/>
+              <w:left w:val="single" w:sz="12" w:space="0" w:color="E7E6E6" w:themeColor="background2"/>
+              <w:bottom w:val="single" w:sz="12" w:space="0" w:color="E7E6E6" w:themeColor="background2"/>
+              <w:right w:val="single" w:sz="12" w:space="0" w:color="E7E6E6" w:themeColor="background2"/>
             </w:tcBorders>
           </w:tcPr>
           <w:p>
@@ -8332,14 +8534,6 @@
                 <w:lang w:val="en-GB"/>
               </w:rPr>
             </w:pPr>
-            <w:r>
-              <w:rPr>
-                <w:sz w:val="20"/>
-                <w:szCs w:val="20"/>
-                <w:lang w:val="en-GB"/>
-              </w:rPr>
-              <w:t>[cost1desc]</w:t>
-            </w:r>
           </w:p>
         </w:tc>
         <w:tc>
@@ -8347,6 +8541,9 @@
             <w:tcW w:w="1976" w:type="dxa"/>
             <w:tcBorders>
               <w:top w:val="single" w:sz="12" w:space="0" w:color="006AAB"/>
+              <w:left w:val="single" w:sz="12" w:space="0" w:color="E7E6E6" w:themeColor="background2"/>
+              <w:bottom w:val="single" w:sz="12" w:space="0" w:color="E7E6E6" w:themeColor="background2"/>
+              <w:right w:val="single" w:sz="12" w:space="0" w:color="E7E6E6" w:themeColor="background2"/>
             </w:tcBorders>
           </w:tcPr>
           <w:p>
@@ -8358,14 +8555,6 @@
                 <w:lang w:val="en-GB"/>
               </w:rPr>
             </w:pPr>
-            <w:r>
-              <w:rPr>
-                <w:sz w:val="20"/>
-                <w:szCs w:val="20"/>
-                <w:lang w:val="en-GB"/>
-              </w:rPr>
-              <w:t>[cost1currency]</w:t>
-            </w:r>
           </w:p>
         </w:tc>
         <w:tc>
@@ -8373,6 +8562,8 @@
             <w:tcW w:w="1284" w:type="dxa"/>
             <w:tcBorders>
               <w:top w:val="single" w:sz="12" w:space="0" w:color="006AAB"/>
+              <w:left w:val="single" w:sz="12" w:space="0" w:color="E7E6E6" w:themeColor="background2"/>
+              <w:bottom w:val="single" w:sz="12" w:space="0" w:color="E7E6E6" w:themeColor="background2"/>
             </w:tcBorders>
           </w:tcPr>
           <w:p>
@@ -8384,14 +8575,6 @@
                 <w:lang w:val="en-GB"/>
               </w:rPr>
             </w:pPr>
-            <w:r>
-              <w:rPr>
-                <w:sz w:val="20"/>
-                <w:szCs w:val="20"/>
-                <w:lang w:val="en-GB"/>
-              </w:rPr>
-              <w:t>[cost1value]</w:t>
-            </w:r>
           </w:p>
         </w:tc>
       </w:tr>
@@ -8404,7 +8587,9 @@
           <w:tcPr>
             <w:tcW w:w="2128" w:type="dxa"/>
             <w:tcBorders>
-              <w:bottom w:val="single" w:sz="12" w:space="0" w:color="006AAB"/>
+              <w:top w:val="single" w:sz="12" w:space="0" w:color="E7E6E6" w:themeColor="background2"/>
+              <w:bottom w:val="single" w:sz="12" w:space="0" w:color="E7E6E6" w:themeColor="background2"/>
+              <w:right w:val="single" w:sz="12" w:space="0" w:color="E7E6E6" w:themeColor="background2"/>
             </w:tcBorders>
           </w:tcPr>
           <w:p>
@@ -8412,18 +8597,18 @@
               <w:jc w:val="left"/>
               <w:rPr>
                 <w:bCs/>
-                <w:sz w:val="20"/>
-                <w:szCs w:val="20"/>
-                <w:lang w:val="en-GB"/>
-              </w:rPr>
-            </w:pPr>
-            <w:r>
-              <w:rPr>
-                <w:sz w:val="20"/>
-                <w:szCs w:val="20"/>
-                <w:lang w:val="en-GB"/>
-              </w:rPr>
-              <w:t>x</w:t>
+                <w:szCs w:val="20"/>
+                <w:lang w:val="en-GB"/>
+              </w:rPr>
+            </w:pPr>
+            <w:r>
+              <w:rPr>
+                <w:bCs/>
+                <w:sz w:val="20"/>
+                <w:szCs w:val="20"/>
+                <w:lang w:val="en-GB"/>
+              </w:rPr>
+              <w:t>[cost1title]</w:t>
             </w:r>
           </w:p>
         </w:tc>
@@ -8431,25 +8616,27 @@
           <w:tcPr>
             <w:tcW w:w="2259" w:type="dxa"/>
             <w:tcBorders>
-              <w:bottom w:val="single" w:sz="12" w:space="0" w:color="006AAB"/>
+              <w:top w:val="single" w:sz="12" w:space="0" w:color="E7E6E6" w:themeColor="background2"/>
+              <w:left w:val="single" w:sz="12" w:space="0" w:color="E7E6E6" w:themeColor="background2"/>
+              <w:bottom w:val="single" w:sz="12" w:space="0" w:color="E7E6E6" w:themeColor="background2"/>
+              <w:right w:val="single" w:sz="12" w:space="0" w:color="E7E6E6" w:themeColor="background2"/>
             </w:tcBorders>
           </w:tcPr>
           <w:p>
             <w:pPr>
               <w:jc w:val="left"/>
               <w:rPr>
-                <w:sz w:val="20"/>
-                <w:szCs w:val="20"/>
-                <w:lang w:val="en-GB"/>
-              </w:rPr>
-            </w:pPr>
-            <w:r>
-              <w:rPr>
-                <w:sz w:val="20"/>
-                <w:szCs w:val="20"/>
-                <w:lang w:val="en-GB"/>
-              </w:rPr>
-              <w:t>x</w:t>
+                <w:szCs w:val="20"/>
+                <w:lang w:val="en-GB"/>
+              </w:rPr>
+            </w:pPr>
+            <w:r>
+              <w:rPr>
+                <w:sz w:val="20"/>
+                <w:szCs w:val="20"/>
+                <w:lang w:val="en-GB"/>
+              </w:rPr>
+              <w:t>[cost1type]</w:t>
             </w:r>
           </w:p>
         </w:tc>
@@ -8457,25 +8644,27 @@
           <w:tcPr>
             <w:tcW w:w="1552" w:type="dxa"/>
             <w:tcBorders>
-              <w:bottom w:val="single" w:sz="12" w:space="0" w:color="006AAB"/>
+              <w:top w:val="single" w:sz="12" w:space="0" w:color="E7E6E6" w:themeColor="background2"/>
+              <w:left w:val="single" w:sz="12" w:space="0" w:color="E7E6E6" w:themeColor="background2"/>
+              <w:bottom w:val="single" w:sz="12" w:space="0" w:color="E7E6E6" w:themeColor="background2"/>
+              <w:right w:val="single" w:sz="12" w:space="0" w:color="E7E6E6" w:themeColor="background2"/>
             </w:tcBorders>
           </w:tcPr>
           <w:p>
             <w:pPr>
               <w:jc w:val="left"/>
               <w:rPr>
-                <w:sz w:val="20"/>
-                <w:szCs w:val="20"/>
-                <w:lang w:val="en-GB"/>
-              </w:rPr>
-            </w:pPr>
-            <w:r>
-              <w:rPr>
-                <w:sz w:val="20"/>
-                <w:szCs w:val="20"/>
-                <w:lang w:val="en-GB"/>
-              </w:rPr>
-              <w:t>x</w:t>
+                <w:szCs w:val="20"/>
+                <w:lang w:val="en-GB"/>
+              </w:rPr>
+            </w:pPr>
+            <w:r>
+              <w:rPr>
+                <w:sz w:val="20"/>
+                <w:szCs w:val="20"/>
+                <w:lang w:val="en-GB"/>
+              </w:rPr>
+              <w:t>[cost1desc]</w:t>
             </w:r>
           </w:p>
         </w:tc>
@@ -8483,25 +8672,27 @@
           <w:tcPr>
             <w:tcW w:w="1976" w:type="dxa"/>
             <w:tcBorders>
-              <w:bottom w:val="single" w:sz="12" w:space="0" w:color="006AAB"/>
+              <w:top w:val="single" w:sz="12" w:space="0" w:color="E7E6E6" w:themeColor="background2"/>
+              <w:left w:val="single" w:sz="12" w:space="0" w:color="E7E6E6" w:themeColor="background2"/>
+              <w:bottom w:val="single" w:sz="12" w:space="0" w:color="E7E6E6" w:themeColor="background2"/>
+              <w:right w:val="single" w:sz="12" w:space="0" w:color="E7E6E6" w:themeColor="background2"/>
             </w:tcBorders>
           </w:tcPr>
           <w:p>
             <w:pPr>
               <w:jc w:val="center"/>
               <w:rPr>
-                <w:sz w:val="20"/>
-                <w:szCs w:val="20"/>
-                <w:lang w:val="en-GB"/>
-              </w:rPr>
-            </w:pPr>
-            <w:r>
-              <w:rPr>
-                <w:sz w:val="20"/>
-                <w:szCs w:val="20"/>
-                <w:lang w:val="en-GB"/>
-              </w:rPr>
-              <w:t>x</w:t>
+                <w:szCs w:val="20"/>
+                <w:lang w:val="en-GB"/>
+              </w:rPr>
+            </w:pPr>
+            <w:r>
+              <w:rPr>
+                <w:sz w:val="20"/>
+                <w:szCs w:val="20"/>
+                <w:lang w:val="en-GB"/>
+              </w:rPr>
+              <w:t>[cost1currency]</w:t>
             </w:r>
           </w:p>
         </w:tc>
@@ -8509,25 +8700,26 @@
           <w:tcPr>
             <w:tcW w:w="1284" w:type="dxa"/>
             <w:tcBorders>
-              <w:bottom w:val="single" w:sz="12" w:space="0" w:color="006AAB"/>
+              <w:top w:val="single" w:sz="12" w:space="0" w:color="E7E6E6" w:themeColor="background2"/>
+              <w:left w:val="single" w:sz="12" w:space="0" w:color="E7E6E6" w:themeColor="background2"/>
+              <w:bottom w:val="single" w:sz="12" w:space="0" w:color="E7E6E6" w:themeColor="background2"/>
             </w:tcBorders>
           </w:tcPr>
           <w:p>
             <w:pPr>
               <w:jc w:val="right"/>
               <w:rPr>
-                <w:sz w:val="20"/>
-                <w:szCs w:val="20"/>
-                <w:lang w:val="en-GB"/>
-              </w:rPr>
-            </w:pPr>
-            <w:r>
-              <w:rPr>
-                <w:sz w:val="20"/>
-                <w:szCs w:val="20"/>
-                <w:lang w:val="en-GB"/>
-              </w:rPr>
-              <w:t>X</w:t>
+                <w:szCs w:val="20"/>
+                <w:lang w:val="en-GB"/>
+              </w:rPr>
+            </w:pPr>
+            <w:r>
+              <w:rPr>
+                <w:sz w:val="20"/>
+                <w:szCs w:val="20"/>
+                <w:lang w:val="en-GB"/>
+              </w:rPr>
+              <w:t>[cost1value]</w:t>
             </w:r>
           </w:p>
         </w:tc>
@@ -8542,7 +8734,8 @@
             <w:tcW w:w="5939" w:type="dxa"/>
             <w:gridSpan w:val="3"/>
             <w:tcBorders>
-              <w:top w:val="single" w:sz="12" w:space="0" w:color="006AAB"/>
+              <w:top w:val="single" w:sz="12" w:space="0" w:color="E7E6E6" w:themeColor="background2"/>
+              <w:right w:val="single" w:sz="12" w:space="0" w:color="E7E6E6" w:themeColor="background2"/>
             </w:tcBorders>
             <w:shd w:val="clear" w:color="auto" w:fill="auto"/>
           </w:tcPr>
@@ -8571,7 +8764,9 @@
           <w:tcPr>
             <w:tcW w:w="1976" w:type="dxa"/>
             <w:tcBorders>
-              <w:top w:val="single" w:sz="12" w:space="0" w:color="006AAB"/>
+              <w:top w:val="single" w:sz="12" w:space="0" w:color="E7E6E6" w:themeColor="background2"/>
+              <w:left w:val="single" w:sz="12" w:space="0" w:color="E7E6E6" w:themeColor="background2"/>
+              <w:right w:val="single" w:sz="12" w:space="0" w:color="E7E6E6" w:themeColor="background2"/>
             </w:tcBorders>
             <w:shd w:val="clear" w:color="auto" w:fill="auto"/>
           </w:tcPr>
@@ -8620,7 +8815,8 @@
           <w:tcPr>
             <w:tcW w:w="1284" w:type="dxa"/>
             <w:tcBorders>
-              <w:top w:val="single" w:sz="12" w:space="0" w:color="006AAB"/>
+              <w:top w:val="single" w:sz="12" w:space="0" w:color="E7E6E6" w:themeColor="background2"/>
+              <w:left w:val="single" w:sz="12" w:space="0" w:color="E7E6E6" w:themeColor="background2"/>
             </w:tcBorders>
             <w:shd w:val="clear" w:color="auto" w:fill="auto"/>
           </w:tcPr>
@@ -14922,7 +15118,7 @@
 </file>
 
 <file path=customXml/itemProps2.xml><?xml version="1.0" encoding="utf-8"?>
-<ds:datastoreItem xmlns:ds="http://schemas.openxmlformats.org/officeDocument/2006/customXml" ds:itemID="{86F6DA18-D519-46AA-A736-E1FCD8E29FE1}">
+<ds:datastoreItem xmlns:ds="http://schemas.openxmlformats.org/officeDocument/2006/customXml" ds:itemID="{99C1541E-53E3-48E8-AD3F-F5579C909FED}">
   <ds:schemaRefs>
     <ds:schemaRef ds:uri="http://schemas.openxmlformats.org/officeDocument/2006/bibliography"/>
   </ds:schemaRefs>

</xml_diff>

<commit_message>
adding FWF export, (#36)
* adding FWF export,
* refactoring science europe template,
* extract common functionalities,
* export broker to decide export template,
* rename classes to improve readability,
* fix minor issues with code readability,
* Javadoc method comments

refs #77606, #77607, #77608, #79403
</commit_message>
<xml_diff>
--- a/src/main/resources/template/scienceEuropeTemplate.docx
+++ b/src/main/resources/template/scienceEuropeTemplate.docx
@@ -4263,7 +4263,7 @@
     <w:tbl>
       <w:tblPr>
         <w:tblStyle w:val="TabellemithellemGitternetz"/>
-        <w:tblW w:w="9348" w:type="dxa"/>
+        <w:tblW w:w="9191" w:type="dxa"/>
         <w:tblBorders>
           <w:top w:val="single" w:sz="12" w:space="0" w:color="BFBFBF"/>
           <w:left w:val="single" w:sz="12" w:space="0" w:color="BFBFBF"/>
@@ -4275,21 +4275,22 @@
         <w:tblLook w:val="04A0" w:firstRow="1" w:lastRow="0" w:firstColumn="1" w:lastColumn="0" w:noHBand="0" w:noVBand="1"/>
       </w:tblPr>
       <w:tblGrid>
-        <w:gridCol w:w="873"/>
-        <w:gridCol w:w="1733"/>
-        <w:gridCol w:w="1599"/>
-        <w:gridCol w:w="1806"/>
-        <w:gridCol w:w="1464"/>
-        <w:gridCol w:w="1873"/>
+        <w:gridCol w:w="877"/>
+        <w:gridCol w:w="1688"/>
+        <w:gridCol w:w="1558"/>
+        <w:gridCol w:w="1760"/>
+        <w:gridCol w:w="1426"/>
+        <w:gridCol w:w="1882"/>
       </w:tblGrid>
       <w:tr>
         <w:trPr>
           <w:cantSplit/>
+          <w:trHeight w:val="738"/>
           <w:tblHeader/>
         </w:trPr>
         <w:tc>
           <w:tcPr>
-            <w:tcW w:w="873" w:type="dxa"/>
+            <w:tcW w:w="877" w:type="dxa"/>
             <w:tcBorders>
               <w:bottom w:val="single" w:sz="12" w:space="0" w:color="006AAB"/>
             </w:tcBorders>
@@ -4330,7 +4331,7 @@
         </w:tc>
         <w:tc>
           <w:tcPr>
-            <w:tcW w:w="1733" w:type="dxa"/>
+            <w:tcW w:w="1688" w:type="dxa"/>
             <w:tcBorders>
               <w:bottom w:val="single" w:sz="12" w:space="0" w:color="006AAB"/>
             </w:tcBorders>
@@ -4361,7 +4362,7 @@
         </w:tc>
         <w:tc>
           <w:tcPr>
-            <w:tcW w:w="1599" w:type="dxa"/>
+            <w:tcW w:w="1558" w:type="dxa"/>
             <w:tcBorders>
               <w:bottom w:val="single" w:sz="12" w:space="0" w:color="006AAB"/>
             </w:tcBorders>
@@ -4392,7 +4393,7 @@
         </w:tc>
         <w:tc>
           <w:tcPr>
-            <w:tcW w:w="1806" w:type="dxa"/>
+            <w:tcW w:w="1760" w:type="dxa"/>
             <w:tcBorders>
               <w:bottom w:val="single" w:sz="12" w:space="0" w:color="006AAB"/>
             </w:tcBorders>
@@ -4423,7 +4424,7 @@
         </w:tc>
         <w:tc>
           <w:tcPr>
-            <w:tcW w:w="1464" w:type="dxa"/>
+            <w:tcW w:w="1426" w:type="dxa"/>
             <w:tcBorders>
               <w:bottom w:val="single" w:sz="12" w:space="0" w:color="006AAB"/>
             </w:tcBorders>
@@ -4454,7 +4455,7 @@
         </w:tc>
         <w:tc>
           <w:tcPr>
-            <w:tcW w:w="1873" w:type="dxa"/>
+            <w:tcW w:w="1882" w:type="dxa"/>
             <w:tcBorders>
               <w:bottom w:val="single" w:sz="12" w:space="0" w:color="006AAB"/>
             </w:tcBorders>
@@ -4487,11 +4488,12 @@
       <w:tr>
         <w:trPr>
           <w:cantSplit/>
+          <w:trHeight w:val="492"/>
           <w:tblHeader/>
         </w:trPr>
         <w:tc>
           <w:tcPr>
-            <w:tcW w:w="873" w:type="dxa"/>
+            <w:tcW w:w="877" w:type="dxa"/>
             <w:tcBorders>
               <w:top w:val="single" w:sz="12" w:space="0" w:color="006AAB"/>
             </w:tcBorders>
@@ -4519,7 +4521,7 @@
         </w:tc>
         <w:tc>
           <w:tcPr>
-            <w:tcW w:w="1733" w:type="dxa"/>
+            <w:tcW w:w="1688" w:type="dxa"/>
             <w:tcBorders>
               <w:top w:val="single" w:sz="12" w:space="0" w:color="006AAB"/>
             </w:tcBorders>
@@ -4537,13 +4539,36 @@
                 <w:sz w:val="20"/>
                 <w:szCs w:val="20"/>
               </w:rPr>
-              <w:t>[dataset1name]</w:t>
-            </w:r>
-          </w:p>
-        </w:tc>
-        <w:tc>
-          <w:tcPr>
-            <w:tcW w:w="1599" w:type="dxa"/>
+              <w:t>[</w:t>
+            </w:r>
+            <w:proofErr w:type="spellStart"/>
+            <w:r>
+              <w:rPr>
+                <w:sz w:val="20"/>
+                <w:szCs w:val="20"/>
+              </w:rPr>
+              <w:t>dataset</w:t>
+            </w:r>
+            <w:r>
+              <w:rPr>
+                <w:sz w:val="20"/>
+                <w:szCs w:val="20"/>
+              </w:rPr>
+              <w:t>Table</w:t>
+            </w:r>
+            <w:proofErr w:type="spellEnd"/>
+            <w:r>
+              <w:rPr>
+                <w:sz w:val="20"/>
+                <w:szCs w:val="20"/>
+              </w:rPr>
+              <w:t>]</w:t>
+            </w:r>
+          </w:p>
+        </w:tc>
+        <w:tc>
+          <w:tcPr>
+            <w:tcW w:w="1558" w:type="dxa"/>
             <w:tcBorders>
               <w:top w:val="single" w:sz="12" w:space="0" w:color="006AAB"/>
             </w:tcBorders>
@@ -4560,14 +4585,15 @@
               <w:rPr>
                 <w:sz w:val="20"/>
                 <w:szCs w:val="20"/>
-              </w:rPr>
-              <w:t>[dataset1type]</w:t>
-            </w:r>
-          </w:p>
-        </w:tc>
-        <w:tc>
-          <w:tcPr>
-            <w:tcW w:w="1806" w:type="dxa"/>
+                <w:lang w:val="en-GB"/>
+              </w:rPr>
+              <w:t>…</w:t>
+            </w:r>
+          </w:p>
+        </w:tc>
+        <w:tc>
+          <w:tcPr>
+            <w:tcW w:w="1760" w:type="dxa"/>
             <w:tcBorders>
               <w:top w:val="single" w:sz="12" w:space="0" w:color="006AAB"/>
             </w:tcBorders>
@@ -4584,14 +4610,15 @@
               <w:rPr>
                 <w:sz w:val="20"/>
                 <w:szCs w:val="20"/>
-              </w:rPr>
-              <w:t>[dataset1format]</w:t>
-            </w:r>
-          </w:p>
-        </w:tc>
-        <w:tc>
-          <w:tcPr>
-            <w:tcW w:w="1464" w:type="dxa"/>
+                <w:lang w:val="en-GB"/>
+              </w:rPr>
+              <w:t>…</w:t>
+            </w:r>
+          </w:p>
+        </w:tc>
+        <w:tc>
+          <w:tcPr>
+            <w:tcW w:w="1426" w:type="dxa"/>
             <w:tcBorders>
               <w:top w:val="single" w:sz="12" w:space="0" w:color="006AAB"/>
             </w:tcBorders>
@@ -4608,14 +4635,15 @@
               <w:rPr>
                 <w:sz w:val="20"/>
                 <w:szCs w:val="20"/>
-              </w:rPr>
-              <w:t>[dataset1vol]</w:t>
-            </w:r>
-          </w:p>
-        </w:tc>
-        <w:tc>
-          <w:tcPr>
-            <w:tcW w:w="1873" w:type="dxa"/>
+                <w:lang w:val="en-GB"/>
+              </w:rPr>
+              <w:t>…</w:t>
+            </w:r>
+          </w:p>
+        </w:tc>
+        <w:tc>
+          <w:tcPr>
+            <w:tcW w:w="1882" w:type="dxa"/>
             <w:tcBorders>
               <w:top w:val="single" w:sz="12" w:space="0" w:color="006AAB"/>
             </w:tcBorders>
@@ -4634,7 +4662,7 @@
                 <w:szCs w:val="20"/>
                 <w:lang w:val="en-GB"/>
               </w:rPr>
-              <w:t>[dataset1sensitive]</w:t>
+              <w:t>…</w:t>
             </w:r>
           </w:p>
         </w:tc>
@@ -4642,11 +4670,12 @@
       <w:tr>
         <w:trPr>
           <w:cantSplit/>
+          <w:trHeight w:val="492"/>
           <w:tblHeader/>
         </w:trPr>
         <w:tc>
           <w:tcPr>
-            <w:tcW w:w="873" w:type="dxa"/>
+            <w:tcW w:w="877" w:type="dxa"/>
           </w:tcPr>
           <w:p>
             <w:pPr>
@@ -4660,125 +4689,122 @@
             </w:pPr>
             <w:r>
               <w:rPr>
-                <w:bCs/>
-                <w:sz w:val="20"/>
-                <w:szCs w:val="20"/>
-                <w:lang w:val="en-GB"/>
-              </w:rPr>
-              <w:t>x</w:t>
-            </w:r>
-          </w:p>
-        </w:tc>
-        <w:tc>
-          <w:tcPr>
-            <w:tcW w:w="1733" w:type="dxa"/>
-          </w:tcPr>
-          <w:p>
-            <w:pPr>
-              <w:rPr>
-                <w:sz w:val="20"/>
-                <w:szCs w:val="20"/>
-                <w:lang w:val="en-GB"/>
-              </w:rPr>
-            </w:pPr>
-            <w:r>
-              <w:rPr>
-                <w:sz w:val="20"/>
-                <w:szCs w:val="20"/>
-                <w:lang w:val="en-GB"/>
-              </w:rPr>
-              <w:t>x</w:t>
-            </w:r>
-          </w:p>
-        </w:tc>
-        <w:tc>
-          <w:tcPr>
-            <w:tcW w:w="1599" w:type="dxa"/>
-          </w:tcPr>
-          <w:p>
-            <w:pPr>
-              <w:rPr>
-                <w:sz w:val="20"/>
-                <w:szCs w:val="20"/>
-                <w:lang w:val="en-GB"/>
-              </w:rPr>
-            </w:pPr>
-            <w:r>
-              <w:rPr>
-                <w:sz w:val="20"/>
-                <w:szCs w:val="20"/>
-                <w:lang w:val="en-GB"/>
-              </w:rPr>
-              <w:t>x</w:t>
-            </w:r>
-          </w:p>
-        </w:tc>
-        <w:tc>
-          <w:tcPr>
-            <w:tcW w:w="1806" w:type="dxa"/>
-          </w:tcPr>
-          <w:p>
-            <w:pPr>
-              <w:rPr>
-                <w:sz w:val="20"/>
-                <w:szCs w:val="20"/>
-                <w:lang w:val="en-GB"/>
-              </w:rPr>
-            </w:pPr>
-            <w:r>
-              <w:rPr>
-                <w:sz w:val="20"/>
-                <w:szCs w:val="20"/>
-                <w:lang w:val="en-GB"/>
-              </w:rPr>
-              <w:t>x</w:t>
-            </w:r>
-          </w:p>
-        </w:tc>
-        <w:tc>
-          <w:tcPr>
-            <w:tcW w:w="1464" w:type="dxa"/>
-          </w:tcPr>
-          <w:p>
-            <w:pPr>
-              <w:rPr>
-                <w:sz w:val="20"/>
-                <w:szCs w:val="20"/>
-                <w:lang w:val="en-GB"/>
-              </w:rPr>
-            </w:pPr>
-            <w:r>
-              <w:rPr>
-                <w:sz w:val="20"/>
-                <w:szCs w:val="20"/>
-                <w:lang w:val="en-GB"/>
-              </w:rPr>
-              <w:t>x</w:t>
-            </w:r>
-          </w:p>
-        </w:tc>
-        <w:tc>
-          <w:tcPr>
-            <w:tcW w:w="1873" w:type="dxa"/>
-          </w:tcPr>
-          <w:p>
-            <w:pPr>
-              <w:rPr>
-                <w:sz w:val="20"/>
-                <w:szCs w:val="20"/>
-                <w:lang w:val="en-GB"/>
-              </w:rPr>
-            </w:pPr>
-            <w:r>
-              <w:rPr>
-                <w:sz w:val="20"/>
-                <w:szCs w:val="20"/>
-                <w:lang w:val="en-GB"/>
-              </w:rPr>
-              <w:t>x</w:t>
-            </w:r>
-          </w:p>
-        </w:tc>
+                <w:sz w:val="20"/>
+                <w:szCs w:val="20"/>
+                <w:lang w:val="en-GB"/>
+              </w:rPr>
+              <w:t>ID</w:t>
+            </w:r>
+          </w:p>
+        </w:tc>
+        <w:tc>
+          <w:tcPr>
+            <w:tcW w:w="1688" w:type="dxa"/>
+          </w:tcPr>
+          <w:p>
+            <w:pPr>
+              <w:rPr>
+                <w:sz w:val="20"/>
+                <w:szCs w:val="20"/>
+                <w:lang w:val="en-GB"/>
+              </w:rPr>
+            </w:pPr>
+            <w:r>
+              <w:rPr>
+                <w:sz w:val="20"/>
+                <w:szCs w:val="20"/>
+              </w:rPr>
+              <w:t>[dataset1name]</w:t>
+            </w:r>
+          </w:p>
+        </w:tc>
+        <w:tc>
+          <w:tcPr>
+            <w:tcW w:w="1558" w:type="dxa"/>
+          </w:tcPr>
+          <w:p>
+            <w:pPr>
+              <w:rPr>
+                <w:sz w:val="20"/>
+                <w:szCs w:val="20"/>
+                <w:lang w:val="en-GB"/>
+              </w:rPr>
+            </w:pPr>
+            <w:r>
+              <w:rPr>
+                <w:sz w:val="20"/>
+                <w:szCs w:val="20"/>
+              </w:rPr>
+              <w:t>[dataset1type]</w:t>
+            </w:r>
+          </w:p>
+        </w:tc>
+        <w:tc>
+          <w:tcPr>
+            <w:tcW w:w="1760" w:type="dxa"/>
+          </w:tcPr>
+          <w:p>
+            <w:pPr>
+              <w:rPr>
+                <w:sz w:val="20"/>
+                <w:szCs w:val="20"/>
+                <w:lang w:val="en-GB"/>
+              </w:rPr>
+            </w:pPr>
+            <w:r>
+              <w:rPr>
+                <w:sz w:val="20"/>
+                <w:szCs w:val="20"/>
+              </w:rPr>
+              <w:t>[dataset1format]</w:t>
+            </w:r>
+          </w:p>
+        </w:tc>
+        <w:tc>
+          <w:tcPr>
+            <w:tcW w:w="1426" w:type="dxa"/>
+          </w:tcPr>
+          <w:p>
+            <w:pPr>
+              <w:rPr>
+                <w:sz w:val="20"/>
+                <w:szCs w:val="20"/>
+                <w:lang w:val="en-GB"/>
+              </w:rPr>
+            </w:pPr>
+            <w:r>
+              <w:rPr>
+                <w:sz w:val="20"/>
+                <w:szCs w:val="20"/>
+              </w:rPr>
+              <w:t>[dataset1vol]</w:t>
+            </w:r>
+          </w:p>
+        </w:tc>
+        <w:tc>
+          <w:tcPr>
+            <w:tcW w:w="1882" w:type="dxa"/>
+          </w:tcPr>
+          <w:p>
+            <w:pPr>
+              <w:rPr>
+                <w:sz w:val="20"/>
+                <w:szCs w:val="20"/>
+                <w:lang w:val="en-GB"/>
+              </w:rPr>
+            </w:pPr>
+            <w:r>
+              <w:rPr>
+                <w:sz w:val="20"/>
+                <w:szCs w:val="20"/>
+                <w:lang w:val="en-GB"/>
+              </w:rPr>
+              <w:t>[dataset1sensitive]</w:t>
+            </w:r>
+          </w:p>
+        </w:tc>
+        <w:bookmarkStart w:id="11" w:name="_GoBack"/>
+        <w:bookmarkEnd w:id="11"/>
       </w:tr>
     </w:tbl>
     <w:bookmarkEnd w:id="9"/>
@@ -4818,11 +4844,11 @@
       </w:tblPr>
       <w:tblGrid>
         <w:gridCol w:w="873"/>
-        <w:gridCol w:w="2816"/>
-        <w:gridCol w:w="1232"/>
-        <w:gridCol w:w="1111"/>
-        <w:gridCol w:w="1645"/>
-        <w:gridCol w:w="1522"/>
+        <w:gridCol w:w="2884"/>
+        <w:gridCol w:w="1213"/>
+        <w:gridCol w:w="1101"/>
+        <w:gridCol w:w="1621"/>
+        <w:gridCol w:w="1507"/>
       </w:tblGrid>
       <w:tr>
         <w:trPr>
@@ -4831,7 +4857,7 @@
         </w:trPr>
         <w:tc>
           <w:tcPr>
-            <w:tcW w:w="567" w:type="dxa"/>
+            <w:tcW w:w="873" w:type="dxa"/>
             <w:tcBorders>
               <w:bottom w:val="single" w:sz="12" w:space="0" w:color="006AAB"/>
             </w:tcBorders>
@@ -4871,7 +4897,7 @@
         </w:tc>
         <w:tc>
           <w:tcPr>
-            <w:tcW w:w="2962" w:type="dxa"/>
+            <w:tcW w:w="2884" w:type="dxa"/>
             <w:tcBorders>
               <w:bottom w:val="single" w:sz="12" w:space="0" w:color="006AAB"/>
             </w:tcBorders>
@@ -4902,7 +4928,7 @@
         </w:tc>
         <w:tc>
           <w:tcPr>
-            <w:tcW w:w="1276" w:type="dxa"/>
+            <w:tcW w:w="1213" w:type="dxa"/>
             <w:tcBorders>
               <w:bottom w:val="single" w:sz="12" w:space="0" w:color="006AAB"/>
             </w:tcBorders>
@@ -4933,7 +4959,7 @@
         </w:tc>
         <w:tc>
           <w:tcPr>
-            <w:tcW w:w="1134" w:type="dxa"/>
+            <w:tcW w:w="1101" w:type="dxa"/>
             <w:tcBorders>
               <w:bottom w:val="single" w:sz="12" w:space="0" w:color="006AAB"/>
             </w:tcBorders>
@@ -4964,7 +4990,7 @@
         </w:tc>
         <w:tc>
           <w:tcPr>
-            <w:tcW w:w="1701" w:type="dxa"/>
+            <w:tcW w:w="1621" w:type="dxa"/>
             <w:tcBorders>
               <w:bottom w:val="single" w:sz="12" w:space="0" w:color="006AAB"/>
             </w:tcBorders>
@@ -4995,7 +5021,7 @@
         </w:tc>
         <w:tc>
           <w:tcPr>
-            <w:tcW w:w="1559" w:type="dxa"/>
+            <w:tcW w:w="1507" w:type="dxa"/>
             <w:tcBorders>
               <w:bottom w:val="single" w:sz="12" w:space="0" w:color="006AAB"/>
             </w:tcBorders>
@@ -5032,13 +5058,17 @@
         </w:trPr>
         <w:tc>
           <w:tcPr>
-            <w:tcW w:w="567" w:type="dxa"/>
+            <w:tcW w:w="873" w:type="dxa"/>
             <w:tcBorders>
               <w:top w:val="single" w:sz="12" w:space="0" w:color="006AAB"/>
             </w:tcBorders>
           </w:tcPr>
           <w:p>
             <w:pPr>
+              <w:tabs>
+                <w:tab w:val="left" w:pos="184"/>
+                <w:tab w:val="center" w:pos="328"/>
+              </w:tabs>
               <w:jc w:val="center"/>
               <w:rPr>
                 <w:b/>
@@ -5068,7 +5098,7 @@
         </w:tc>
         <w:tc>
           <w:tcPr>
-            <w:tcW w:w="2962" w:type="dxa"/>
+            <w:tcW w:w="2884" w:type="dxa"/>
             <w:tcBorders>
               <w:top w:val="single" w:sz="12" w:space="0" w:color="006AAB"/>
             </w:tcBorders>
@@ -5087,13 +5117,31 @@
                 <w:szCs w:val="20"/>
                 <w:lang w:val="en-GB"/>
               </w:rPr>
-              <w:t>…</w:t>
-            </w:r>
-          </w:p>
-        </w:tc>
-        <w:tc>
-          <w:tcPr>
-            <w:tcW w:w="1276" w:type="dxa"/>
+              <w:t>[</w:t>
+            </w:r>
+            <w:proofErr w:type="spellStart"/>
+            <w:r>
+              <w:rPr>
+                <w:sz w:val="20"/>
+                <w:szCs w:val="20"/>
+                <w:lang w:val="en-GB"/>
+              </w:rPr>
+              <w:t>reusedDatasetTable</w:t>
+            </w:r>
+            <w:proofErr w:type="spellEnd"/>
+            <w:r>
+              <w:rPr>
+                <w:sz w:val="20"/>
+                <w:szCs w:val="20"/>
+                <w:lang w:val="en-GB"/>
+              </w:rPr>
+              <w:t>]</w:t>
+            </w:r>
+          </w:p>
+        </w:tc>
+        <w:tc>
+          <w:tcPr>
+            <w:tcW w:w="1213" w:type="dxa"/>
             <w:tcBorders>
               <w:top w:val="single" w:sz="12" w:space="0" w:color="006AAB"/>
             </w:tcBorders>
@@ -5118,7 +5166,7 @@
         </w:tc>
         <w:tc>
           <w:tcPr>
-            <w:tcW w:w="1134" w:type="dxa"/>
+            <w:tcW w:w="1101" w:type="dxa"/>
             <w:tcBorders>
               <w:top w:val="single" w:sz="12" w:space="0" w:color="006AAB"/>
             </w:tcBorders>
@@ -5143,7 +5191,7 @@
         </w:tc>
         <w:tc>
           <w:tcPr>
-            <w:tcW w:w="1701" w:type="dxa"/>
+            <w:tcW w:w="1621" w:type="dxa"/>
             <w:tcBorders>
               <w:top w:val="single" w:sz="12" w:space="0" w:color="006AAB"/>
             </w:tcBorders>
@@ -5168,7 +5216,7 @@
         </w:tc>
         <w:tc>
           <w:tcPr>
-            <w:tcW w:w="1559" w:type="dxa"/>
+            <w:tcW w:w="1507" w:type="dxa"/>
             <w:tcBorders>
               <w:top w:val="single" w:sz="12" w:space="0" w:color="006AAB"/>
             </w:tcBorders>
@@ -5199,7 +5247,7 @@
         </w:trPr>
         <w:tc>
           <w:tcPr>
-            <w:tcW w:w="567" w:type="dxa"/>
+            <w:tcW w:w="873" w:type="dxa"/>
           </w:tcPr>
           <w:p>
             <w:pPr>
@@ -5218,195 +5266,136 @@
                 <w:szCs w:val="20"/>
                 <w:lang w:val="en-GB"/>
               </w:rPr>
-              <w:t>R</w:t>
-            </w:r>
-            <w:r>
-              <w:rPr>
-                <w:sz w:val="20"/>
-                <w:szCs w:val="20"/>
-                <w:lang w:val="en-GB"/>
-              </w:rPr>
-              <w:t>2</w:t>
-            </w:r>
-          </w:p>
-        </w:tc>
-        <w:tc>
-          <w:tcPr>
-            <w:tcW w:w="2962" w:type="dxa"/>
-          </w:tcPr>
-          <w:p>
-            <w:pPr>
-              <w:rPr>
-                <w:sz w:val="20"/>
-                <w:szCs w:val="20"/>
-                <w:lang w:val="en-GB"/>
-              </w:rPr>
-            </w:pPr>
-          </w:p>
-        </w:tc>
-        <w:tc>
-          <w:tcPr>
-            <w:tcW w:w="1276" w:type="dxa"/>
-          </w:tcPr>
-          <w:p>
-            <w:pPr>
-              <w:rPr>
-                <w:sz w:val="20"/>
-                <w:szCs w:val="20"/>
-                <w:lang w:val="en-GB"/>
-              </w:rPr>
-            </w:pPr>
-          </w:p>
-        </w:tc>
-        <w:tc>
-          <w:tcPr>
-            <w:tcW w:w="1134" w:type="dxa"/>
-          </w:tcPr>
-          <w:p>
-            <w:pPr>
-              <w:rPr>
-                <w:sz w:val="20"/>
-                <w:szCs w:val="20"/>
-                <w:lang w:val="en-GB"/>
-              </w:rPr>
-            </w:pPr>
-          </w:p>
-        </w:tc>
-        <w:tc>
-          <w:tcPr>
-            <w:tcW w:w="1701" w:type="dxa"/>
-          </w:tcPr>
-          <w:p>
-            <w:pPr>
-              <w:rPr>
-                <w:sz w:val="20"/>
-                <w:szCs w:val="20"/>
-                <w:lang w:val="en-GB"/>
-              </w:rPr>
-            </w:pPr>
-          </w:p>
-        </w:tc>
-        <w:tc>
-          <w:tcPr>
-            <w:tcW w:w="1559" w:type="dxa"/>
-          </w:tcPr>
-          <w:p>
-            <w:pPr>
-              <w:rPr>
-                <w:sz w:val="20"/>
-                <w:szCs w:val="20"/>
-                <w:lang w:val="en-GB"/>
-              </w:rPr>
-            </w:pPr>
-          </w:p>
-        </w:tc>
-      </w:tr>
-      <w:tr>
-        <w:trPr>
-          <w:cantSplit/>
-          <w:tblHeader/>
-        </w:trPr>
-        <w:tc>
-          <w:tcPr>
-            <w:tcW w:w="567" w:type="dxa"/>
-          </w:tcPr>
-          <w:p>
-            <w:pPr>
-              <w:jc w:val="center"/>
-              <w:rPr>
-                <w:b/>
-                <w:bCs/>
-                <w:sz w:val="20"/>
-                <w:szCs w:val="20"/>
-                <w:lang w:val="en-GB"/>
-              </w:rPr>
-            </w:pPr>
-            <w:r>
-              <w:rPr>
-                <w:sz w:val="20"/>
-                <w:szCs w:val="20"/>
-                <w:lang w:val="en-GB"/>
-              </w:rPr>
-              <w:t>R</w:t>
-            </w:r>
-            <w:r>
-              <w:rPr>
-                <w:sz w:val="20"/>
-                <w:szCs w:val="20"/>
-                <w:lang w:val="en-GB"/>
-              </w:rPr>
-              <w:t>3</w:t>
-            </w:r>
-          </w:p>
-        </w:tc>
-        <w:tc>
-          <w:tcPr>
-            <w:tcW w:w="2962" w:type="dxa"/>
-          </w:tcPr>
-          <w:p>
-            <w:pPr>
-              <w:rPr>
-                <w:sz w:val="20"/>
-                <w:szCs w:val="20"/>
-                <w:lang w:val="en-GB"/>
-              </w:rPr>
-            </w:pPr>
-          </w:p>
-        </w:tc>
-        <w:tc>
-          <w:tcPr>
-            <w:tcW w:w="1276" w:type="dxa"/>
-          </w:tcPr>
-          <w:p>
-            <w:pPr>
-              <w:rPr>
-                <w:sz w:val="20"/>
-                <w:szCs w:val="20"/>
-                <w:lang w:val="en-GB"/>
-              </w:rPr>
-            </w:pPr>
-          </w:p>
-        </w:tc>
-        <w:tc>
-          <w:tcPr>
-            <w:tcW w:w="1134" w:type="dxa"/>
-          </w:tcPr>
-          <w:p>
-            <w:pPr>
-              <w:rPr>
-                <w:sz w:val="20"/>
-                <w:szCs w:val="20"/>
-                <w:lang w:val="en-GB"/>
-              </w:rPr>
-            </w:pPr>
-          </w:p>
-        </w:tc>
-        <w:tc>
-          <w:tcPr>
-            <w:tcW w:w="1701" w:type="dxa"/>
-          </w:tcPr>
-          <w:p>
-            <w:pPr>
-              <w:rPr>
-                <w:sz w:val="20"/>
-                <w:szCs w:val="20"/>
-                <w:lang w:val="en-GB"/>
-              </w:rPr>
-            </w:pPr>
-          </w:p>
-        </w:tc>
-        <w:tc>
-          <w:tcPr>
-            <w:tcW w:w="1559" w:type="dxa"/>
-          </w:tcPr>
-          <w:p>
-            <w:pPr>
-              <w:rPr>
-                <w:sz w:val="20"/>
-                <w:szCs w:val="20"/>
-                <w:lang w:val="en-GB"/>
-              </w:rPr>
-            </w:pPr>
+              <w:t>ID</w:t>
+            </w:r>
+          </w:p>
+        </w:tc>
+        <w:tc>
+          <w:tcPr>
+            <w:tcW w:w="2884" w:type="dxa"/>
+          </w:tcPr>
+          <w:p>
+            <w:pPr>
+              <w:rPr>
+                <w:sz w:val="20"/>
+                <w:szCs w:val="20"/>
+                <w:lang w:val="en-GB"/>
+              </w:rPr>
+            </w:pPr>
+            <w:r>
+              <w:rPr>
+                <w:sz w:val="20"/>
+                <w:szCs w:val="20"/>
+                <w:lang w:val="en-GB"/>
+              </w:rPr>
+              <w:t>[</w:t>
+            </w:r>
+            <w:proofErr w:type="spellStart"/>
+            <w:r>
+              <w:rPr>
+                <w:sz w:val="20"/>
+                <w:szCs w:val="20"/>
+                <w:lang w:val="en-GB"/>
+              </w:rPr>
+              <w:t>reusedDatasetTable</w:t>
+            </w:r>
+            <w:proofErr w:type="spellEnd"/>
+            <w:r>
+              <w:rPr>
+                <w:sz w:val="20"/>
+                <w:szCs w:val="20"/>
+                <w:lang w:val="en-GB"/>
+              </w:rPr>
+              <w:t>]</w:t>
+            </w:r>
+          </w:p>
+        </w:tc>
+        <w:tc>
+          <w:tcPr>
+            <w:tcW w:w="1213" w:type="dxa"/>
+          </w:tcPr>
+          <w:p>
+            <w:pPr>
+              <w:rPr>
+                <w:sz w:val="20"/>
+                <w:szCs w:val="20"/>
+                <w:lang w:val="en-GB"/>
+              </w:rPr>
+            </w:pPr>
+            <w:r>
+              <w:rPr>
+                <w:sz w:val="20"/>
+                <w:szCs w:val="20"/>
+                <w:lang w:val="en-GB"/>
+              </w:rPr>
+              <w:t>…</w:t>
+            </w:r>
+          </w:p>
+        </w:tc>
+        <w:tc>
+          <w:tcPr>
+            <w:tcW w:w="1101" w:type="dxa"/>
+          </w:tcPr>
+          <w:p>
+            <w:pPr>
+              <w:rPr>
+                <w:sz w:val="20"/>
+                <w:szCs w:val="20"/>
+                <w:lang w:val="en-GB"/>
+              </w:rPr>
+            </w:pPr>
+            <w:r>
+              <w:rPr>
+                <w:sz w:val="20"/>
+                <w:szCs w:val="20"/>
+                <w:lang w:val="en-GB"/>
+              </w:rPr>
+              <w:t>…</w:t>
+            </w:r>
+          </w:p>
+        </w:tc>
+        <w:tc>
+          <w:tcPr>
+            <w:tcW w:w="1621" w:type="dxa"/>
+          </w:tcPr>
+          <w:p>
+            <w:pPr>
+              <w:rPr>
+                <w:sz w:val="20"/>
+                <w:szCs w:val="20"/>
+                <w:lang w:val="en-GB"/>
+              </w:rPr>
+            </w:pPr>
+            <w:r>
+              <w:rPr>
+                <w:sz w:val="20"/>
+                <w:szCs w:val="20"/>
+                <w:lang w:val="en-GB"/>
+              </w:rPr>
+              <w:t>…</w:t>
+            </w:r>
+          </w:p>
+        </w:tc>
+        <w:tc>
+          <w:tcPr>
+            <w:tcW w:w="1507" w:type="dxa"/>
+          </w:tcPr>
+          <w:p>
+            <w:pPr>
+              <w:rPr>
+                <w:sz w:val="20"/>
+                <w:szCs w:val="20"/>
+                <w:lang w:val="en-GB"/>
+              </w:rPr>
+            </w:pPr>
+            <w:r>
+              <w:rPr>
+                <w:sz w:val="20"/>
+                <w:szCs w:val="20"/>
+                <w:lang w:val="en-GB"/>
+              </w:rPr>
+              <w:t>yes/no</w:t>
+            </w:r>
           </w:p>
         </w:tc>
       </w:tr>
@@ -5415,7 +5404,7 @@
       <w:pPr>
         <w:pStyle w:val="berschrift3"/>
       </w:pPr>
-      <w:bookmarkStart w:id="11" w:name="_Toc66691665"/>
+      <w:bookmarkStart w:id="12" w:name="_Toc66691665"/>
       <w:r>
         <w:t>1</w:t>
       </w:r>
@@ -5427,129 +5416,113 @@
       </w:r>
       <w:r>
         <w:t>Data generation and reuse</w:t>
-      </w:r>
-      <w:bookmarkEnd w:id="11"/>
-    </w:p>
-    <w:p>
-      <w:pPr>
-        <w:pStyle w:val="berschrift4"/>
-      </w:pPr>
-      <w:r>
-        <w:t>Data</w:t>
-      </w:r>
-      <w:r>
-        <w:t xml:space="preserve"> </w:t>
-      </w:r>
-      <w:r>
-        <w:t>generation</w:t>
-      </w:r>
-    </w:p>
-    <w:p>
-      <w:pPr>
-        <w:rPr>
-          <w:lang w:val="en-GB"/>
-        </w:rPr>
-      </w:pPr>
-      <w:r>
-        <w:rPr>
-          <w:lang w:val="en-GB"/>
-        </w:rPr>
-        <w:t>[</w:t>
-      </w:r>
-      <w:proofErr w:type="spellStart"/>
-      <w:r>
-        <w:rPr>
-          <w:lang w:val="en-GB"/>
-        </w:rPr>
-        <w:t>datageneration</w:t>
-      </w:r>
-      <w:proofErr w:type="spellEnd"/>
-      <w:r>
-        <w:rPr>
-          <w:lang w:val="en-GB"/>
-        </w:rPr>
-        <w:t>]</w:t>
-      </w:r>
-    </w:p>
-    <w:p>
-      <w:pPr>
-        <w:pStyle w:val="berschrift4"/>
-      </w:pPr>
-      <w:r>
-        <w:t>Data reuse</w:t>
-      </w:r>
-    </w:p>
-    <w:p>
-      <w:pPr>
-        <w:rPr>
-          <w:lang w:val="en-GB"/>
-        </w:rPr>
-      </w:pPr>
-      <w:r>
-        <w:rPr>
-          <w:lang w:val="en-GB"/>
-        </w:rPr>
-        <w:t>No information yet for data reuse</w:t>
-      </w:r>
-      <w:r>
-        <w:rPr>
-          <w:lang w:val="en-GB"/>
-        </w:rPr>
-        <w:t>.</w:t>
-      </w:r>
-    </w:p>
-    <w:p>
-      <w:pPr>
-        <w:rPr>
-          <w:lang w:val="en-GB" w:eastAsia="x-none"/>
-        </w:rPr>
-      </w:pPr>
-    </w:p>
-    <w:p>
-      <w:pPr>
-        <w:pStyle w:val="berschrift1"/>
-      </w:pPr>
-      <w:bookmarkStart w:id="12" w:name="_Toc66691666"/>
-      <w:r>
-        <w:t>Documentation and data quality</w:t>
       </w:r>
       <w:bookmarkEnd w:id="12"/>
     </w:p>
     <w:p>
       <w:pPr>
-        <w:pStyle w:val="berschrift3"/>
-      </w:pPr>
-      <w:bookmarkStart w:id="13" w:name="_Toc66691667"/>
-      <w:bookmarkStart w:id="14" w:name="_Hlk39737467"/>
-      <w:r>
-        <w:t>2a</w:t>
-      </w:r>
-      <w:r>
-        <w:tab/>
-      </w:r>
-      <w:r>
-        <w:t>Data organisation, m</w:t>
-      </w:r>
-      <w:r>
-        <w:t>etadata and documentation</w:t>
+        <w:pStyle w:val="berschrift4"/>
+      </w:pPr>
+      <w:r>
+        <w:t>Data</w:t>
+      </w:r>
+      <w:r>
+        <w:t xml:space="preserve"> </w:t>
+      </w:r>
+      <w:r>
+        <w:t>generation</w:t>
+      </w:r>
+    </w:p>
+    <w:p>
+      <w:pPr>
+        <w:rPr>
+          <w:lang w:val="en-GB"/>
+        </w:rPr>
+      </w:pPr>
+      <w:r>
+        <w:rPr>
+          <w:lang w:val="en-GB"/>
+        </w:rPr>
+        <w:t>[</w:t>
+      </w:r>
+      <w:proofErr w:type="spellStart"/>
+      <w:r>
+        <w:rPr>
+          <w:lang w:val="en-GB"/>
+        </w:rPr>
+        <w:t>datageneration</w:t>
+      </w:r>
+      <w:proofErr w:type="spellEnd"/>
+      <w:r>
+        <w:rPr>
+          <w:lang w:val="en-GB"/>
+        </w:rPr>
+        <w:t>]</w:t>
+      </w:r>
+    </w:p>
+    <w:p>
+      <w:pPr>
+        <w:pStyle w:val="berschrift4"/>
+      </w:pPr>
+      <w:r>
+        <w:t>Data reuse</w:t>
+      </w:r>
+    </w:p>
+    <w:p>
+      <w:pPr>
+        <w:rPr>
+          <w:lang w:val="en-GB"/>
+        </w:rPr>
+      </w:pPr>
+      <w:r>
+        <w:rPr>
+          <w:lang w:val="en-GB"/>
+        </w:rPr>
+        <w:t>No information yet for data reuse</w:t>
+      </w:r>
+      <w:r>
+        <w:rPr>
+          <w:lang w:val="en-GB"/>
+        </w:rPr>
+        <w:t>.</w:t>
+      </w:r>
+    </w:p>
+    <w:p>
+      <w:pPr>
+        <w:rPr>
+          <w:lang w:val="en-GB" w:eastAsia="x-none"/>
+        </w:rPr>
+      </w:pPr>
+    </w:p>
+    <w:p>
+      <w:pPr>
+        <w:pStyle w:val="berschrift1"/>
+      </w:pPr>
+      <w:bookmarkStart w:id="13" w:name="_Toc66691666"/>
+      <w:r>
+        <w:t>Documentation and data quality</w:t>
       </w:r>
       <w:bookmarkEnd w:id="13"/>
     </w:p>
     <w:p>
       <w:pPr>
-        <w:jc w:val="left"/>
-        <w:rPr>
-          <w:lang w:val="en-GB" w:eastAsia="x-none"/>
-        </w:rPr>
-      </w:pPr>
-      <w:bookmarkStart w:id="15" w:name="_Toc66691668"/>
+        <w:pStyle w:val="berschrift3"/>
+      </w:pPr>
+      <w:bookmarkStart w:id="14" w:name="_Toc66691667"/>
+      <w:bookmarkStart w:id="15" w:name="_Hlk39737467"/>
+      <w:r>
+        <w:t>2a</w:t>
+      </w:r>
+      <w:r>
+        <w:tab/>
+      </w:r>
+      <w:r>
+        <w:t>Data organisation, m</w:t>
+      </w:r>
+      <w:r>
+        <w:t>etadata and documentation</w:t>
+      </w:r>
       <w:bookmarkEnd w:id="14"/>
-      <w:r>
-        <w:rPr>
-          <w:lang w:val="en-GB" w:eastAsia="x-none"/>
-        </w:rPr>
-        <w:t>[dataorganisation]</w:t>
-      </w:r>
     </w:p>
     <w:p>
       <w:pPr>
@@ -5558,11 +5531,13 @@
           <w:lang w:val="en-GB" w:eastAsia="x-none"/>
         </w:rPr>
       </w:pPr>
+      <w:bookmarkStart w:id="16" w:name="_Toc66691668"/>
+      <w:bookmarkEnd w:id="15"/>
       <w:r>
         <w:rPr>
           <w:lang w:val="en-GB" w:eastAsia="x-none"/>
         </w:rPr>
-        <w:t>[metadata]</w:t>
+        <w:t>[dataorganisation]</w:t>
       </w:r>
     </w:p>
     <w:p>
@@ -5576,7 +5551,7 @@
         <w:rPr>
           <w:lang w:val="en-GB" w:eastAsia="x-none"/>
         </w:rPr>
-        <w:t>Additionally, we will provide common metadata such as title, description or keywords when publishing data in open access repositories. In such a case, we will follow the default template provided by the repository, such as Data Cite Metadata or Dublin Core.</w:t>
+        <w:t>[metadata]</w:t>
       </w:r>
     </w:p>
     <w:p>
@@ -5590,87 +5565,101 @@
         <w:rPr>
           <w:lang w:val="en-GB" w:eastAsia="x-none"/>
         </w:rPr>
-        <w:t>A far as possible, we will use controlled vocabularies for our data to allow inter-disciplinary interoperability and machine-actionability</w:t>
-      </w:r>
-      <w:r>
-        <w:rPr>
-          <w:lang w:val="en-GB" w:eastAsia="x-none"/>
-        </w:rPr>
-        <w:t>.</w:t>
+        <w:t>Additionally, we will provide common metadata such as title, description or keywords when publishing data in open access repositories. In such a case, we will follow the default template provided by the repository, such as Data Cite Metadata or Dublin Core.</w:t>
       </w:r>
     </w:p>
     <w:p>
       <w:pPr>
-        <w:pStyle w:val="berschrift3"/>
-      </w:pPr>
-      <w:r>
-        <w:t>2</w:t>
-      </w:r>
-      <w:r>
-        <w:t>b</w:t>
-      </w:r>
-      <w:r>
-        <w:tab/>
-      </w:r>
-      <w:r>
-        <w:t xml:space="preserve">Data </w:t>
-      </w:r>
-      <w:r>
-        <w:t>quality control</w:t>
-      </w:r>
-      <w:bookmarkEnd w:id="15"/>
+        <w:jc w:val="left"/>
+        <w:rPr>
+          <w:lang w:val="en-GB" w:eastAsia="x-none"/>
+        </w:rPr>
+      </w:pPr>
+      <w:r>
+        <w:rPr>
+          <w:lang w:val="en-GB" w:eastAsia="x-none"/>
+        </w:rPr>
+        <w:t>A far as possible, we will use controlled vocabularies for our data to allow inter-disciplinary interoperability and machine-actionability</w:t>
+      </w:r>
+      <w:r>
+        <w:rPr>
+          <w:lang w:val="en-GB" w:eastAsia="x-none"/>
+        </w:rPr>
+        <w:t>.</w:t>
+      </w:r>
     </w:p>
     <w:p>
       <w:pPr>
-        <w:ind w:right="243"/>
-        <w:jc w:val="left"/>
-        <w:rPr>
-          <w:lang w:val="en-GB"/>
-        </w:rPr>
-      </w:pPr>
-      <w:r>
-        <w:rPr>
-          <w:lang w:val="en-GB"/>
-        </w:rPr>
-        <w:t xml:space="preserve">Data quality checks will be done, e.g. checks of consistency of labels, logical errors in the data, data curation, and version control. </w:t>
-      </w:r>
-    </w:p>
-    <w:p>
-      <w:pPr>
-        <w:pStyle w:val="berschrift1"/>
-      </w:pPr>
-      <w:bookmarkStart w:id="16" w:name="_Toc66691669"/>
-      <w:r>
-        <w:lastRenderedPageBreak/>
-        <w:t>Storage and backup during research process</w:t>
+        <w:pStyle w:val="berschrift3"/>
+      </w:pPr>
+      <w:r>
+        <w:t>2</w:t>
+      </w:r>
+      <w:r>
+        <w:t>b</w:t>
+      </w:r>
+      <w:r>
+        <w:tab/>
+      </w:r>
+      <w:r>
+        <w:t xml:space="preserve">Data </w:t>
+      </w:r>
+      <w:r>
+        <w:t>quality control</w:t>
       </w:r>
       <w:bookmarkEnd w:id="16"/>
     </w:p>
     <w:p>
       <w:pPr>
-        <w:pStyle w:val="berschrift3"/>
-      </w:pPr>
-      <w:bookmarkStart w:id="17" w:name="_Toc66691670"/>
-      <w:bookmarkStart w:id="18" w:name="_Hlk40268397"/>
-      <w:r>
-        <w:t>3a</w:t>
-      </w:r>
-      <w:r>
-        <w:tab/>
-      </w:r>
-      <w:r>
-        <w:t>Storage and backup</w:t>
-      </w:r>
-      <w:r>
-        <w:t xml:space="preserve"> </w:t>
-      </w:r>
-      <w:r>
-        <w:t>facilities</w:t>
+        <w:ind w:right="243"/>
+        <w:jc w:val="left"/>
+        <w:rPr>
+          <w:lang w:val="en-GB"/>
+        </w:rPr>
+      </w:pPr>
+      <w:r>
+        <w:rPr>
+          <w:lang w:val="en-GB"/>
+        </w:rPr>
+        <w:t xml:space="preserve">Data quality checks will be done, e.g. checks of consistency of labels, logical errors in the data, data curation, and version control. </w:t>
+      </w:r>
+    </w:p>
+    <w:p>
+      <w:pPr>
+        <w:pStyle w:val="berschrift1"/>
+      </w:pPr>
+      <w:bookmarkStart w:id="17" w:name="_Toc66691669"/>
+      <w:r>
+        <w:lastRenderedPageBreak/>
+        <w:t>Storage and backup during research process</w:t>
       </w:r>
       <w:bookmarkEnd w:id="17"/>
     </w:p>
     <w:p>
       <w:pPr>
+        <w:pStyle w:val="berschrift3"/>
+      </w:pPr>
+      <w:bookmarkStart w:id="18" w:name="_Toc66691670"/>
+      <w:bookmarkStart w:id="19" w:name="_Hlk40268397"/>
+      <w:r>
+        <w:t>3a</w:t>
+      </w:r>
+      <w:r>
+        <w:tab/>
+      </w:r>
+      <w:r>
+        <w:t>Storage and backup</w:t>
+      </w:r>
+      <w:r>
+        <w:t xml:space="preserve"> </w:t>
+      </w:r>
+      <w:r>
+        <w:t>facilities</w:t>
+      </w:r>
+      <w:bookmarkEnd w:id="18"/>
+    </w:p>
+    <w:p>
+      <w:pPr>
         <w:jc w:val="left"/>
         <w:rPr>
           <w:lang w:val="en-GB"/>
@@ -5734,10 +5723,14 @@
         <w:rPr>
           <w:lang w:val="en-GB"/>
         </w:rPr>
+        <w:t>r</w:t>
+      </w:r>
+      <w:r>
+        <w:rPr>
+          <w:lang w:val="en-GB"/>
+        </w:rPr>
         <w:t>.</w:t>
       </w:r>
-      <w:bookmarkStart w:id="19" w:name="_GoBack"/>
-      <w:bookmarkEnd w:id="19"/>
     </w:p>
     <w:p>
       <w:pPr>
@@ -6089,7 +6082,49 @@
                 <w:szCs w:val="20"/>
                 <w:lang w:val="en-GB"/>
               </w:rPr>
-              <w:t>[dataset1selectedaccess]</w:t>
+              <w:t>[</w:t>
+            </w:r>
+            <w:proofErr w:type="spellStart"/>
+            <w:r>
+              <w:rPr>
+                <w:sz w:val="20"/>
+                <w:szCs w:val="20"/>
+                <w:lang w:val="en-GB"/>
+              </w:rPr>
+              <w:t>dataset</w:t>
+            </w:r>
+            <w:r>
+              <w:rPr>
+                <w:sz w:val="20"/>
+                <w:szCs w:val="20"/>
+                <w:lang w:val="en-GB"/>
+              </w:rPr>
+              <w:t>A</w:t>
+            </w:r>
+            <w:r>
+              <w:rPr>
+                <w:sz w:val="20"/>
+                <w:szCs w:val="20"/>
+                <w:lang w:val="en-GB"/>
+              </w:rPr>
+              <w:t>ccess</w:t>
+            </w:r>
+            <w:r>
+              <w:rPr>
+                <w:sz w:val="20"/>
+                <w:szCs w:val="20"/>
+                <w:lang w:val="en-GB"/>
+              </w:rPr>
+              <w:t>Table</w:t>
+            </w:r>
+            <w:proofErr w:type="spellEnd"/>
+            <w:r>
+              <w:rPr>
+                <w:sz w:val="20"/>
+                <w:szCs w:val="20"/>
+                <w:lang w:val="en-GB"/>
+              </w:rPr>
+              <w:t>]</w:t>
             </w:r>
           </w:p>
         </w:tc>
@@ -6168,7 +6203,7 @@
                 <w:szCs w:val="20"/>
                 <w:lang w:val="en-GB"/>
               </w:rPr>
-              <w:t>x</w:t>
+              <w:t>ID</w:t>
             </w:r>
           </w:p>
         </w:tc>
@@ -6190,7 +6225,7 @@
                 <w:szCs w:val="20"/>
                 <w:lang w:val="en-GB"/>
               </w:rPr>
-              <w:t>x</w:t>
+              <w:t>[dataset1selectedaccess]</w:t>
             </w:r>
           </w:p>
         </w:tc>
@@ -6212,7 +6247,7 @@
                 <w:szCs w:val="20"/>
                 <w:lang w:val="en-GB"/>
               </w:rPr>
-              <w:t>x</w:t>
+              <w:t>[dataset1allaccess]</w:t>
             </w:r>
           </w:p>
         </w:tc>
@@ -6234,7 +6269,7 @@
                 <w:szCs w:val="20"/>
                 <w:lang w:val="en-GB"/>
               </w:rPr>
-              <w:t>x</w:t>
+              <w:t>[dataset1publicaccess]</w:t>
             </w:r>
           </w:p>
         </w:tc>
@@ -6265,7 +6300,7 @@
         <w:pStyle w:val="berschrift1"/>
       </w:pPr>
       <w:bookmarkStart w:id="21" w:name="_Toc66691672"/>
-      <w:bookmarkEnd w:id="18"/>
+      <w:bookmarkEnd w:id="19"/>
       <w:r>
         <w:t xml:space="preserve">Legal </w:t>
       </w:r>
@@ -6799,7 +6834,25 @@
                 <w:szCs w:val="20"/>
                 <w:lang w:val="en-GB"/>
               </w:rPr>
-              <w:t>[dataset1access]</w:t>
+              <w:t>[</w:t>
+            </w:r>
+            <w:proofErr w:type="spellStart"/>
+            <w:r>
+              <w:rPr>
+                <w:sz w:val="20"/>
+                <w:szCs w:val="20"/>
+                <w:lang w:val="en-GB"/>
+              </w:rPr>
+              <w:t>datasetPublicationTable</w:t>
+            </w:r>
+            <w:proofErr w:type="spellEnd"/>
+            <w:r>
+              <w:rPr>
+                <w:sz w:val="20"/>
+                <w:szCs w:val="20"/>
+                <w:lang w:val="en-GB"/>
+              </w:rPr>
+              <w:t>]</w:t>
             </w:r>
           </w:p>
         </w:tc>
@@ -6819,14 +6872,6 @@
                 <w:lang w:val="en-GB"/>
               </w:rPr>
             </w:pPr>
-            <w:r>
-              <w:rPr>
-                <w:sz w:val="20"/>
-                <w:szCs w:val="20"/>
-                <w:lang w:val="en-GB"/>
-              </w:rPr>
-              <w:t>[dataset1restriction]</w:t>
-            </w:r>
           </w:p>
         </w:tc>
         <w:tc>
@@ -6845,14 +6890,6 @@
                 <w:lang w:val="en-GB"/>
               </w:rPr>
             </w:pPr>
-            <w:r>
-              <w:rPr>
-                <w:sz w:val="20"/>
-                <w:szCs w:val="20"/>
-                <w:lang w:val="en-GB"/>
-              </w:rPr>
-              <w:t>[dataset1pubdate]</w:t>
-            </w:r>
           </w:p>
         </w:tc>
         <w:tc>
@@ -6871,14 +6908,6 @@
                 <w:lang w:val="en-GB"/>
               </w:rPr>
             </w:pPr>
-            <w:r>
-              <w:rPr>
-                <w:sz w:val="20"/>
-                <w:szCs w:val="20"/>
-                <w:lang w:val="en-GB"/>
-              </w:rPr>
-              <w:t>[dataset1repo]</w:t>
-            </w:r>
           </w:p>
         </w:tc>
         <w:tc>
@@ -6915,13 +6944,6 @@
                 <w:lang w:val="en-GB"/>
               </w:rPr>
             </w:pPr>
-            <w:r>
-              <w:rPr>
-                <w:sz w:val="20"/>
-                <w:szCs w:val="20"/>
-              </w:rPr>
-              <w:t>[dataset1license]</w:t>
-            </w:r>
           </w:p>
         </w:tc>
       </w:tr>
@@ -6951,7 +6973,7 @@
                 <w:szCs w:val="20"/>
                 <w:lang w:val="en-GB"/>
               </w:rPr>
-              <w:t>x</w:t>
+              <w:t>ID</w:t>
             </w:r>
           </w:p>
         </w:tc>
@@ -6974,7 +6996,7 @@
                 <w:szCs w:val="20"/>
                 <w:lang w:val="en-GB"/>
               </w:rPr>
-              <w:t>x</w:t>
+              <w:t>[dataset1access]</w:t>
             </w:r>
           </w:p>
         </w:tc>
@@ -6997,7 +7019,7 @@
                 <w:szCs w:val="20"/>
                 <w:lang w:val="en-GB"/>
               </w:rPr>
-              <w:t>x</w:t>
+              <w:t>[dataset1restriction]</w:t>
             </w:r>
           </w:p>
         </w:tc>
@@ -7020,7 +7042,7 @@
                 <w:szCs w:val="20"/>
                 <w:lang w:val="en-GB"/>
               </w:rPr>
-              <w:t>x</w:t>
+              <w:t>[dataset1pubdate]</w:t>
             </w:r>
           </w:p>
         </w:tc>
@@ -7043,7 +7065,7 @@
                 <w:szCs w:val="20"/>
                 <w:lang w:val="en-GB"/>
               </w:rPr>
-              <w:t>x</w:t>
+              <w:t>[dataset1repo]</w:t>
             </w:r>
           </w:p>
         </w:tc>
@@ -7066,7 +7088,23 @@
                 <w:szCs w:val="20"/>
                 <w:lang w:val="en-GB"/>
               </w:rPr>
-              <w:t>x</w:t>
+              <w:t>[dataset1</w:t>
+            </w:r>
+            <w:r>
+              <w:rPr>
+                <w:sz w:val="20"/>
+                <w:szCs w:val="20"/>
+                <w:lang w:val="en-GB"/>
+              </w:rPr>
+              <w:t>pid</w:t>
+            </w:r>
+            <w:r>
+              <w:rPr>
+                <w:sz w:val="20"/>
+                <w:szCs w:val="20"/>
+                <w:lang w:val="en-GB"/>
+              </w:rPr>
+              <w:t>]</w:t>
             </w:r>
           </w:p>
         </w:tc>
@@ -7087,9 +7125,8 @@
               <w:rPr>
                 <w:sz w:val="20"/>
                 <w:szCs w:val="20"/>
-                <w:lang w:val="en-GB"/>
-              </w:rPr>
-              <w:t>x</w:t>
+              </w:rPr>
+              <w:t>[dataset1license]</w:t>
             </w:r>
           </w:p>
         </w:tc>
@@ -7105,13 +7142,41 @@
         <w:rPr>
           <w:lang w:val="en-GB"/>
         </w:rPr>
-        <w:t>[repoinformation]</w:t>
-      </w:r>
+        <w:t>[</w:t>
+      </w:r>
+      <w:proofErr w:type="gramStart"/>
       <w:r>
         <w:rPr>
           <w:lang w:val="en-GB"/>
         </w:rPr>
-        <w:t>[tools]</w:t>
+        <w:t>repoinformation</w:t>
+      </w:r>
+      <w:proofErr w:type="gramEnd"/>
+      <w:r>
+        <w:rPr>
+          <w:lang w:val="en-GB"/>
+        </w:rPr>
+        <w:t>]</w:t>
+      </w:r>
+      <w:r>
+        <w:rPr>
+          <w:lang w:val="en-GB"/>
+        </w:rPr>
+        <w:t>[</w:t>
+      </w:r>
+      <w:proofErr w:type="gramStart"/>
+      <w:r>
+        <w:rPr>
+          <w:lang w:val="en-GB"/>
+        </w:rPr>
+        <w:t>tools</w:t>
+      </w:r>
+      <w:proofErr w:type="gramEnd"/>
+      <w:r>
+        <w:rPr>
+          <w:lang w:val="en-GB"/>
+        </w:rPr>
+        <w:t>]</w:t>
       </w:r>
     </w:p>
     <w:p>
@@ -7171,9 +7236,9 @@
       </w:tblPr>
       <w:tblGrid>
         <w:gridCol w:w="873"/>
-        <w:gridCol w:w="1762"/>
-        <w:gridCol w:w="1696"/>
-        <w:gridCol w:w="4868"/>
+        <w:gridCol w:w="2440"/>
+        <w:gridCol w:w="1687"/>
+        <w:gridCol w:w="4199"/>
       </w:tblGrid>
       <w:tr>
         <w:trPr>
@@ -7359,15 +7424,7 @@
                 <w:szCs w:val="20"/>
                 <w:lang w:val="en-GB"/>
               </w:rPr>
-              <w:t>P</w:t>
-            </w:r>
-            <w:r>
-              <w:rPr>
-                <w:sz w:val="20"/>
-                <w:szCs w:val="20"/>
-                <w:lang w:val="en-GB"/>
-              </w:rPr>
-              <w:t>1</w:t>
+              <w:t>P1</w:t>
             </w:r>
           </w:p>
         </w:tc>
@@ -7393,7 +7450,25 @@
                 <w:szCs w:val="20"/>
                 <w:lang w:val="en-GB"/>
               </w:rPr>
-              <w:t>[dataset1repo]</w:t>
+              <w:t>[</w:t>
+            </w:r>
+            <w:proofErr w:type="spellStart"/>
+            <w:r>
+              <w:rPr>
+                <w:sz w:val="20"/>
+                <w:szCs w:val="20"/>
+                <w:lang w:val="en-GB"/>
+              </w:rPr>
+              <w:t>datasetRepositoryTable</w:t>
+            </w:r>
+            <w:proofErr w:type="spellEnd"/>
+            <w:r>
+              <w:rPr>
+                <w:sz w:val="20"/>
+                <w:szCs w:val="20"/>
+                <w:lang w:val="en-GB"/>
+              </w:rPr>
+              <w:t>]</w:t>
             </w:r>
           </w:p>
         </w:tc>
@@ -7413,14 +7488,6 @@
                 <w:lang w:val="en-GB"/>
               </w:rPr>
             </w:pPr>
-            <w:r>
-              <w:rPr>
-                <w:sz w:val="20"/>
-                <w:szCs w:val="20"/>
-                <w:lang w:val="en-GB"/>
-              </w:rPr>
-              <w:t>[dataset1period]</w:t>
-            </w:r>
           </w:p>
         </w:tc>
         <w:tc>
@@ -7439,32 +7506,6 @@
                 <w:lang w:val="en-GB"/>
               </w:rPr>
             </w:pPr>
-            <w:r>
-              <w:rPr>
-                <w:sz w:val="20"/>
-                <w:szCs w:val="20"/>
-                <w:lang w:val="en-GB"/>
-              </w:rPr>
-              <w:t>[</w:t>
-            </w:r>
-            <w:proofErr w:type="spellStart"/>
-            <w:r>
-              <w:rPr>
-                <w:sz w:val="20"/>
-                <w:szCs w:val="20"/>
-                <w:lang w:val="en-GB"/>
-              </w:rPr>
-              <w:t>targetaudience</w:t>
-            </w:r>
-            <w:proofErr w:type="spellEnd"/>
-            <w:r>
-              <w:rPr>
-                <w:sz w:val="20"/>
-                <w:szCs w:val="20"/>
-                <w:lang w:val="en-GB"/>
-              </w:rPr>
-              <w:t>]</w:t>
-            </w:r>
           </w:p>
         </w:tc>
       </w:tr>
@@ -7494,7 +7535,7 @@
                 <w:szCs w:val="20"/>
                 <w:lang w:val="en-GB"/>
               </w:rPr>
-              <w:t>x</w:t>
+              <w:t>ID</w:t>
             </w:r>
           </w:p>
         </w:tc>
@@ -7517,7 +7558,7 @@
                 <w:szCs w:val="20"/>
                 <w:lang w:val="en-GB"/>
               </w:rPr>
-              <w:t>x</w:t>
+              <w:t>[dataset1repo]</w:t>
             </w:r>
           </w:p>
         </w:tc>
@@ -7540,7 +7581,7 @@
                 <w:szCs w:val="20"/>
                 <w:lang w:val="en-GB"/>
               </w:rPr>
-              <w:t>x</w:t>
+              <w:t>[dataset1period]</w:t>
             </w:r>
           </w:p>
         </w:tc>
@@ -7563,7 +7604,25 @@
                 <w:szCs w:val="20"/>
                 <w:lang w:val="en-GB"/>
               </w:rPr>
-              <w:t>x</w:t>
+              <w:t>[</w:t>
+            </w:r>
+            <w:proofErr w:type="spellStart"/>
+            <w:r>
+              <w:rPr>
+                <w:sz w:val="20"/>
+                <w:szCs w:val="20"/>
+                <w:lang w:val="en-GB"/>
+              </w:rPr>
+              <w:t>targetaudience</w:t>
+            </w:r>
+            <w:proofErr w:type="spellEnd"/>
+            <w:r>
+              <w:rPr>
+                <w:sz w:val="20"/>
+                <w:szCs w:val="20"/>
+                <w:lang w:val="en-GB"/>
+              </w:rPr>
+              <w:t>]</w:t>
             </w:r>
           </w:p>
         </w:tc>
@@ -7628,10 +7687,10 @@
         <w:tblLook w:val="04A0" w:firstRow="1" w:lastRow="0" w:firstColumn="1" w:lastColumn="0" w:noHBand="0" w:noVBand="1"/>
       </w:tblPr>
       <w:tblGrid>
-        <w:gridCol w:w="2679"/>
-        <w:gridCol w:w="1559"/>
-        <w:gridCol w:w="2410"/>
-        <w:gridCol w:w="2551"/>
+        <w:gridCol w:w="2549"/>
+        <w:gridCol w:w="2062"/>
+        <w:gridCol w:w="2238"/>
+        <w:gridCol w:w="2350"/>
       </w:tblGrid>
       <w:tr>
         <w:trPr>
@@ -7782,7 +7841,41 @@
                 <w:szCs w:val="20"/>
                 <w:lang w:val="en-GB"/>
               </w:rPr>
-              <w:t>[dataset1delete]</w:t>
+              <w:t>[</w:t>
+            </w:r>
+            <w:proofErr w:type="spellStart"/>
+            <w:r>
+              <w:rPr>
+                <w:sz w:val="20"/>
+                <w:szCs w:val="20"/>
+                <w:lang w:val="en-GB"/>
+              </w:rPr>
+              <w:t>datasetD</w:t>
+            </w:r>
+            <w:r>
+              <w:rPr>
+                <w:sz w:val="20"/>
+                <w:szCs w:val="20"/>
+                <w:lang w:val="en-GB"/>
+              </w:rPr>
+              <w:t>elete</w:t>
+            </w:r>
+            <w:r>
+              <w:rPr>
+                <w:sz w:val="20"/>
+                <w:szCs w:val="20"/>
+                <w:lang w:val="en-GB"/>
+              </w:rPr>
+              <w:t>Table</w:t>
+            </w:r>
+            <w:proofErr w:type="spellEnd"/>
+            <w:r>
+              <w:rPr>
+                <w:sz w:val="20"/>
+                <w:szCs w:val="20"/>
+                <w:lang w:val="en-GB"/>
+              </w:rPr>
+              <w:t>]</w:t>
             </w:r>
           </w:p>
         </w:tc>
@@ -7808,7 +7901,41 @@
                 <w:szCs w:val="20"/>
                 <w:lang w:val="en-GB"/>
               </w:rPr>
-              <w:t>[delete1date]</w:t>
+              <w:t>[</w:t>
+            </w:r>
+            <w:proofErr w:type="spellStart"/>
+            <w:r>
+              <w:rPr>
+                <w:sz w:val="20"/>
+                <w:szCs w:val="20"/>
+                <w:lang w:val="en-GB"/>
+              </w:rPr>
+              <w:t>datasetD</w:t>
+            </w:r>
+            <w:r>
+              <w:rPr>
+                <w:sz w:val="20"/>
+                <w:szCs w:val="20"/>
+                <w:lang w:val="en-GB"/>
+              </w:rPr>
+              <w:t>elete</w:t>
+            </w:r>
+            <w:r>
+              <w:rPr>
+                <w:sz w:val="20"/>
+                <w:szCs w:val="20"/>
+                <w:lang w:val="en-GB"/>
+              </w:rPr>
+              <w:t>Table</w:t>
+            </w:r>
+            <w:proofErr w:type="spellEnd"/>
+            <w:r>
+              <w:rPr>
+                <w:sz w:val="20"/>
+                <w:szCs w:val="20"/>
+                <w:lang w:val="en-GB"/>
+              </w:rPr>
+              <w:t>]</w:t>
             </w:r>
           </w:p>
         </w:tc>
@@ -7828,14 +7955,6 @@
                 <w:lang w:val="en-GB"/>
               </w:rPr>
             </w:pPr>
-            <w:r>
-              <w:rPr>
-                <w:sz w:val="20"/>
-                <w:szCs w:val="20"/>
-                <w:lang w:val="en-GB"/>
-              </w:rPr>
-              <w:t>[delete1reason]</w:t>
-            </w:r>
           </w:p>
         </w:tc>
         <w:tc>
@@ -7881,7 +8000,7 @@
                 <w:szCs w:val="20"/>
                 <w:lang w:val="en-GB"/>
               </w:rPr>
-              <w:t>x</w:t>
+              <w:t>[dataset1delete]</w:t>
             </w:r>
           </w:p>
         </w:tc>
@@ -7904,7 +8023,7 @@
                 <w:szCs w:val="20"/>
                 <w:lang w:val="en-GB"/>
               </w:rPr>
-              <w:t>x</w:t>
+              <w:t>[delete1date]</w:t>
             </w:r>
           </w:p>
         </w:tc>
@@ -7927,7 +8046,7 @@
                 <w:szCs w:val="20"/>
                 <w:lang w:val="en-GB"/>
               </w:rPr>
-              <w:t>x</w:t>
+              <w:t>[delete1reason]</w:t>
             </w:r>
           </w:p>
         </w:tc>
@@ -7950,7 +8069,23 @@
                 <w:szCs w:val="20"/>
                 <w:lang w:val="en-GB"/>
               </w:rPr>
-              <w:t>x</w:t>
+              <w:t>[delete1</w:t>
+            </w:r>
+            <w:r>
+              <w:rPr>
+                <w:sz w:val="20"/>
+                <w:szCs w:val="20"/>
+                <w:lang w:val="en-GB"/>
+              </w:rPr>
+              <w:t>person</w:t>
+            </w:r>
+            <w:r>
+              <w:rPr>
+                <w:sz w:val="20"/>
+                <w:szCs w:val="20"/>
+                <w:lang w:val="en-GB"/>
+              </w:rPr>
+              <w:t>]</w:t>
             </w:r>
           </w:p>
         </w:tc>
@@ -8267,6 +8402,8 @@
             <w:tcW w:w="2128" w:type="dxa"/>
             <w:tcBorders>
               <w:top w:val="single" w:sz="12" w:space="0" w:color="006AAB"/>
+              <w:bottom w:val="single" w:sz="12" w:space="0" w:color="E7E6E6" w:themeColor="background2"/>
+              <w:right w:val="single" w:sz="12" w:space="0" w:color="E7E6E6" w:themeColor="background2"/>
             </w:tcBorders>
           </w:tcPr>
           <w:p>
@@ -8286,7 +8423,36 @@
                 <w:szCs w:val="20"/>
                 <w:lang w:val="en-GB"/>
               </w:rPr>
-              <w:t>[cost1title]</w:t>
+              <w:t>[</w:t>
+            </w:r>
+            <w:proofErr w:type="spellStart"/>
+            <w:r>
+              <w:rPr>
+                <w:bCs/>
+                <w:sz w:val="20"/>
+                <w:szCs w:val="20"/>
+                <w:lang w:val="en-GB"/>
+              </w:rPr>
+              <w:t>cost</w:t>
+            </w:r>
+            <w:r>
+              <w:rPr>
+                <w:bCs/>
+                <w:sz w:val="20"/>
+                <w:szCs w:val="20"/>
+                <w:lang w:val="en-GB"/>
+              </w:rPr>
+              <w:t>Table</w:t>
+            </w:r>
+            <w:proofErr w:type="spellEnd"/>
+            <w:r>
+              <w:rPr>
+                <w:bCs/>
+                <w:sz w:val="20"/>
+                <w:szCs w:val="20"/>
+                <w:lang w:val="en-GB"/>
+              </w:rPr>
+              <w:t>]</w:t>
             </w:r>
           </w:p>
         </w:tc>
@@ -8295,6 +8461,9 @@
             <w:tcW w:w="2259" w:type="dxa"/>
             <w:tcBorders>
               <w:top w:val="single" w:sz="12" w:space="0" w:color="006AAB"/>
+              <w:left w:val="single" w:sz="12" w:space="0" w:color="E7E6E6" w:themeColor="background2"/>
+              <w:bottom w:val="single" w:sz="12" w:space="0" w:color="E7E6E6" w:themeColor="background2"/>
+              <w:right w:val="single" w:sz="12" w:space="0" w:color="E7E6E6" w:themeColor="background2"/>
             </w:tcBorders>
           </w:tcPr>
           <w:p>
@@ -8308,11 +8477,41 @@
             </w:pPr>
             <w:r>
               <w:rPr>
-                <w:sz w:val="20"/>
-                <w:szCs w:val="20"/>
-                <w:lang w:val="en-GB"/>
-              </w:rPr>
-              <w:t>[cost1type]</w:t>
+                <w:bCs/>
+                <w:sz w:val="20"/>
+                <w:szCs w:val="20"/>
+                <w:lang w:val="en-GB"/>
+              </w:rPr>
+              <w:t>[</w:t>
+            </w:r>
+            <w:proofErr w:type="spellStart"/>
+            <w:r>
+              <w:rPr>
+                <w:bCs/>
+                <w:sz w:val="20"/>
+                <w:szCs w:val="20"/>
+                <w:lang w:val="en-GB"/>
+              </w:rPr>
+              <w:t>cost</w:t>
+            </w:r>
+            <w:r>
+              <w:rPr>
+                <w:bCs/>
+                <w:sz w:val="20"/>
+                <w:szCs w:val="20"/>
+                <w:lang w:val="en-GB"/>
+              </w:rPr>
+              <w:t>Table</w:t>
+            </w:r>
+            <w:proofErr w:type="spellEnd"/>
+            <w:r>
+              <w:rPr>
+                <w:bCs/>
+                <w:sz w:val="20"/>
+                <w:szCs w:val="20"/>
+                <w:lang w:val="en-GB"/>
+              </w:rPr>
+              <w:t>]</w:t>
             </w:r>
           </w:p>
         </w:tc>
@@ -8321,6 +8520,9 @@
             <w:tcW w:w="1552" w:type="dxa"/>
             <w:tcBorders>
               <w:top w:val="single" w:sz="12" w:space="0" w:color="006AAB"/>
+              <w:left w:val="single" w:sz="12" w:space="0" w:color="E7E6E6" w:themeColor="background2"/>
+              <w:bottom w:val="single" w:sz="12" w:space="0" w:color="E7E6E6" w:themeColor="background2"/>
+              <w:right w:val="single" w:sz="12" w:space="0" w:color="E7E6E6" w:themeColor="background2"/>
             </w:tcBorders>
           </w:tcPr>
           <w:p>
@@ -8332,14 +8534,6 @@
                 <w:lang w:val="en-GB"/>
               </w:rPr>
             </w:pPr>
-            <w:r>
-              <w:rPr>
-                <w:sz w:val="20"/>
-                <w:szCs w:val="20"/>
-                <w:lang w:val="en-GB"/>
-              </w:rPr>
-              <w:t>[cost1desc]</w:t>
-            </w:r>
           </w:p>
         </w:tc>
         <w:tc>
@@ -8347,6 +8541,9 @@
             <w:tcW w:w="1976" w:type="dxa"/>
             <w:tcBorders>
               <w:top w:val="single" w:sz="12" w:space="0" w:color="006AAB"/>
+              <w:left w:val="single" w:sz="12" w:space="0" w:color="E7E6E6" w:themeColor="background2"/>
+              <w:bottom w:val="single" w:sz="12" w:space="0" w:color="E7E6E6" w:themeColor="background2"/>
+              <w:right w:val="single" w:sz="12" w:space="0" w:color="E7E6E6" w:themeColor="background2"/>
             </w:tcBorders>
           </w:tcPr>
           <w:p>
@@ -8358,14 +8555,6 @@
                 <w:lang w:val="en-GB"/>
               </w:rPr>
             </w:pPr>
-            <w:r>
-              <w:rPr>
-                <w:sz w:val="20"/>
-                <w:szCs w:val="20"/>
-                <w:lang w:val="en-GB"/>
-              </w:rPr>
-              <w:t>[cost1currency]</w:t>
-            </w:r>
           </w:p>
         </w:tc>
         <w:tc>
@@ -8373,6 +8562,8 @@
             <w:tcW w:w="1284" w:type="dxa"/>
             <w:tcBorders>
               <w:top w:val="single" w:sz="12" w:space="0" w:color="006AAB"/>
+              <w:left w:val="single" w:sz="12" w:space="0" w:color="E7E6E6" w:themeColor="background2"/>
+              <w:bottom w:val="single" w:sz="12" w:space="0" w:color="E7E6E6" w:themeColor="background2"/>
             </w:tcBorders>
           </w:tcPr>
           <w:p>
@@ -8384,14 +8575,6 @@
                 <w:lang w:val="en-GB"/>
               </w:rPr>
             </w:pPr>
-            <w:r>
-              <w:rPr>
-                <w:sz w:val="20"/>
-                <w:szCs w:val="20"/>
-                <w:lang w:val="en-GB"/>
-              </w:rPr>
-              <w:t>[cost1value]</w:t>
-            </w:r>
           </w:p>
         </w:tc>
       </w:tr>
@@ -8404,7 +8587,9 @@
           <w:tcPr>
             <w:tcW w:w="2128" w:type="dxa"/>
             <w:tcBorders>
-              <w:bottom w:val="single" w:sz="12" w:space="0" w:color="006AAB"/>
+              <w:top w:val="single" w:sz="12" w:space="0" w:color="E7E6E6" w:themeColor="background2"/>
+              <w:bottom w:val="single" w:sz="12" w:space="0" w:color="E7E6E6" w:themeColor="background2"/>
+              <w:right w:val="single" w:sz="12" w:space="0" w:color="E7E6E6" w:themeColor="background2"/>
             </w:tcBorders>
           </w:tcPr>
           <w:p>
@@ -8412,18 +8597,18 @@
               <w:jc w:val="left"/>
               <w:rPr>
                 <w:bCs/>
-                <w:sz w:val="20"/>
-                <w:szCs w:val="20"/>
-                <w:lang w:val="en-GB"/>
-              </w:rPr>
-            </w:pPr>
-            <w:r>
-              <w:rPr>
-                <w:sz w:val="20"/>
-                <w:szCs w:val="20"/>
-                <w:lang w:val="en-GB"/>
-              </w:rPr>
-              <w:t>x</w:t>
+                <w:szCs w:val="20"/>
+                <w:lang w:val="en-GB"/>
+              </w:rPr>
+            </w:pPr>
+            <w:r>
+              <w:rPr>
+                <w:bCs/>
+                <w:sz w:val="20"/>
+                <w:szCs w:val="20"/>
+                <w:lang w:val="en-GB"/>
+              </w:rPr>
+              <w:t>[cost1title]</w:t>
             </w:r>
           </w:p>
         </w:tc>
@@ -8431,25 +8616,27 @@
           <w:tcPr>
             <w:tcW w:w="2259" w:type="dxa"/>
             <w:tcBorders>
-              <w:bottom w:val="single" w:sz="12" w:space="0" w:color="006AAB"/>
+              <w:top w:val="single" w:sz="12" w:space="0" w:color="E7E6E6" w:themeColor="background2"/>
+              <w:left w:val="single" w:sz="12" w:space="0" w:color="E7E6E6" w:themeColor="background2"/>
+              <w:bottom w:val="single" w:sz="12" w:space="0" w:color="E7E6E6" w:themeColor="background2"/>
+              <w:right w:val="single" w:sz="12" w:space="0" w:color="E7E6E6" w:themeColor="background2"/>
             </w:tcBorders>
           </w:tcPr>
           <w:p>
             <w:pPr>
               <w:jc w:val="left"/>
               <w:rPr>
-                <w:sz w:val="20"/>
-                <w:szCs w:val="20"/>
-                <w:lang w:val="en-GB"/>
-              </w:rPr>
-            </w:pPr>
-            <w:r>
-              <w:rPr>
-                <w:sz w:val="20"/>
-                <w:szCs w:val="20"/>
-                <w:lang w:val="en-GB"/>
-              </w:rPr>
-              <w:t>x</w:t>
+                <w:szCs w:val="20"/>
+                <w:lang w:val="en-GB"/>
+              </w:rPr>
+            </w:pPr>
+            <w:r>
+              <w:rPr>
+                <w:sz w:val="20"/>
+                <w:szCs w:val="20"/>
+                <w:lang w:val="en-GB"/>
+              </w:rPr>
+              <w:t>[cost1type]</w:t>
             </w:r>
           </w:p>
         </w:tc>
@@ -8457,25 +8644,27 @@
           <w:tcPr>
             <w:tcW w:w="1552" w:type="dxa"/>
             <w:tcBorders>
-              <w:bottom w:val="single" w:sz="12" w:space="0" w:color="006AAB"/>
+              <w:top w:val="single" w:sz="12" w:space="0" w:color="E7E6E6" w:themeColor="background2"/>
+              <w:left w:val="single" w:sz="12" w:space="0" w:color="E7E6E6" w:themeColor="background2"/>
+              <w:bottom w:val="single" w:sz="12" w:space="0" w:color="E7E6E6" w:themeColor="background2"/>
+              <w:right w:val="single" w:sz="12" w:space="0" w:color="E7E6E6" w:themeColor="background2"/>
             </w:tcBorders>
           </w:tcPr>
           <w:p>
             <w:pPr>
               <w:jc w:val="left"/>
               <w:rPr>
-                <w:sz w:val="20"/>
-                <w:szCs w:val="20"/>
-                <w:lang w:val="en-GB"/>
-              </w:rPr>
-            </w:pPr>
-            <w:r>
-              <w:rPr>
-                <w:sz w:val="20"/>
-                <w:szCs w:val="20"/>
-                <w:lang w:val="en-GB"/>
-              </w:rPr>
-              <w:t>x</w:t>
+                <w:szCs w:val="20"/>
+                <w:lang w:val="en-GB"/>
+              </w:rPr>
+            </w:pPr>
+            <w:r>
+              <w:rPr>
+                <w:sz w:val="20"/>
+                <w:szCs w:val="20"/>
+                <w:lang w:val="en-GB"/>
+              </w:rPr>
+              <w:t>[cost1desc]</w:t>
             </w:r>
           </w:p>
         </w:tc>
@@ -8483,25 +8672,27 @@
           <w:tcPr>
             <w:tcW w:w="1976" w:type="dxa"/>
             <w:tcBorders>
-              <w:bottom w:val="single" w:sz="12" w:space="0" w:color="006AAB"/>
+              <w:top w:val="single" w:sz="12" w:space="0" w:color="E7E6E6" w:themeColor="background2"/>
+              <w:left w:val="single" w:sz="12" w:space="0" w:color="E7E6E6" w:themeColor="background2"/>
+              <w:bottom w:val="single" w:sz="12" w:space="0" w:color="E7E6E6" w:themeColor="background2"/>
+              <w:right w:val="single" w:sz="12" w:space="0" w:color="E7E6E6" w:themeColor="background2"/>
             </w:tcBorders>
           </w:tcPr>
           <w:p>
             <w:pPr>
               <w:jc w:val="center"/>
               <w:rPr>
-                <w:sz w:val="20"/>
-                <w:szCs w:val="20"/>
-                <w:lang w:val="en-GB"/>
-              </w:rPr>
-            </w:pPr>
-            <w:r>
-              <w:rPr>
-                <w:sz w:val="20"/>
-                <w:szCs w:val="20"/>
-                <w:lang w:val="en-GB"/>
-              </w:rPr>
-              <w:t>x</w:t>
+                <w:szCs w:val="20"/>
+                <w:lang w:val="en-GB"/>
+              </w:rPr>
+            </w:pPr>
+            <w:r>
+              <w:rPr>
+                <w:sz w:val="20"/>
+                <w:szCs w:val="20"/>
+                <w:lang w:val="en-GB"/>
+              </w:rPr>
+              <w:t>[cost1currency]</w:t>
             </w:r>
           </w:p>
         </w:tc>
@@ -8509,25 +8700,26 @@
           <w:tcPr>
             <w:tcW w:w="1284" w:type="dxa"/>
             <w:tcBorders>
-              <w:bottom w:val="single" w:sz="12" w:space="0" w:color="006AAB"/>
+              <w:top w:val="single" w:sz="12" w:space="0" w:color="E7E6E6" w:themeColor="background2"/>
+              <w:left w:val="single" w:sz="12" w:space="0" w:color="E7E6E6" w:themeColor="background2"/>
+              <w:bottom w:val="single" w:sz="12" w:space="0" w:color="E7E6E6" w:themeColor="background2"/>
             </w:tcBorders>
           </w:tcPr>
           <w:p>
             <w:pPr>
               <w:jc w:val="right"/>
               <w:rPr>
-                <w:sz w:val="20"/>
-                <w:szCs w:val="20"/>
-                <w:lang w:val="en-GB"/>
-              </w:rPr>
-            </w:pPr>
-            <w:r>
-              <w:rPr>
-                <w:sz w:val="20"/>
-                <w:szCs w:val="20"/>
-                <w:lang w:val="en-GB"/>
-              </w:rPr>
-              <w:t>X</w:t>
+                <w:szCs w:val="20"/>
+                <w:lang w:val="en-GB"/>
+              </w:rPr>
+            </w:pPr>
+            <w:r>
+              <w:rPr>
+                <w:sz w:val="20"/>
+                <w:szCs w:val="20"/>
+                <w:lang w:val="en-GB"/>
+              </w:rPr>
+              <w:t>[cost1value]</w:t>
             </w:r>
           </w:p>
         </w:tc>
@@ -8542,7 +8734,8 @@
             <w:tcW w:w="5939" w:type="dxa"/>
             <w:gridSpan w:val="3"/>
             <w:tcBorders>
-              <w:top w:val="single" w:sz="12" w:space="0" w:color="006AAB"/>
+              <w:top w:val="single" w:sz="12" w:space="0" w:color="E7E6E6" w:themeColor="background2"/>
+              <w:right w:val="single" w:sz="12" w:space="0" w:color="E7E6E6" w:themeColor="background2"/>
             </w:tcBorders>
             <w:shd w:val="clear" w:color="auto" w:fill="auto"/>
           </w:tcPr>
@@ -8571,7 +8764,9 @@
           <w:tcPr>
             <w:tcW w:w="1976" w:type="dxa"/>
             <w:tcBorders>
-              <w:top w:val="single" w:sz="12" w:space="0" w:color="006AAB"/>
+              <w:top w:val="single" w:sz="12" w:space="0" w:color="E7E6E6" w:themeColor="background2"/>
+              <w:left w:val="single" w:sz="12" w:space="0" w:color="E7E6E6" w:themeColor="background2"/>
+              <w:right w:val="single" w:sz="12" w:space="0" w:color="E7E6E6" w:themeColor="background2"/>
             </w:tcBorders>
             <w:shd w:val="clear" w:color="auto" w:fill="auto"/>
           </w:tcPr>
@@ -8620,7 +8815,8 @@
           <w:tcPr>
             <w:tcW w:w="1284" w:type="dxa"/>
             <w:tcBorders>
-              <w:top w:val="single" w:sz="12" w:space="0" w:color="006AAB"/>
+              <w:top w:val="single" w:sz="12" w:space="0" w:color="E7E6E6" w:themeColor="background2"/>
+              <w:left w:val="single" w:sz="12" w:space="0" w:color="E7E6E6" w:themeColor="background2"/>
             </w:tcBorders>
             <w:shd w:val="clear" w:color="auto" w:fill="auto"/>
           </w:tcPr>
@@ -14922,7 +15118,7 @@
 </file>
 
 <file path=customXml/itemProps2.xml><?xml version="1.0" encoding="utf-8"?>
-<ds:datastoreItem xmlns:ds="http://schemas.openxmlformats.org/officeDocument/2006/customXml" ds:itemID="{86F6DA18-D519-46AA-A736-E1FCD8E29FE1}">
+<ds:datastoreItem xmlns:ds="http://schemas.openxmlformats.org/officeDocument/2006/customXml" ds:itemID="{99C1541E-53E3-48E8-AD3F-F5579C909FED}">
   <ds:schemaRefs>
     <ds:schemaRef ds:uri="http://schemas.openxmlformats.org/officeDocument/2006/bibliography"/>
   </ds:schemaRefs>

</xml_diff>